<commit_message>
Guía Consulta de Solicitudes SGCM
</commit_message>
<xml_diff>
--- a/SGCM/GUIAS RÁPIDAS/CONSULTA DE SOLICITUDES.docx
+++ b/SGCM/GUIAS RÁPIDAS/CONSULTA DE SOLICITUDES.docx
@@ -1,6 +1,6 @@
 
 <file path=word/document.xml><?xml version="1.0" encoding="utf-8"?>
-<w:document xmlns:wpc="http://schemas.microsoft.com/office/word/2010/wordprocessingCanvas" xmlns:cx="http://schemas.microsoft.com/office/drawing/2014/chartex" xmlns:cx1="http://schemas.microsoft.com/office/drawing/2015/9/8/chartex" xmlns:mc="http://schemas.openxmlformats.org/markup-compatibility/2006" xmlns:o="urn:schemas-microsoft-com:office:office" xmlns:r="http://schemas.openxmlformats.org/officeDocument/2006/relationships" xmlns:m="http://schemas.openxmlformats.org/officeDocument/2006/math" xmlns:v="urn:schemas-microsoft-com:vml" xmlns:wp14="http://schemas.microsoft.com/office/word/2010/wordprocessingDrawing" xmlns:wp="http://schemas.openxmlformats.org/drawingml/2006/wordprocessingDrawing" xmlns:w10="urn:schemas-microsoft-com:office:word" xmlns:w="http://schemas.openxmlformats.org/wordprocessingml/2006/main" xmlns:w14="http://schemas.microsoft.com/office/word/2010/wordml" xmlns:w15="http://schemas.microsoft.com/office/word/2012/wordml" xmlns:w16se="http://schemas.microsoft.com/office/word/2015/wordml/symex" xmlns:wpg="http://schemas.microsoft.com/office/word/2010/wordprocessingGroup" xmlns:wpi="http://schemas.microsoft.com/office/word/2010/wordprocessingInk" xmlns:wne="http://schemas.microsoft.com/office/word/2006/wordml" xmlns:wps="http://schemas.microsoft.com/office/word/2010/wordprocessingShape" mc:Ignorable="w14 w15 w16se wp14">
+<w:document xmlns:wpc="http://schemas.microsoft.com/office/word/2010/wordprocessingCanvas" xmlns:cx="http://schemas.microsoft.com/office/drawing/2014/chartex" xmlns:mc="http://schemas.openxmlformats.org/markup-compatibility/2006" xmlns:o="urn:schemas-microsoft-com:office:office" xmlns:r="http://schemas.openxmlformats.org/officeDocument/2006/relationships" xmlns:m="http://schemas.openxmlformats.org/officeDocument/2006/math" xmlns:v="urn:schemas-microsoft-com:vml" xmlns:wp14="http://schemas.microsoft.com/office/word/2010/wordprocessingDrawing" xmlns:wp="http://schemas.openxmlformats.org/drawingml/2006/wordprocessingDrawing" xmlns:w10="urn:schemas-microsoft-com:office:word" xmlns:w="http://schemas.openxmlformats.org/wordprocessingml/2006/main" xmlns:w14="http://schemas.microsoft.com/office/word/2010/wordml" xmlns:w15="http://schemas.microsoft.com/office/word/2012/wordml" xmlns:w16se="http://schemas.microsoft.com/office/word/2015/wordml/symex" xmlns:wpg="http://schemas.microsoft.com/office/word/2010/wordprocessingGroup" xmlns:wpi="http://schemas.microsoft.com/office/word/2010/wordprocessingInk" xmlns:wne="http://schemas.microsoft.com/office/word/2006/wordml" xmlns:wps="http://schemas.microsoft.com/office/word/2010/wordprocessingShape" mc:Ignorable="w14 w15 w16se wp14">
   <w:body>
     <w:p>
       <w:pPr>
@@ -100,7 +100,7 @@
               </wp:anchor>
             </w:drawing>
           </mc:Choice>
-          <mc:Fallback>
+          <mc:Fallback xmlns:cx1="http://schemas.microsoft.com/office/drawing/2015/9/8/chartex">
             <w:pict>
               <v:rect w14:anchorId="06FFA84B" id="Rectángulo 3" o:spid="_x0000_s1026" style="position:absolute;margin-left:0;margin-top:-55.8pt;width:582.7pt;height:760.2pt;z-index:-251512832;visibility:visible;mso-wrap-style:square;mso-width-percent:0;mso-height-percent:0;mso-wrap-distance-left:9pt;mso-wrap-distance-top:0;mso-wrap-distance-right:9pt;mso-wrap-distance-bottom:0;mso-position-horizontal:left;mso-position-horizontal-relative:page;mso-position-vertical:absolute;mso-position-vertical-relative:text;mso-width-percent:0;mso-height-percent:0;mso-width-relative:margin;mso-height-relative:margin;v-text-anchor:middle" o:gfxdata="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" fillcolor="#f2f2f2" stroked="f" strokeweight="1pt">
                 <v:shadow on="t" type="perspective" color="black" opacity="7208f" offset="0,0" matrix="66847f,,,66847f"/>
@@ -423,7 +423,7 @@
               </wp:anchor>
             </w:drawing>
           </mc:Choice>
-          <mc:Fallback>
+          <mc:Fallback xmlns:cx1="http://schemas.microsoft.com/office/drawing/2015/9/8/chartex">
             <w:pict>
               <v:rect w14:anchorId="6E426A2F" id="Rectángulo 4" o:spid="_x0000_s1026" style="position:absolute;left:0;text-align:left;margin-left:-70pt;margin-top:29.8pt;width:579.3pt;height:96.3pt;z-index:251781120;visibility:visible;mso-wrap-style:square;mso-width-percent:0;mso-height-percent:0;mso-wrap-distance-left:9pt;mso-wrap-distance-top:0;mso-wrap-distance-right:9pt;mso-wrap-distance-bottom:0;mso-position-horizontal:absolute;mso-position-horizontal-relative:margin;mso-position-vertical:absolute;mso-position-vertical-relative:text;mso-width-percent:0;mso-height-percent:0;mso-width-relative:margin;mso-height-relative:margin;v-text-anchor:middle" o:gfxdata="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" fillcolor="#aaa [3030]" stroked="f">
                 <v:fill color2="#a3a3a3 [3174]" rotate="t" colors="0 #afafaf;.5 #a5a5a5;1 #929292" focus="100%" type="gradient">
@@ -911,7 +911,7 @@
               </wp:anchor>
             </w:drawing>
           </mc:Choice>
-          <mc:Fallback>
+          <mc:Fallback xmlns:cx1="http://schemas.microsoft.com/office/drawing/2015/9/8/chartex">
             <w:pict>
               <v:rect w14:anchorId="63962291" id="Rectángulo 23" o:spid="_x0000_s1027" style="position:absolute;left:0;text-align:left;margin-left:0;margin-top:2.05pt;width:533.9pt;height:21.05pt;z-index:251801600;visibility:visible;mso-wrap-style:square;mso-width-percent:0;mso-height-percent:0;mso-wrap-distance-left:9pt;mso-wrap-distance-top:0;mso-wrap-distance-right:9pt;mso-wrap-distance-bottom:0;mso-position-horizontal:center;mso-position-horizontal-relative:margin;mso-position-vertical:absolute;mso-position-vertical-relative:text;mso-width-percent:0;mso-height-percent:0;mso-width-relative:margin;mso-height-relative:margin;v-text-anchor:middle" o:gfxdata="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" fillcolor="#aaa [3030]" stroked="f">
                 <v:fill color2="#a3a3a3 [3174]" rotate="t" colors="0 #afafaf;.5 #a5a5a5;1 #929292" focus="100%" type="gradient">
@@ -1040,93 +1040,55 @@
             </w:rPr>
             <w:fldChar w:fldCharType="separate"/>
           </w:r>
-          <w:bookmarkStart w:id="0" w:name="_GoBack"/>
-          <w:bookmarkEnd w:id="0"/>
-          <w:r>
-            <w:rPr>
-              <w:rStyle w:val="Hipervnculo"/>
-            </w:rPr>
-            <w:fldChar w:fldCharType="begin"/>
-          </w:r>
-          <w:r>
-            <w:rPr>
-              <w:rStyle w:val="Hipervnculo"/>
-            </w:rPr>
-            <w:instrText xml:space="preserve"> </w:instrText>
-          </w:r>
-          <w:r>
-            <w:instrText>HYPERLINK \l "_Toc139035174"</w:instrText>
-          </w:r>
-          <w:r>
-            <w:rPr>
-              <w:rStyle w:val="Hipervnculo"/>
-            </w:rPr>
-            <w:instrText xml:space="preserve"> </w:instrText>
-          </w:r>
-          <w:r>
-            <w:rPr>
-              <w:rStyle w:val="Hipervnculo"/>
-            </w:rPr>
-          </w:r>
-          <w:r>
-            <w:rPr>
-              <w:rStyle w:val="Hipervnculo"/>
-            </w:rPr>
-            <w:fldChar w:fldCharType="separate"/>
-          </w:r>
-          <w:r>
-            <w:rPr>
-              <w:rStyle w:val="Hipervnculo"/>
-            </w:rPr>
-            <w:t>Objetivo</w:t>
-          </w:r>
-          <w:r>
-            <w:rPr>
-              <w:webHidden/>
-            </w:rPr>
-            <w:tab/>
-          </w:r>
-          <w:r>
-            <w:rPr>
-              <w:webHidden/>
-            </w:rPr>
-            <w:fldChar w:fldCharType="begin"/>
-          </w:r>
-          <w:r>
-            <w:rPr>
-              <w:webHidden/>
-            </w:rPr>
-            <w:instrText xml:space="preserve"> PAGEREF _Toc139035174 \h </w:instrText>
-          </w:r>
-          <w:r>
-            <w:rPr>
-              <w:webHidden/>
-            </w:rPr>
-          </w:r>
-          <w:r>
-            <w:rPr>
-              <w:webHidden/>
-            </w:rPr>
-            <w:fldChar w:fldCharType="separate"/>
-          </w:r>
-          <w:r>
-            <w:rPr>
-              <w:webHidden/>
-            </w:rPr>
-            <w:t>3</w:t>
-          </w:r>
-          <w:r>
-            <w:rPr>
-              <w:webHidden/>
-            </w:rPr>
-            <w:fldChar w:fldCharType="end"/>
-          </w:r>
-          <w:r>
-            <w:rPr>
-              <w:rStyle w:val="Hipervnculo"/>
-            </w:rPr>
-            <w:fldChar w:fldCharType="end"/>
-          </w:r>
+          <w:hyperlink w:anchor="_Toc139035174" w:history="1">
+            <w:r>
+              <w:rPr>
+                <w:rStyle w:val="Hipervnculo"/>
+              </w:rPr>
+              <w:t>Objetivo</w:t>
+            </w:r>
+            <w:r>
+              <w:rPr>
+                <w:webHidden/>
+              </w:rPr>
+              <w:tab/>
+            </w:r>
+            <w:r>
+              <w:rPr>
+                <w:webHidden/>
+              </w:rPr>
+              <w:fldChar w:fldCharType="begin"/>
+            </w:r>
+            <w:r>
+              <w:rPr>
+                <w:webHidden/>
+              </w:rPr>
+              <w:instrText xml:space="preserve"> PAGEREF _Toc139035174 \h </w:instrText>
+            </w:r>
+            <w:r>
+              <w:rPr>
+                <w:webHidden/>
+              </w:rPr>
+            </w:r>
+            <w:r>
+              <w:rPr>
+                <w:webHidden/>
+              </w:rPr>
+              <w:fldChar w:fldCharType="separate"/>
+            </w:r>
+            <w:r>
+              <w:rPr>
+                <w:webHidden/>
+              </w:rPr>
+              <w:t>3</w:t>
+            </w:r>
+            <w:r>
+              <w:rPr>
+                <w:webHidden/>
+              </w:rPr>
+              <w:fldChar w:fldCharType="end"/>
+            </w:r>
+          </w:hyperlink>
         </w:p>
         <w:p>
           <w:pPr>
@@ -2203,7 +2165,7 @@
               </wp:anchor>
             </w:drawing>
           </mc:Choice>
-          <mc:Fallback>
+          <mc:Fallback xmlns:cx1="http://schemas.microsoft.com/office/drawing/2015/9/8/chartex">
             <w:pict>
               <v:rect w14:anchorId="19E49FED" id="Rectángulo 15" o:spid="_x0000_s1028" style="position:absolute;margin-left:-38.85pt;margin-top:18.8pt;width:533.9pt;height:21.05pt;z-index:251782144;visibility:visible;mso-wrap-style:square;mso-width-percent:0;mso-height-percent:0;mso-wrap-distance-left:9pt;mso-wrap-distance-top:0;mso-wrap-distance-right:9pt;mso-wrap-distance-bottom:0;mso-position-horizontal:absolute;mso-position-horizontal-relative:margin;mso-position-vertical:absolute;mso-position-vertical-relative:text;mso-width-percent:0;mso-height-percent:0;mso-width-relative:margin;mso-height-relative:margin;v-text-anchor:middle" o:gfxdata="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" fillcolor="#aaa [3030]" stroked="f">
                 <v:fill color2="#a3a3a3 [3174]" rotate="t" colors="0 #afafaf;.5 #a5a5a5;1 #929292" focus="100%" type="gradient">
@@ -2381,7 +2343,7 @@
                                 <w:rFonts w:ascii="Arial" w:hAnsi="Arial" w:cs="Arial"/>
                                 <w:lang w:val="es-MX"/>
                               </w:rPr>
-                              <w:t xml:space="preserve">, el cual tiene como objetivo el </w:t>
+                              <w:t xml:space="preserve">, el cual tiene como objetivo </w:t>
                             </w:r>
                             <w:r>
                               <w:rPr>
@@ -2496,7 +2458,7 @@
                           <w:rFonts w:ascii="Arial" w:hAnsi="Arial" w:cs="Arial"/>
                           <w:lang w:val="es-MX"/>
                         </w:rPr>
-                        <w:t xml:space="preserve">, el cual tiene como objetivo el </w:t>
+                        <w:t xml:space="preserve">, el cual tiene como objetivo </w:t>
                       </w:r>
                       <w:r>
                         <w:rPr>
@@ -2626,7 +2588,7 @@
               </wp:anchor>
             </w:drawing>
           </mc:Choice>
-          <mc:Fallback>
+          <mc:Fallback xmlns:cx1="http://schemas.microsoft.com/office/drawing/2015/9/8/chartex">
             <w:pict>
               <v:rect w14:anchorId="77267B3C" id="Rectángulo 16" o:spid="_x0000_s1030" style="position:absolute;margin-left:63.7pt;margin-top:.4pt;width:347.05pt;height:20.4pt;z-index:251783168;visibility:visible;mso-wrap-style:square;mso-width-percent:0;mso-height-percent:0;mso-wrap-distance-left:9pt;mso-wrap-distance-top:0;mso-wrap-distance-right:9pt;mso-wrap-distance-bottom:0;mso-position-horizontal:absolute;mso-position-horizontal-relative:text;mso-position-vertical:absolute;mso-position-vertical-relative:text;mso-width-percent:0;mso-height-percent:0;mso-width-relative:margin;mso-height-relative:margin;v-text-anchor:middle" o:gfxdata="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" fillcolor="#c3c3c3 [2166]" strokecolor="#a5a5a5 [3206]" strokeweight=".5pt">
                 <v:fill color2="#b6b6b6 [2614]" rotate="t" colors="0 #d2d2d2;.5 #c8c8c8;1 silver" focus="100%" type="gradient">
@@ -2710,13 +2672,8 @@
           <w:sz w:val="24"/>
         </w:rPr>
       </w:pPr>
-      <w:r>
-        <w:rPr>
-          <w:rFonts w:ascii="Arial" w:hAnsi="Arial" w:cs="Arial"/>
-          <w:sz w:val="24"/>
-        </w:rPr>
-        <w:tab/>
-      </w:r>
+      <w:bookmarkStart w:id="0" w:name="_GoBack"/>
+      <w:bookmarkEnd w:id="0"/>
     </w:p>
     <w:p>
       <w:pPr>
@@ -3201,7 +3158,7 @@
               </wp:anchor>
             </w:drawing>
           </mc:Choice>
-          <mc:Fallback>
+          <mc:Fallback xmlns:cx1="http://schemas.microsoft.com/office/drawing/2015/9/8/chartex">
             <w:pict>
               <v:rect w14:anchorId="71066FE7" id="Rectángulo 125" o:spid="_x0000_s1031" style="position:absolute;margin-left:-36.35pt;margin-top:3pt;width:533.9pt;height:21.05pt;z-index:251819008;visibility:visible;mso-wrap-style:square;mso-width-percent:0;mso-height-percent:0;mso-wrap-distance-left:9pt;mso-wrap-distance-top:0;mso-wrap-distance-right:9pt;mso-wrap-distance-bottom:0;mso-position-horizontal:absolute;mso-position-horizontal-relative:margin;mso-position-vertical:absolute;mso-position-vertical-relative:text;mso-width-percent:0;mso-height-percent:0;mso-width-relative:margin;mso-height-relative:margin;v-text-anchor:middle" o:gfxdata="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" fillcolor="#aaa [3030]" stroked="f">
                 <v:fill color2="#a3a3a3 [3174]" rotate="t" colors="0 #afafaf;.5 #a5a5a5;1 #929292" focus="100%" type="gradient">
@@ -4062,7 +4019,7 @@
               </wp:anchor>
             </w:drawing>
           </mc:Choice>
-          <mc:Fallback>
+          <mc:Fallback xmlns:cx1="http://schemas.microsoft.com/office/drawing/2015/9/8/chartex">
             <w:pict>
               <v:oval w14:anchorId="0B200173" id="Elipse 19" o:spid="_x0000_s1032" style="position:absolute;margin-left:245.35pt;margin-top:7.45pt;width:28.85pt;height:27.5pt;z-index:251810816;visibility:visible;mso-wrap-style:square;mso-width-percent:0;mso-height-percent:0;mso-wrap-distance-left:9pt;mso-wrap-distance-top:0;mso-wrap-distance-right:9pt;mso-wrap-distance-bottom:0;mso-position-horizontal:absolute;mso-position-horizontal-relative:text;mso-position-vertical:absolute;mso-position-vertical-relative:text;mso-width-percent:0;mso-height-percent:0;mso-width-relative:margin;mso-height-relative:margin;v-text-anchor:middle" o:gfxdata="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" fillcolor="#70ad47 [3209]" strokecolor="#375623 [1609]" strokeweight="1pt">
                 <v:stroke joinstyle="miter"/>
@@ -4199,7 +4156,7 @@
               </wp:anchor>
             </w:drawing>
           </mc:Choice>
-          <mc:Fallback>
+          <mc:Fallback xmlns:cx1="http://schemas.microsoft.com/office/drawing/2015/9/8/chartex">
             <w:pict>
               <v:oval w14:anchorId="01991370" id="Elipse 20" o:spid="_x0000_s1033" style="position:absolute;margin-left:242.5pt;margin-top:17.2pt;width:28.85pt;height:27.5pt;z-index:251809792;visibility:visible;mso-wrap-style:square;mso-width-percent:0;mso-height-percent:0;mso-wrap-distance-left:9pt;mso-wrap-distance-top:0;mso-wrap-distance-right:9pt;mso-wrap-distance-bottom:0;mso-position-horizontal:absolute;mso-position-horizontal-relative:text;mso-position-vertical:absolute;mso-position-vertical-relative:text;mso-width-percent:0;mso-height-percent:0;mso-width-relative:margin;mso-height-relative:margin;v-text-anchor:middle" o:gfxdata="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" fillcolor="#70ad47 [3209]" strokecolor="#375623 [1609]" strokeweight="1pt">
                 <v:stroke joinstyle="miter"/>
@@ -4336,7 +4293,7 @@
               </wp:anchor>
             </w:drawing>
           </mc:Choice>
-          <mc:Fallback>
+          <mc:Fallback xmlns:cx1="http://schemas.microsoft.com/office/drawing/2015/9/8/chartex">
             <w:pict>
               <v:oval w14:anchorId="4500C419" id="Elipse 21" o:spid="_x0000_s1034" style="position:absolute;margin-left:348.5pt;margin-top:11.65pt;width:28.85pt;height:27.5pt;z-index:251808768;visibility:visible;mso-wrap-style:square;mso-width-percent:0;mso-height-percent:0;mso-wrap-distance-left:9pt;mso-wrap-distance-top:0;mso-wrap-distance-right:9pt;mso-wrap-distance-bottom:0;mso-position-horizontal:absolute;mso-position-horizontal-relative:text;mso-position-vertical:absolute;mso-position-vertical-relative:text;mso-width-percent:0;mso-height-percent:0;mso-width-relative:margin;mso-height-relative:margin;v-text-anchor:middle" o:gfxdata="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" fillcolor="#70ad47 [3209]" strokecolor="#375623 [1609]" strokeweight="1pt">
                 <v:stroke joinstyle="miter"/>
@@ -4461,6 +4418,7 @@
           <w:b/>
         </w:rPr>
       </w:pPr>
+      <w:commentRangeStart w:id="16"/>
       <w:r>
         <w:rPr>
           <w:rFonts w:ascii="Arial" w:hAnsi="Arial" w:cs="Arial"/>
@@ -4468,6 +4426,13 @@
         </w:rPr>
         <w:t>DISTRIBUCIÓN DE RECURSOS</w:t>
       </w:r>
+      <w:commentRangeEnd w:id="16"/>
+      <w:r>
+        <w:rPr>
+          <w:rStyle w:val="Refdecomentario"/>
+        </w:rPr>
+        <w:commentReference w:id="16"/>
+      </w:r>
     </w:p>
     <w:p>
       <w:pPr>
@@ -4486,7 +4451,14 @@
         <w:rPr>
           <w:rFonts w:ascii="Arial" w:hAnsi="Arial" w:cs="Arial"/>
         </w:rPr>
-        <w:t>Perfil para usuario ANALISTA de la plataforma de distribución de recursos a municipios y entidades</w:t>
+        <w:t xml:space="preserve">Perfil para usuario ANALISTA </w:t>
+      </w:r>
+      <w:commentRangeStart w:id="17"/>
+      <w:r>
+        <w:rPr>
+          <w:rFonts w:ascii="Arial" w:hAnsi="Arial" w:cs="Arial"/>
+        </w:rPr>
+        <w:t>de la plataforma de distribución de recursos a municipios y entidades</w:t>
       </w:r>
       <w:r>
         <w:rPr>
@@ -4495,13 +4467,20 @@
         <w:t>”</w:t>
       </w:r>
     </w:p>
-    <w:p>
-      <w:pPr>
-        <w:spacing w:line="276" w:lineRule="auto"/>
-        <w:rPr>
-          <w:rFonts w:ascii="Arial" w:hAnsi="Arial" w:cs="Arial"/>
-        </w:rPr>
-      </w:pPr>
+    <w:commentRangeEnd w:id="17"/>
+    <w:p>
+      <w:pPr>
+        <w:spacing w:line="276" w:lineRule="auto"/>
+        <w:rPr>
+          <w:rFonts w:ascii="Arial" w:hAnsi="Arial" w:cs="Arial"/>
+        </w:rPr>
+      </w:pPr>
+      <w:r>
+        <w:rPr>
+          <w:rStyle w:val="Refdecomentario"/>
+        </w:rPr>
+        <w:commentReference w:id="17"/>
+      </w:r>
     </w:p>
     <w:p>
       <w:pPr>
@@ -4511,6 +4490,7 @@
           <w:rFonts w:ascii="Arial" w:hAnsi="Arial" w:cs="Arial"/>
         </w:rPr>
       </w:pPr>
+      <w:commentRangeStart w:id="18"/>
       <w:r>
         <w:rPr>
           <w:rFonts w:ascii="Arial" w:hAnsi="Arial" w:cs="Arial"/>
@@ -4533,7 +4513,7 @@
                     <pic:cNvPicPr/>
                   </pic:nvPicPr>
                   <pic:blipFill>
-                    <a:blip r:embed="rId11"/>
+                    <a:blip r:embed="rId13"/>
                     <a:stretch>
                       <a:fillRect/>
                     </a:stretch>
@@ -4553,6 +4533,13 @@
           </wp:inline>
         </w:drawing>
       </w:r>
+      <w:commentRangeEnd w:id="18"/>
+      <w:r>
+        <w:rPr>
+          <w:rStyle w:val="Refdecomentario"/>
+        </w:rPr>
+        <w:commentReference w:id="18"/>
+      </w:r>
     </w:p>
     <w:p>
       <w:pPr>
@@ -4602,8 +4589,8 @@
           <w:rFonts w:cs="Arial"/>
         </w:rPr>
       </w:pPr>
-      <w:bookmarkStart w:id="16" w:name="_Toc124335011"/>
-      <w:bookmarkStart w:id="17" w:name="_Toc139035182"/>
+      <w:bookmarkStart w:id="19" w:name="_Toc124335011"/>
+      <w:bookmarkStart w:id="20" w:name="_Toc139035182"/>
       <w:r>
         <w:rPr>
           <w:rFonts w:cs="Arial"/>
@@ -4611,8 +4598,8 @@
         <w:lastRenderedPageBreak/>
         <w:t>Pantalla de Bienvenida</w:t>
       </w:r>
-      <w:bookmarkEnd w:id="16"/>
-      <w:bookmarkEnd w:id="17"/>
+      <w:bookmarkEnd w:id="19"/>
+      <w:bookmarkEnd w:id="20"/>
     </w:p>
     <w:p>
       <w:pPr>
@@ -4730,7 +4717,7 @@
               </wp:anchor>
             </w:drawing>
           </mc:Choice>
-          <mc:Fallback>
+          <mc:Fallback xmlns:cx1="http://schemas.microsoft.com/office/drawing/2015/9/8/chartex">
             <w:pict>
               <v:rect w14:anchorId="03092937" id="Rectángulo 5" o:spid="_x0000_s1026" style="position:absolute;margin-left:-1.55pt;margin-top:43.35pt;width:45.6pt;height:19.2pt;z-index:251837440;visibility:visible;mso-wrap-style:square;mso-width-percent:0;mso-height-percent:0;mso-wrap-distance-left:9pt;mso-wrap-distance-top:0;mso-wrap-distance-right:9pt;mso-wrap-distance-bottom:0;mso-position-horizontal:absolute;mso-position-horizontal-relative:margin;mso-position-vertical:absolute;mso-position-vertical-relative:text;mso-width-percent:0;mso-height-percent:0;mso-width-relative:margin;mso-height-relative:margin;v-text-anchor:middle" o:gfxdata="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" filled="f" strokecolor="red" strokeweight="2.25pt">
                 <w10:wrap anchorx="margin"/>
@@ -4812,7 +4799,7 @@
               </wp:anchor>
             </w:drawing>
           </mc:Choice>
-          <mc:Fallback>
+          <mc:Fallback xmlns:cx1="http://schemas.microsoft.com/office/drawing/2015/9/8/chartex">
             <w:pict>
               <v:rect w14:anchorId="33455EF0" id="Rectángulo 3" o:spid="_x0000_s1026" style="position:absolute;margin-left:399.7pt;margin-top:41.6pt;width:72.05pt;height:20.65pt;z-index:251825152;visibility:visible;mso-wrap-style:square;mso-width-percent:0;mso-height-percent:0;mso-wrap-distance-left:9pt;mso-wrap-distance-top:0;mso-wrap-distance-right:9pt;mso-wrap-distance-bottom:0;mso-position-horizontal:absolute;mso-position-horizontal-relative:margin;mso-position-vertical:absolute;mso-position-vertical-relative:text;mso-width-percent:0;mso-height-percent:0;mso-width-relative:margin;mso-height-relative:margin;v-text-anchor:middle" o:gfxdata="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" filled="f" strokecolor="red" strokeweight="2.25pt">
                 <w10:wrap anchorx="margin"/>
@@ -4881,7 +4868,7 @@
                     <pic:cNvPicPr/>
                   </pic:nvPicPr>
                   <pic:blipFill>
-                    <a:blip r:embed="rId12"/>
+                    <a:blip r:embed="rId14"/>
                     <a:stretch>
                       <a:fillRect/>
                     </a:stretch>
@@ -5020,7 +5007,7 @@
                           <pic:cNvPicPr/>
                         </pic:nvPicPr>
                         <pic:blipFill rotWithShape="1">
-                          <a:blip r:embed="rId13"/>
+                          <a:blip r:embed="rId15"/>
                           <a:srcRect t="-1" r="10891" b="8910"/>
                           <a:stretch/>
                         </pic:blipFill>
@@ -5128,7 +5115,7 @@
                           <pic:cNvPicPr/>
                         </pic:nvPicPr>
                         <pic:blipFill>
-                          <a:blip r:embed="rId14"/>
+                          <a:blip r:embed="rId16"/>
                           <a:stretch>
                             <a:fillRect/>
                           </a:stretch>
@@ -5217,8 +5204,8 @@
           <w:rFonts w:cs="Arial"/>
         </w:rPr>
       </w:pPr>
-      <w:bookmarkStart w:id="18" w:name="_Toc124335012"/>
-      <w:bookmarkStart w:id="19" w:name="_Toc139035183"/>
+      <w:bookmarkStart w:id="21" w:name="_Toc124335012"/>
+      <w:bookmarkStart w:id="22" w:name="_Toc139035183"/>
       <w:r>
         <w:rPr>
           <w:rFonts w:cs="Arial"/>
@@ -5251,7 +5238,7 @@
                     <pic:cNvPicPr/>
                   </pic:nvPicPr>
                   <pic:blipFill rotWithShape="1">
-                    <a:blip r:embed="rId13">
+                    <a:blip r:embed="rId15">
                       <a:extLst>
                         <a:ext uri="{28A0092B-C50C-407E-A947-70E740481C1C}">
                           <a14:useLocalDpi xmlns:a14="http://schemas.microsoft.com/office/drawing/2010/main" val="0"/>
@@ -5290,14 +5277,14 @@
           </wp:anchor>
         </w:drawing>
       </w:r>
-      <w:bookmarkEnd w:id="18"/>
+      <w:bookmarkEnd w:id="21"/>
       <w:r>
         <w:rPr>
           <w:rFonts w:cs="Arial"/>
         </w:rPr>
         <w:t>Menú Principal</w:t>
       </w:r>
-      <w:bookmarkEnd w:id="19"/>
+      <w:bookmarkEnd w:id="22"/>
     </w:p>
     <w:p>
       <w:pPr>
@@ -5412,7 +5399,7 @@
               </wp:anchor>
             </w:drawing>
           </mc:Choice>
-          <mc:Fallback>
+          <mc:Fallback xmlns:cx1="http://schemas.microsoft.com/office/drawing/2015/9/8/chartex">
             <w:pict>
               <v:rect w14:anchorId="0E5490A5" id="Rectángulo 39" o:spid="_x0000_s1026" style="position:absolute;margin-left:38.5pt;margin-top:174.35pt;width:168.95pt;height:13.5pt;z-index:251839488;visibility:visible;mso-wrap-style:square;mso-width-percent:0;mso-height-percent:0;mso-wrap-distance-left:9pt;mso-wrap-distance-top:0;mso-wrap-distance-right:9pt;mso-wrap-distance-bottom:0;mso-position-horizontal:absolute;mso-position-horizontal-relative:left-margin-area;mso-position-vertical:absolute;mso-position-vertical-relative:text;mso-width-percent:0;mso-height-percent:0;mso-width-relative:margin;mso-height-relative:margin;v-text-anchor:middle" o:gfxdata="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" filled="f" strokecolor="red" strokeweight="2.25pt">
                 <w10:wrap anchorx="margin"/>
@@ -5445,7 +5432,7 @@
                     <pic:cNvPicPr/>
                   </pic:nvPicPr>
                   <pic:blipFill>
-                    <a:blip r:embed="rId15"/>
+                    <a:blip r:embed="rId17"/>
                     <a:stretch>
                       <a:fillRect/>
                     </a:stretch>
@@ -5639,7 +5626,37 @@
                 <w:szCs w:val="24"/>
                 <w:lang w:val="es-MX" w:eastAsia="es-MX"/>
               </w:rPr>
-              <w:t xml:space="preserve">Finnanciamiento y Obligaciones </w:t>
+              <w:t>Fin</w:t>
+            </w:r>
+            <w:commentRangeStart w:id="23"/>
+            <w:r>
+              <w:rPr>
+                <w:rFonts w:ascii="Arial" w:hAnsi="Arial" w:cs="Arial"/>
+                <w:b/>
+                <w:noProof/>
+                <w:sz w:val="24"/>
+                <w:szCs w:val="24"/>
+                <w:lang w:val="es-MX" w:eastAsia="es-MX"/>
+              </w:rPr>
+              <w:t>nanciamiento</w:t>
+            </w:r>
+            <w:commentRangeEnd w:id="23"/>
+            <w:r>
+              <w:rPr>
+                <w:rStyle w:val="Refdecomentario"/>
+              </w:rPr>
+              <w:commentReference w:id="23"/>
+            </w:r>
+            <w:r>
+              <w:rPr>
+                <w:rFonts w:ascii="Arial" w:hAnsi="Arial" w:cs="Arial"/>
+                <w:b/>
+                <w:noProof/>
+                <w:sz w:val="24"/>
+                <w:szCs w:val="24"/>
+                <w:lang w:val="es-MX" w:eastAsia="es-MX"/>
+              </w:rPr>
+              <w:t xml:space="preserve"> y Obligaciones </w:t>
             </w:r>
           </w:p>
         </w:tc>
@@ -5897,7 +5914,7 @@
           <w:rFonts w:cs="Arial"/>
         </w:rPr>
       </w:pPr>
-      <w:bookmarkStart w:id="20" w:name="_Toc139035184"/>
+      <w:bookmarkStart w:id="24" w:name="_Toc139035184"/>
       <w:r>
         <w:rPr>
           <w:rFonts w:cs="Arial"/>
@@ -5905,7 +5922,7 @@
         <w:lastRenderedPageBreak/>
         <w:t>Consulta de Solicitudes</w:t>
       </w:r>
-      <w:bookmarkEnd w:id="20"/>
+      <w:bookmarkEnd w:id="24"/>
     </w:p>
     <w:p/>
     <w:p>
@@ -5924,7 +5941,33 @@
           <w:sz w:val="24"/>
           <w:szCs w:val="24"/>
         </w:rPr>
-        <w:t xml:space="preserve">En este menú se pueden gestionar las solicitudes </w:t>
+        <w:t xml:space="preserve">En este menú se pueden gestionar las </w:t>
+      </w:r>
+      <w:commentRangeStart w:id="25"/>
+      <w:r>
+        <w:rPr>
+          <w:rFonts w:ascii="Arial" w:hAnsi="Arial" w:cs="Arial"/>
+          <w:b/>
+          <w:sz w:val="24"/>
+          <w:szCs w:val="24"/>
+        </w:rPr>
+        <w:t>solicitudes</w:t>
+      </w:r>
+      <w:commentRangeEnd w:id="25"/>
+      <w:r>
+        <w:rPr>
+          <w:rStyle w:val="Refdecomentario"/>
+        </w:rPr>
+        <w:commentReference w:id="25"/>
+      </w:r>
+      <w:r>
+        <w:rPr>
+          <w:rFonts w:ascii="Arial" w:hAnsi="Arial" w:cs="Arial"/>
+          <w:b/>
+          <w:sz w:val="24"/>
+          <w:szCs w:val="24"/>
+        </w:rPr>
+        <w:t xml:space="preserve"> </w:t>
       </w:r>
     </w:p>
     <w:p>
@@ -6013,7 +6056,7 @@
               </wp:anchor>
             </w:drawing>
           </mc:Choice>
-          <mc:Fallback>
+          <mc:Fallback xmlns:cx1="http://schemas.microsoft.com/office/drawing/2015/9/8/chartex">
             <w:pict>
               <v:rect w14:anchorId="1F46645C" id="Rectángulo 34" o:spid="_x0000_s1026" style="position:absolute;margin-left:-479.2pt;margin-top:72.9pt;width:513.25pt;height:19.9pt;flip:x;z-index:251849728;visibility:visible;mso-wrap-style:square;mso-width-percent:0;mso-height-percent:0;mso-wrap-distance-left:9pt;mso-wrap-distance-top:0;mso-wrap-distance-right:9pt;mso-wrap-distance-bottom:0;mso-position-horizontal:absolute;mso-position-horizontal-relative:right-margin-area;mso-position-vertical:absolute;mso-position-vertical-relative:text;mso-width-percent:0;mso-height-percent:0;mso-width-relative:margin;mso-height-relative:margin;v-text-anchor:middle" o:gfxdata="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" filled="f" strokecolor="red" strokeweight="2.25pt">
                 <w10:wrap anchorx="margin"/>
@@ -6043,7 +6086,7 @@
                     <pic:cNvPicPr/>
                   </pic:nvPicPr>
                   <pic:blipFill>
-                    <a:blip r:embed="rId16"/>
+                    <a:blip r:embed="rId18"/>
                     <a:stretch>
                       <a:fillRect/>
                     </a:stretch>
@@ -6177,6 +6220,7 @@
                 <w:lang w:val="es-MX" w:eastAsia="es-MX"/>
               </w:rPr>
             </w:pPr>
+            <w:commentRangeStart w:id="26"/>
             <w:r>
               <w:rPr>
                 <w:rFonts w:ascii="Arial" w:hAnsi="Arial" w:cs="Arial"/>
@@ -6186,7 +6230,25 @@
                 <w:szCs w:val="24"/>
                 <w:lang w:val="es-MX" w:eastAsia="es-MX"/>
               </w:rPr>
-              <w:t>Institucion Financiera</w:t>
+              <w:t>Institucion</w:t>
+            </w:r>
+            <w:commentRangeEnd w:id="26"/>
+            <w:r>
+              <w:rPr>
+                <w:rStyle w:val="Refdecomentario"/>
+              </w:rPr>
+              <w:commentReference w:id="26"/>
+            </w:r>
+            <w:r>
+              <w:rPr>
+                <w:rFonts w:ascii="Arial" w:hAnsi="Arial" w:cs="Arial"/>
+                <w:b/>
+                <w:noProof/>
+                <w:sz w:val="24"/>
+                <w:szCs w:val="24"/>
+                <w:lang w:val="es-MX" w:eastAsia="es-MX"/>
+              </w:rPr>
+              <w:t xml:space="preserve"> Financiera</w:t>
             </w:r>
           </w:p>
         </w:tc>
@@ -6504,16 +6566,7 @@
                 <w:sz w:val="24"/>
                 <w:szCs w:val="24"/>
               </w:rPr>
-              <w:t>Tipo</w:t>
-            </w:r>
-            <w:r>
-              <w:rPr>
-                <w:rFonts w:ascii="Arial" w:hAnsi="Arial" w:cs="Arial"/>
-                <w:b/>
-                <w:sz w:val="24"/>
-                <w:szCs w:val="24"/>
-              </w:rPr>
-              <w:t xml:space="preserve"> de Documento</w:t>
+              <w:t>Tipo de Documento</w:t>
             </w:r>
           </w:p>
         </w:tc>
@@ -6769,7 +6822,7 @@
               </wp:anchor>
             </w:drawing>
           </mc:Choice>
-          <mc:Fallback>
+          <mc:Fallback xmlns:cx1="http://schemas.microsoft.com/office/drawing/2015/9/8/chartex">
             <w:pict>
               <v:rect w14:anchorId="2092B440" id="Rectángulo 29" o:spid="_x0000_s1026" style="position:absolute;margin-left:-21.5pt;margin-top:97.3pt;width:52pt;height:91.95pt;flip:x;z-index:251831296;visibility:visible;mso-wrap-style:square;mso-width-percent:0;mso-height-percent:0;mso-wrap-distance-left:9pt;mso-wrap-distance-top:0;mso-wrap-distance-right:9pt;mso-wrap-distance-bottom:0;mso-position-horizontal:absolute;mso-position-horizontal-relative:right-margin-area;mso-position-vertical:absolute;mso-position-vertical-relative:text;mso-width-percent:0;mso-height-percent:0;mso-width-relative:margin;mso-height-relative:margin;v-text-anchor:middle" o:gfxdata="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" filled="f" strokecolor="red" strokeweight="2.25pt">
                 <w10:wrap anchorx="margin"/>
@@ -6799,7 +6852,7 @@
                     <pic:cNvPicPr/>
                   </pic:nvPicPr>
                   <pic:blipFill>
-                    <a:blip r:embed="rId16"/>
+                    <a:blip r:embed="rId18"/>
                     <a:stretch>
                       <a:fillRect/>
                     </a:stretch>
@@ -6940,7 +6993,7 @@
                           <pic:cNvPicPr/>
                         </pic:nvPicPr>
                         <pic:blipFill rotWithShape="1">
-                          <a:blip r:embed="rId17"/>
+                          <a:blip r:embed="rId19"/>
                           <a:srcRect l="7149" t="17216" r="75101" b="24616"/>
                           <a:stretch/>
                         </pic:blipFill>
@@ -7041,7 +7094,7 @@
                           <pic:cNvPicPr/>
                         </pic:nvPicPr>
                         <pic:blipFill rotWithShape="1">
-                          <a:blip r:embed="rId17"/>
+                          <a:blip r:embed="rId19"/>
                           <a:srcRect l="30345" t="12723" r="51313" b="22409"/>
                           <a:stretch/>
                         </pic:blipFill>
@@ -7140,7 +7193,7 @@
                           <pic:cNvPicPr/>
                         </pic:nvPicPr>
                         <pic:blipFill rotWithShape="1">
-                          <a:blip r:embed="rId17"/>
+                          <a:blip r:embed="rId19"/>
                           <a:srcRect l="55051" t="10374" r="26026" b="22408"/>
                           <a:stretch/>
                         </pic:blipFill>
@@ -7239,7 +7292,7 @@
                           <pic:cNvPicPr/>
                         </pic:nvPicPr>
                         <pic:blipFill rotWithShape="1">
-                          <a:blip r:embed="rId18"/>
+                          <a:blip r:embed="rId20"/>
                           <a:srcRect l="52958" t="13470" r="28933" b="29440"/>
                           <a:stretch/>
                         </pic:blipFill>
@@ -7305,15 +7358,7 @@
                 <w:sz w:val="24"/>
                 <w:szCs w:val="24"/>
               </w:rPr>
-              <w:t xml:space="preserve"> </w:t>
-            </w:r>
-            <w:r>
-              <w:rPr>
-                <w:rFonts w:ascii="Arial" w:hAnsi="Arial" w:cs="Arial"/>
-                <w:sz w:val="24"/>
-                <w:szCs w:val="24"/>
-              </w:rPr>
-              <w:t>Exporta la solicitud en formato PDF</w:t>
+              <w:t xml:space="preserve"> Exporta la solicitud en formato PDF</w:t>
             </w:r>
           </w:p>
         </w:tc>
@@ -7358,7 +7403,7 @@
                           <pic:cNvPicPr/>
                         </pic:nvPicPr>
                         <pic:blipFill rotWithShape="1">
-                          <a:blip r:embed="rId17"/>
+                          <a:blip r:embed="rId19"/>
                           <a:srcRect l="79693" t="16076" r="3755" b="24616"/>
                           <a:stretch/>
                         </pic:blipFill>
@@ -7528,7 +7573,7 @@
           <w:rFonts w:cs="Arial"/>
         </w:rPr>
       </w:pPr>
-      <w:bookmarkStart w:id="21" w:name="_Toc139035185"/>
+      <w:bookmarkStart w:id="27" w:name="_Toc139035185"/>
       <w:r>
         <w:rPr>
           <w:noProof/>
@@ -7559,7 +7604,7 @@
                     <pic:cNvPicPr/>
                   </pic:nvPicPr>
                   <pic:blipFill rotWithShape="1">
-                    <a:blip r:embed="rId17">
+                    <a:blip r:embed="rId19">
                       <a:extLst>
                         <a:ext uri="{28A0092B-C50C-407E-A947-70E740481C1C}">
                           <a14:useLocalDpi xmlns:a14="http://schemas.microsoft.com/office/drawing/2010/main" val="0"/>
@@ -7604,7 +7649,7 @@
         </w:rPr>
         <w:t>Botón Ver</w:t>
       </w:r>
-      <w:bookmarkEnd w:id="21"/>
+      <w:bookmarkEnd w:id="27"/>
     </w:p>
     <w:p>
       <w:pPr>
@@ -7715,7 +7760,7 @@
               </wp:anchor>
             </w:drawing>
           </mc:Choice>
-          <mc:Fallback>
+          <mc:Fallback xmlns:cx1="http://schemas.microsoft.com/office/drawing/2015/9/8/chartex">
             <w:pict>
               <v:rect w14:anchorId="1E593736" id="Rectángulo 50" o:spid="_x0000_s1026" style="position:absolute;margin-left:-47.9pt;margin-top:84.4pt;width:9.95pt;height:14.25pt;flip:x;z-index:251852800;visibility:visible;mso-wrap-style:square;mso-width-percent:0;mso-height-percent:0;mso-wrap-distance-left:9pt;mso-wrap-distance-top:0;mso-wrap-distance-right:9pt;mso-wrap-distance-bottom:0;mso-position-horizontal:absolute;mso-position-horizontal-relative:right-margin-area;mso-position-vertical:absolute;mso-position-vertical-relative:text;mso-width-percent:0;mso-height-percent:0;mso-width-relative:margin;mso-height-relative:margin;v-text-anchor:middle" o:gfxdata="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" filled="f" strokecolor="red" strokeweight="2.25pt">
                 <w10:wrap anchorx="margin"/>
@@ -7745,7 +7790,7 @@
                     <pic:cNvPicPr/>
                   </pic:nvPicPr>
                   <pic:blipFill>
-                    <a:blip r:embed="rId16"/>
+                    <a:blip r:embed="rId18"/>
                     <a:stretch>
                       <a:fillRect/>
                     </a:stretch>
@@ -7815,8 +7860,10 @@
       <w:r>
         <w:rPr>
           <w:rFonts w:ascii="Arial" w:hAnsi="Arial" w:cs="Arial"/>
+          <w:noProof/>
           <w:sz w:val="24"/>
           <w:szCs w:val="24"/>
+          <w:lang w:val="es-MX" w:eastAsia="es-MX"/>
         </w:rPr>
         <w:drawing>
           <wp:inline distT="0" distB="0" distL="0" distR="0" wp14:anchorId="123A002B" wp14:editId="14B879D9">
@@ -7834,7 +7881,7 @@
                     <pic:cNvPicPr/>
                   </pic:nvPicPr>
                   <pic:blipFill>
-                    <a:blip r:embed="rId19"/>
+                    <a:blip r:embed="rId21"/>
                     <a:stretch>
                       <a:fillRect/>
                     </a:stretch>
@@ -7909,7 +7956,7 @@
           <w:rFonts w:cs="Arial"/>
         </w:rPr>
       </w:pPr>
-      <w:bookmarkStart w:id="22" w:name="_Toc139035186"/>
+      <w:bookmarkStart w:id="28" w:name="_Toc139035186"/>
       <w:r>
         <w:rPr>
           <w:noProof/>
@@ -7940,7 +7987,7 @@
                     <pic:cNvPicPr/>
                   </pic:nvPicPr>
                   <pic:blipFill rotWithShape="1">
-                    <a:blip r:embed="rId17">
+                    <a:blip r:embed="rId19">
                       <a:extLst>
                         <a:ext uri="{28A0092B-C50C-407E-A947-70E740481C1C}">
                           <a14:useLocalDpi xmlns:a14="http://schemas.microsoft.com/office/drawing/2010/main" val="0"/>
@@ -7983,15 +8030,9 @@
         <w:rPr>
           <w:rFonts w:cs="Arial"/>
         </w:rPr>
-        <w:t xml:space="preserve">Botón </w:t>
-      </w:r>
-      <w:r>
-        <w:rPr>
-          <w:rFonts w:cs="Arial"/>
-        </w:rPr>
-        <w:t>Editar</w:t>
-      </w:r>
-      <w:bookmarkEnd w:id="22"/>
+        <w:t>Botón Editar</w:t>
+      </w:r>
+      <w:bookmarkEnd w:id="28"/>
     </w:p>
     <w:p>
       <w:pPr>
@@ -8102,7 +8143,7 @@
               </wp:anchor>
             </w:drawing>
           </mc:Choice>
-          <mc:Fallback>
+          <mc:Fallback xmlns:cx1="http://schemas.microsoft.com/office/drawing/2015/9/8/chartex">
             <w:pict>
               <v:rect w14:anchorId="38BBDEEA" id="Rectángulo 45" o:spid="_x0000_s1026" style="position:absolute;margin-left:-36.75pt;margin-top:84.35pt;width:9.95pt;height:14.25pt;flip:x;z-index:251854848;visibility:visible;mso-wrap-style:square;mso-width-percent:0;mso-height-percent:0;mso-wrap-distance-left:9pt;mso-wrap-distance-top:0;mso-wrap-distance-right:9pt;mso-wrap-distance-bottom:0;mso-position-horizontal:absolute;mso-position-horizontal-relative:right-margin-area;mso-position-vertical:absolute;mso-position-vertical-relative:text;mso-width-percent:0;mso-height-percent:0;mso-width-relative:margin;mso-height-relative:margin;v-text-anchor:middle" o:gfxdata="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" filled="f" strokecolor="red" strokeweight="2.25pt">
                 <w10:wrap anchorx="margin"/>
@@ -8132,7 +8173,7 @@
                     <pic:cNvPicPr/>
                   </pic:nvPicPr>
                   <pic:blipFill>
-                    <a:blip r:embed="rId16"/>
+                    <a:blip r:embed="rId18"/>
                     <a:stretch>
                       <a:fillRect/>
                     </a:stretch>
@@ -8221,7 +8262,7 @@
                     <pic:cNvPicPr/>
                   </pic:nvPicPr>
                   <pic:blipFill>
-                    <a:blip r:embed="rId20"/>
+                    <a:blip r:embed="rId22"/>
                     <a:stretch>
                       <a:fillRect/>
                     </a:stretch>
@@ -8315,7 +8356,7 @@
           <w:rFonts w:cs="Arial"/>
         </w:rPr>
       </w:pPr>
-      <w:bookmarkStart w:id="23" w:name="_Toc139035187"/>
+      <w:bookmarkStart w:id="29" w:name="_Toc139035187"/>
       <w:r>
         <w:rPr>
           <w:noProof/>
@@ -8346,7 +8387,7 @@
                     <pic:cNvPicPr/>
                   </pic:nvPicPr>
                   <pic:blipFill rotWithShape="1">
-                    <a:blip r:embed="rId17">
+                    <a:blip r:embed="rId19">
                       <a:extLst>
                         <a:ext uri="{28A0092B-C50C-407E-A947-70E740481C1C}">
                           <a14:useLocalDpi xmlns:a14="http://schemas.microsoft.com/office/drawing/2010/main" val="0"/>
@@ -8391,7 +8432,7 @@
         </w:rPr>
         <w:t>Comentarios</w:t>
       </w:r>
-      <w:bookmarkEnd w:id="23"/>
+      <w:bookmarkEnd w:id="29"/>
     </w:p>
     <w:p>
       <w:pPr>
@@ -8416,16 +8457,7 @@
           <w:sz w:val="24"/>
           <w:szCs w:val="24"/>
         </w:rPr>
-        <w:t xml:space="preserve">Pulsar el botón </w:t>
-      </w:r>
-      <w:r>
-        <w:rPr>
-          <w:rFonts w:ascii="Arial" w:hAnsi="Arial" w:cs="Arial"/>
-          <w:b/>
-          <w:sz w:val="24"/>
-          <w:szCs w:val="24"/>
-        </w:rPr>
-        <w:t>“Comentarios” abrirá el administrador de comentarios de la solicitud</w:t>
+        <w:t>Pulsar el botón “Comentarios” abrirá el administrador de comentarios de la solicitud</w:t>
       </w:r>
     </w:p>
     <w:p>
@@ -8511,7 +8543,7 @@
               </wp:anchor>
             </w:drawing>
           </mc:Choice>
-          <mc:Fallback>
+          <mc:Fallback xmlns:cx1="http://schemas.microsoft.com/office/drawing/2015/9/8/chartex">
             <w:pict>
               <v:rect w14:anchorId="3C3B4112" id="Rectángulo 51" o:spid="_x0000_s1026" style="position:absolute;margin-left:-15.45pt;margin-top:91.25pt;width:9.95pt;height:14.25pt;flip:x;z-index:251856896;visibility:visible;mso-wrap-style:square;mso-width-percent:0;mso-height-percent:0;mso-wrap-distance-left:9pt;mso-wrap-distance-top:0;mso-wrap-distance-right:9pt;mso-wrap-distance-bottom:0;mso-position-horizontal:absolute;mso-position-horizontal-relative:right-margin-area;mso-position-vertical:absolute;mso-position-vertical-relative:text;mso-width-percent:0;mso-height-percent:0;mso-width-relative:margin;mso-height-relative:margin;v-text-anchor:middle" o:gfxdata="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" filled="f" strokecolor="red" strokeweight="2.25pt">
                 <w10:wrap anchorx="margin"/>
@@ -8541,7 +8573,7 @@
                     <pic:cNvPicPr/>
                   </pic:nvPicPr>
                   <pic:blipFill>
-                    <a:blip r:embed="rId16"/>
+                    <a:blip r:embed="rId18"/>
                     <a:stretch>
                       <a:fillRect/>
                     </a:stretch>
@@ -8603,8 +8635,10 @@
       <w:r>
         <w:rPr>
           <w:rFonts w:ascii="Arial" w:hAnsi="Arial" w:cs="Arial"/>
+          <w:noProof/>
           <w:sz w:val="24"/>
           <w:szCs w:val="24"/>
+          <w:lang w:val="es-MX" w:eastAsia="es-MX"/>
         </w:rPr>
         <w:drawing>
           <wp:inline distT="0" distB="0" distL="0" distR="0" wp14:anchorId="12D946B7" wp14:editId="125F8188">
@@ -8622,7 +8656,7 @@
                     <pic:cNvPicPr/>
                   </pic:nvPicPr>
                   <pic:blipFill>
-                    <a:blip r:embed="rId21"/>
+                    <a:blip r:embed="rId23"/>
                     <a:stretch>
                       <a:fillRect/>
                     </a:stretch>
@@ -8706,7 +8740,7 @@
           <w:rFonts w:cs="Arial"/>
         </w:rPr>
       </w:pPr>
-      <w:bookmarkStart w:id="24" w:name="_Toc139035188"/>
+      <w:bookmarkStart w:id="30" w:name="_Toc139035188"/>
       <w:r>
         <w:rPr>
           <w:noProof/>
@@ -8737,7 +8771,7 @@
                     <pic:cNvPicPr/>
                   </pic:nvPicPr>
                   <pic:blipFill rotWithShape="1">
-                    <a:blip r:embed="rId18">
+                    <a:blip r:embed="rId20">
                       <a:extLst>
                         <a:ext uri="{28A0092B-C50C-407E-A947-70E740481C1C}">
                           <a14:useLocalDpi xmlns:a14="http://schemas.microsoft.com/office/drawing/2010/main" val="0"/>
@@ -8782,7 +8816,7 @@
         </w:rPr>
         <w:t>Descargar</w:t>
       </w:r>
-      <w:bookmarkEnd w:id="24"/>
+      <w:bookmarkEnd w:id="30"/>
     </w:p>
     <w:p>
       <w:pPr>
@@ -8893,7 +8927,7 @@
               </wp:anchor>
             </w:drawing>
           </mc:Choice>
-          <mc:Fallback>
+          <mc:Fallback xmlns:cx1="http://schemas.microsoft.com/office/drawing/2015/9/8/chartex">
             <w:pict>
               <v:rect w14:anchorId="788D06E4" id="Rectángulo 60" o:spid="_x0000_s1026" style="position:absolute;margin-left:-16.8pt;margin-top:131.1pt;width:9.95pt;height:14.25pt;flip:x;z-index:251858944;visibility:visible;mso-wrap-style:square;mso-width-percent:0;mso-height-percent:0;mso-wrap-distance-left:9pt;mso-wrap-distance-top:0;mso-wrap-distance-right:9pt;mso-wrap-distance-bottom:0;mso-position-horizontal:absolute;mso-position-horizontal-relative:right-margin-area;mso-position-vertical:absolute;mso-position-vertical-relative:text;mso-width-percent:0;mso-height-percent:0;mso-width-relative:margin;mso-height-relative:margin;v-text-anchor:middle" o:gfxdata="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" filled="f" strokecolor="red" strokeweight="2.25pt">
                 <w10:wrap anchorx="margin"/>
@@ -8923,7 +8957,7 @@
                     <pic:cNvPicPr/>
                   </pic:nvPicPr>
                   <pic:blipFill>
-                    <a:blip r:embed="rId16"/>
+                    <a:blip r:embed="rId18"/>
                     <a:stretch>
                       <a:fillRect/>
                     </a:stretch>
@@ -9048,8 +9082,10 @@
       <w:r>
         <w:rPr>
           <w:rFonts w:ascii="Arial" w:hAnsi="Arial" w:cs="Arial"/>
+          <w:noProof/>
           <w:sz w:val="24"/>
           <w:szCs w:val="24"/>
+          <w:lang w:val="es-MX" w:eastAsia="es-MX"/>
         </w:rPr>
         <w:drawing>
           <wp:inline distT="0" distB="0" distL="0" distR="0" wp14:anchorId="3517ADD9" wp14:editId="78D76084">
@@ -9067,7 +9103,7 @@
                     <pic:cNvPicPr/>
                   </pic:nvPicPr>
                   <pic:blipFill>
-                    <a:blip r:embed="rId22"/>
+                    <a:blip r:embed="rId24"/>
                     <a:stretch>
                       <a:fillRect/>
                     </a:stretch>
@@ -9142,7 +9178,7 @@
           <w:rFonts w:cs="Arial"/>
         </w:rPr>
       </w:pPr>
-      <w:bookmarkStart w:id="25" w:name="_Toc139035189"/>
+      <w:bookmarkStart w:id="31" w:name="_Toc139035189"/>
       <w:r>
         <w:rPr>
           <w:noProof/>
@@ -9173,7 +9209,7 @@
                     <pic:cNvPicPr/>
                   </pic:nvPicPr>
                   <pic:blipFill rotWithShape="1">
-                    <a:blip r:embed="rId17">
+                    <a:blip r:embed="rId19">
                       <a:extLst>
                         <a:ext uri="{28A0092B-C50C-407E-A947-70E740481C1C}">
                           <a14:useLocalDpi xmlns:a14="http://schemas.microsoft.com/office/drawing/2010/main" val="0"/>
@@ -9216,9 +9252,26 @@
         <w:rPr>
           <w:rFonts w:cs="Arial"/>
         </w:rPr>
-        <w:t>Descargar</w:t>
-      </w:r>
-      <w:bookmarkEnd w:id="25"/>
+        <w:t>D</w:t>
+      </w:r>
+      <w:commentRangeStart w:id="32"/>
+      <w:r>
+        <w:rPr>
+          <w:rFonts w:cs="Arial"/>
+        </w:rPr>
+        <w:t>escargar</w:t>
+      </w:r>
+      <w:bookmarkEnd w:id="31"/>
+      <w:commentRangeEnd w:id="32"/>
+      <w:r>
+        <w:rPr>
+          <w:rStyle w:val="Refdecomentario"/>
+          <w:rFonts w:asciiTheme="minorHAnsi" w:eastAsiaTheme="minorHAnsi" w:hAnsiTheme="minorHAnsi" w:cstheme="minorBidi"/>
+          <w:b w:val="0"/>
+          <w:color w:val="auto"/>
+        </w:rPr>
+        <w:commentReference w:id="32"/>
+      </w:r>
     </w:p>
     <w:p>
       <w:pPr>
@@ -9329,7 +9382,7 @@
               </wp:anchor>
             </w:drawing>
           </mc:Choice>
-          <mc:Fallback>
+          <mc:Fallback xmlns:cx1="http://schemas.microsoft.com/office/drawing/2015/9/8/chartex">
             <w:pict>
               <v:rect w14:anchorId="7A869659" id="Rectángulo 64" o:spid="_x0000_s1026" style="position:absolute;margin-left:436.9pt;margin-top:91.9pt;width:9.95pt;height:14.25pt;flip:x;z-index:251860992;visibility:visible;mso-wrap-style:square;mso-width-percent:0;mso-height-percent:0;mso-wrap-distance-left:9pt;mso-wrap-distance-top:0;mso-wrap-distance-right:9pt;mso-wrap-distance-bottom:0;mso-position-horizontal:absolute;mso-position-horizontal-relative:margin;mso-position-vertical:absolute;mso-position-vertical-relative:text;mso-width-percent:0;mso-height-percent:0;mso-width-relative:margin;mso-height-relative:margin;v-text-anchor:middle" o:gfxdata="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" filled="f" strokecolor="red" strokeweight="2.25pt">
                 <w10:wrap anchorx="margin"/>
@@ -9359,7 +9412,7 @@
                     <pic:cNvPicPr/>
                   </pic:nvPicPr>
                   <pic:blipFill>
-                    <a:blip r:embed="rId16"/>
+                    <a:blip r:embed="rId18"/>
                     <a:stretch>
                       <a:fillRect/>
                     </a:stretch>
@@ -9421,8 +9474,10 @@
       <w:r>
         <w:rPr>
           <w:rFonts w:ascii="Arial" w:hAnsi="Arial" w:cs="Arial"/>
+          <w:noProof/>
           <w:sz w:val="24"/>
           <w:szCs w:val="24"/>
+          <w:lang w:val="es-MX" w:eastAsia="es-MX"/>
         </w:rPr>
         <w:drawing>
           <wp:inline distT="0" distB="0" distL="0" distR="0" wp14:anchorId="493627C5" wp14:editId="59525781">
@@ -9440,7 +9495,7 @@
                     <pic:cNvPicPr/>
                   </pic:nvPicPr>
                   <pic:blipFill>
-                    <a:blip r:embed="rId23"/>
+                    <a:blip r:embed="rId25"/>
                     <a:stretch>
                       <a:fillRect/>
                     </a:stretch>
@@ -9481,8 +9536,8 @@
       </w:pPr>
     </w:p>
     <w:sectPr>
-      <w:headerReference w:type="default" r:id="rId24"/>
-      <w:footerReference w:type="default" r:id="rId25"/>
+      <w:headerReference w:type="default" r:id="rId26"/>
+      <w:footerReference w:type="default" r:id="rId27"/>
       <w:pgSz w:w="12240" w:h="15840" w:code="1"/>
       <w:pgMar w:top="1417" w:right="1701" w:bottom="1417" w:left="1701" w:header="708" w:footer="708" w:gutter="0"/>
       <w:cols w:space="708"/>
@@ -9493,8 +9548,205 @@
 </w:document>
 </file>
 
+<file path=word/comments.xml><?xml version="1.0" encoding="utf-8"?>
+<w:comments xmlns:wpc="http://schemas.microsoft.com/office/word/2010/wordprocessingCanvas" xmlns:cx="http://schemas.microsoft.com/office/drawing/2014/chartex" xmlns:mc="http://schemas.openxmlformats.org/markup-compatibility/2006" xmlns:o="urn:schemas-microsoft-com:office:office" xmlns:r="http://schemas.openxmlformats.org/officeDocument/2006/relationships" xmlns:m="http://schemas.openxmlformats.org/officeDocument/2006/math" xmlns:v="urn:schemas-microsoft-com:vml" xmlns:wp14="http://schemas.microsoft.com/office/word/2010/wordprocessingDrawing" xmlns:wp="http://schemas.openxmlformats.org/drawingml/2006/wordprocessingDrawing" xmlns:w10="urn:schemas-microsoft-com:office:word" xmlns:w="http://schemas.openxmlformats.org/wordprocessingml/2006/main" xmlns:w14="http://schemas.microsoft.com/office/word/2010/wordml" xmlns:w15="http://schemas.microsoft.com/office/word/2012/wordml" xmlns:w16se="http://schemas.microsoft.com/office/word/2015/wordml/symex" xmlns:wpg="http://schemas.microsoft.com/office/word/2010/wordprocessingGroup" xmlns:wpi="http://schemas.microsoft.com/office/word/2010/wordprocessingInk" xmlns:wne="http://schemas.microsoft.com/office/word/2006/wordml" xmlns:wps="http://schemas.microsoft.com/office/word/2010/wordprocessingShape" mc:Ignorable="w14 w15 w16se wp14">
+  <w:comment w:id="16" w:author="INAP-QA" w:date="2023-07-03T16:21:00Z" w:initials="I">
+    <w:p>
+      <w:pPr>
+        <w:pStyle w:val="Textocomentario"/>
+      </w:pPr>
+      <w:r>
+        <w:rPr>
+          <w:rStyle w:val="Refdecomentario"/>
+        </w:rPr>
+        <w:annotationRef/>
+      </w:r>
+      <w:r>
+        <w:t>Sistema de Gestión …</w:t>
+      </w:r>
+    </w:p>
+  </w:comment>
+  <w:comment w:id="17" w:author="INAP-QA" w:date="2023-07-03T16:19:00Z" w:initials="I">
+    <w:p>
+      <w:pPr>
+        <w:pStyle w:val="Textocomentario"/>
+      </w:pPr>
+      <w:r>
+        <w:rPr>
+          <w:rStyle w:val="Refdecomentario"/>
+        </w:rPr>
+        <w:annotationRef/>
+      </w:r>
+      <w:r>
+        <w:t xml:space="preserve">Dice plataforma de distribución de recursos… Tendría que ser </w:t>
+      </w:r>
+      <w:r>
+        <w:rPr>
+          <w:rFonts w:ascii="Arial" w:hAnsi="Arial" w:cs="Arial"/>
+          <w:lang w:val="es-MX"/>
+        </w:rPr>
+        <w:t xml:space="preserve">Gestión de </w:t>
+      </w:r>
+      <w:r>
+        <w:rPr>
+          <w:rFonts w:ascii="Arial" w:hAnsi="Arial" w:cs="Arial"/>
+          <w:lang w:val="es-MX"/>
+        </w:rPr>
+        <w:t>Crédito de los Municipios</w:t>
+      </w:r>
+    </w:p>
+  </w:comment>
+  <w:comment w:id="18" w:author="INAP-QA" w:date="2023-07-03T16:20:00Z" w:initials="I">
+    <w:p>
+      <w:pPr>
+        <w:pStyle w:val="Textocomentario"/>
+      </w:pPr>
+      <w:r>
+        <w:rPr>
+          <w:rStyle w:val="Refdecomentario"/>
+        </w:rPr>
+        <w:annotationRef/>
+      </w:r>
+      <w:r>
+        <w:t xml:space="preserve">Imagen de Distribución de Recursos </w:t>
+      </w:r>
+    </w:p>
+    <w:p>
+      <w:pPr>
+        <w:pStyle w:val="Textocomentario"/>
+      </w:pPr>
+      <w:r>
+        <w:rPr>
+          <w:noProof/>
+          <w:lang w:val="es-MX" w:eastAsia="es-MX"/>
+        </w:rPr>
+        <w:drawing>
+          <wp:inline distT="0" distB="0" distL="0" distR="0" wp14:anchorId="15DE7871" wp14:editId="360D38A9">
+            <wp:extent cx="5612130" cy="2510790"/>
+            <wp:effectExtent l="0" t="0" r="7620" b="3810"/>
+            <wp:docPr id="18" name="Imagen 18"/>
+            <wp:cNvGraphicFramePr>
+              <a:graphicFrameLocks xmlns:a="http://schemas.openxmlformats.org/drawingml/2006/main" noChangeAspect="1"/>
+            </wp:cNvGraphicFramePr>
+            <a:graphic xmlns:a="http://schemas.openxmlformats.org/drawingml/2006/main">
+              <a:graphicData uri="http://schemas.openxmlformats.org/drawingml/2006/picture">
+                <pic:pic xmlns:pic="http://schemas.openxmlformats.org/drawingml/2006/picture">
+                  <pic:nvPicPr>
+                    <pic:cNvPr id="1" name=""/>
+                    <pic:cNvPicPr/>
+                  </pic:nvPicPr>
+                  <pic:blipFill>
+                    <a:blip r:embed="rId1"/>
+                    <a:stretch>
+                      <a:fillRect/>
+                    </a:stretch>
+                  </pic:blipFill>
+                  <pic:spPr>
+                    <a:xfrm>
+                      <a:off x="0" y="0"/>
+                      <a:ext cx="5612130" cy="2510790"/>
+                    </a:xfrm>
+                    <a:prstGeom prst="rect">
+                      <a:avLst/>
+                    </a:prstGeom>
+                  </pic:spPr>
+                </pic:pic>
+              </a:graphicData>
+            </a:graphic>
+          </wp:inline>
+        </w:drawing>
+      </w:r>
+    </w:p>
+  </w:comment>
+  <w:comment w:id="23" w:author="INAP-QA" w:date="2023-07-03T16:23:00Z" w:initials="I">
+    <w:p>
+      <w:pPr>
+        <w:pStyle w:val="Textocomentario"/>
+      </w:pPr>
+      <w:r>
+        <w:rPr>
+          <w:rStyle w:val="Refdecomentario"/>
+        </w:rPr>
+        <w:annotationRef/>
+      </w:r>
+      <w:r>
+        <w:t xml:space="preserve">Financiamiento </w:t>
+      </w:r>
+    </w:p>
+  </w:comment>
+  <w:comment w:id="25" w:author="INAP-QA" w:date="2023-07-03T16:29:00Z" w:initials="I">
+    <w:p>
+      <w:pPr>
+        <w:pStyle w:val="Textocomentario"/>
+      </w:pPr>
+      <w:r>
+        <w:rPr>
+          <w:rStyle w:val="Refdecomentario"/>
+        </w:rPr>
+        <w:annotationRef/>
+      </w:r>
+      <w:r>
+        <w:t xml:space="preserve">Falto la </w:t>
+      </w:r>
+      <w:proofErr w:type="gramStart"/>
+      <w:r>
+        <w:t>opción  Buscar</w:t>
+      </w:r>
+      <w:proofErr w:type="gramEnd"/>
+      <w:r>
+        <w:t xml:space="preserve"> por redactar </w:t>
+      </w:r>
+    </w:p>
+  </w:comment>
+  <w:comment w:id="26" w:author="INAP-QA" w:date="2023-07-03T16:24:00Z" w:initials="I">
+    <w:p>
+      <w:pPr>
+        <w:pStyle w:val="Textocomentario"/>
+      </w:pPr>
+      <w:r>
+        <w:rPr>
+          <w:rStyle w:val="Refdecomentario"/>
+        </w:rPr>
+        <w:annotationRef/>
+      </w:r>
+      <w:r>
+        <w:t xml:space="preserve">Institución </w:t>
+      </w:r>
+    </w:p>
+  </w:comment>
+  <w:comment w:id="32" w:author="INAP-QA" w:date="2023-07-03T16:28:00Z" w:initials="I">
+    <w:p>
+      <w:pPr>
+        <w:pStyle w:val="Textocomentario"/>
+      </w:pPr>
+      <w:r>
+        <w:rPr>
+          <w:rStyle w:val="Refdecomentario"/>
+        </w:rPr>
+        <w:annotationRef/>
+      </w:r>
+      <w:r>
+        <w:t>Eliminar</w:t>
+      </w:r>
+    </w:p>
+  </w:comment>
+</w:comments>
+</file>
+
+<file path=word/commentsExtended.xml><?xml version="1.0" encoding="utf-8"?>
+<w15:commentsEx xmlns:wpc="http://schemas.microsoft.com/office/word/2010/wordprocessingCanvas" xmlns:cx="http://schemas.microsoft.com/office/drawing/2014/chartex" xmlns:mc="http://schemas.openxmlformats.org/markup-compatibility/2006" xmlns:o="urn:schemas-microsoft-com:office:office" xmlns:r="http://schemas.openxmlformats.org/officeDocument/2006/relationships" xmlns:m="http://schemas.openxmlformats.org/officeDocument/2006/math" xmlns:v="urn:schemas-microsoft-com:vml" xmlns:wp14="http://schemas.microsoft.com/office/word/2010/wordprocessingDrawing" xmlns:wp="http://schemas.openxmlformats.org/drawingml/2006/wordprocessingDrawing" xmlns:w10="urn:schemas-microsoft-com:office:word" xmlns:w="http://schemas.openxmlformats.org/wordprocessingml/2006/main" xmlns:w14="http://schemas.microsoft.com/office/word/2010/wordml" xmlns:w15="http://schemas.microsoft.com/office/word/2012/wordml" xmlns:w16se="http://schemas.microsoft.com/office/word/2015/wordml/symex" xmlns:wpg="http://schemas.microsoft.com/office/word/2010/wordprocessingGroup" xmlns:wpi="http://schemas.microsoft.com/office/word/2010/wordprocessingInk" xmlns:wne="http://schemas.microsoft.com/office/word/2006/wordml" xmlns:wps="http://schemas.microsoft.com/office/word/2010/wordprocessingShape" mc:Ignorable="w14 w15 w16se wp14">
+  <w15:commentEx w15:paraId="167C0212" w15:done="0"/>
+  <w15:commentEx w15:paraId="24646666" w15:done="0"/>
+  <w15:commentEx w15:paraId="3C978FBC" w15:done="0"/>
+  <w15:commentEx w15:paraId="3D9E2E98" w15:done="0"/>
+  <w15:commentEx w15:paraId="1555ED48" w15:done="0"/>
+  <w15:commentEx w15:paraId="3B66E396" w15:done="0"/>
+  <w15:commentEx w15:paraId="7B863D67" w15:done="0"/>
+</w15:commentsEx>
+</file>
+
 <file path=word/endnotes.xml><?xml version="1.0" encoding="utf-8"?>
-<w:endnotes xmlns:wpc="http://schemas.microsoft.com/office/word/2010/wordprocessingCanvas" xmlns:cx="http://schemas.microsoft.com/office/drawing/2014/chartex" xmlns:cx1="http://schemas.microsoft.com/office/drawing/2015/9/8/chartex" xmlns:mc="http://schemas.openxmlformats.org/markup-compatibility/2006" xmlns:o="urn:schemas-microsoft-com:office:office" xmlns:r="http://schemas.openxmlformats.org/officeDocument/2006/relationships" xmlns:m="http://schemas.openxmlformats.org/officeDocument/2006/math" xmlns:v="urn:schemas-microsoft-com:vml" xmlns:wp14="http://schemas.microsoft.com/office/word/2010/wordprocessingDrawing" xmlns:wp="http://schemas.openxmlformats.org/drawingml/2006/wordprocessingDrawing" xmlns:w10="urn:schemas-microsoft-com:office:word" xmlns:w="http://schemas.openxmlformats.org/wordprocessingml/2006/main" xmlns:w14="http://schemas.microsoft.com/office/word/2010/wordml" xmlns:w15="http://schemas.microsoft.com/office/word/2012/wordml" xmlns:w16se="http://schemas.microsoft.com/office/word/2015/wordml/symex" xmlns:wpg="http://schemas.microsoft.com/office/word/2010/wordprocessingGroup" xmlns:wpi="http://schemas.microsoft.com/office/word/2010/wordprocessingInk" xmlns:wne="http://schemas.microsoft.com/office/word/2006/wordml" xmlns:wps="http://schemas.microsoft.com/office/word/2010/wordprocessingShape" mc:Ignorable="w14 w15 w16se wp14">
+<w:endnotes xmlns:wpc="http://schemas.microsoft.com/office/word/2010/wordprocessingCanvas" xmlns:cx="http://schemas.microsoft.com/office/drawing/2014/chartex" xmlns:mc="http://schemas.openxmlformats.org/markup-compatibility/2006" xmlns:o="urn:schemas-microsoft-com:office:office" xmlns:r="http://schemas.openxmlformats.org/officeDocument/2006/relationships" xmlns:m="http://schemas.openxmlformats.org/officeDocument/2006/math" xmlns:v="urn:schemas-microsoft-com:vml" xmlns:wp14="http://schemas.microsoft.com/office/word/2010/wordprocessingDrawing" xmlns:wp="http://schemas.openxmlformats.org/drawingml/2006/wordprocessingDrawing" xmlns:w10="urn:schemas-microsoft-com:office:word" xmlns:w="http://schemas.openxmlformats.org/wordprocessingml/2006/main" xmlns:w14="http://schemas.microsoft.com/office/word/2010/wordml" xmlns:w15="http://schemas.microsoft.com/office/word/2012/wordml" xmlns:w16se="http://schemas.microsoft.com/office/word/2015/wordml/symex" xmlns:wpg="http://schemas.microsoft.com/office/word/2010/wordprocessingGroup" xmlns:wpi="http://schemas.microsoft.com/office/word/2010/wordprocessingInk" xmlns:wne="http://schemas.microsoft.com/office/word/2006/wordml" xmlns:wps="http://schemas.microsoft.com/office/word/2010/wordprocessingShape" mc:Ignorable="w14 w15 w16se wp14">
   <w:endnote w:type="separator" w:id="-1">
     <w:p>
       <w:pPr>
@@ -9519,7 +9771,7 @@
 </file>
 
 <file path=word/footer1.xml><?xml version="1.0" encoding="utf-8"?>
-<w:ftr xmlns:wpc="http://schemas.microsoft.com/office/word/2010/wordprocessingCanvas" xmlns:cx="http://schemas.microsoft.com/office/drawing/2014/chartex" xmlns:cx1="http://schemas.microsoft.com/office/drawing/2015/9/8/chartex" xmlns:mc="http://schemas.openxmlformats.org/markup-compatibility/2006" xmlns:o="urn:schemas-microsoft-com:office:office" xmlns:r="http://schemas.openxmlformats.org/officeDocument/2006/relationships" xmlns:m="http://schemas.openxmlformats.org/officeDocument/2006/math" xmlns:v="urn:schemas-microsoft-com:vml" xmlns:wp14="http://schemas.microsoft.com/office/word/2010/wordprocessingDrawing" xmlns:wp="http://schemas.openxmlformats.org/drawingml/2006/wordprocessingDrawing" xmlns:w10="urn:schemas-microsoft-com:office:word" xmlns:w="http://schemas.openxmlformats.org/wordprocessingml/2006/main" xmlns:w14="http://schemas.microsoft.com/office/word/2010/wordml" xmlns:w15="http://schemas.microsoft.com/office/word/2012/wordml" xmlns:w16se="http://schemas.microsoft.com/office/word/2015/wordml/symex" xmlns:wpg="http://schemas.microsoft.com/office/word/2010/wordprocessingGroup" xmlns:wpi="http://schemas.microsoft.com/office/word/2010/wordprocessingInk" xmlns:wne="http://schemas.microsoft.com/office/word/2006/wordml" xmlns:wps="http://schemas.microsoft.com/office/word/2010/wordprocessingShape" mc:Ignorable="w14 w15 w16se wp14">
+<w:ftr xmlns:wpc="http://schemas.microsoft.com/office/word/2010/wordprocessingCanvas" xmlns:cx="http://schemas.microsoft.com/office/drawing/2014/chartex" xmlns:mc="http://schemas.openxmlformats.org/markup-compatibility/2006" xmlns:o="urn:schemas-microsoft-com:office:office" xmlns:r="http://schemas.openxmlformats.org/officeDocument/2006/relationships" xmlns:m="http://schemas.openxmlformats.org/officeDocument/2006/math" xmlns:v="urn:schemas-microsoft-com:vml" xmlns:wp14="http://schemas.microsoft.com/office/word/2010/wordprocessingDrawing" xmlns:wp="http://schemas.openxmlformats.org/drawingml/2006/wordprocessingDrawing" xmlns:w10="urn:schemas-microsoft-com:office:word" xmlns:w="http://schemas.openxmlformats.org/wordprocessingml/2006/main" xmlns:w14="http://schemas.microsoft.com/office/word/2010/wordml" xmlns:w15="http://schemas.microsoft.com/office/word/2012/wordml" xmlns:w16se="http://schemas.microsoft.com/office/word/2015/wordml/symex" xmlns:wpg="http://schemas.microsoft.com/office/word/2010/wordprocessingGroup" xmlns:wpi="http://schemas.microsoft.com/office/word/2010/wordprocessingInk" xmlns:wne="http://schemas.microsoft.com/office/word/2006/wordml" xmlns:wps="http://schemas.microsoft.com/office/word/2010/wordprocessingShape" mc:Ignorable="w14 w15 w16se wp14">
   <w:sdt>
     <w:sdtPr>
       <w:rPr>
@@ -9620,7 +9872,7 @@
                     </wp:anchor>
                   </w:drawing>
                 </mc:Choice>
-                <mc:Fallback>
+                <mc:Fallback xmlns:cx1="http://schemas.microsoft.com/office/drawing/2015/9/8/chartex">
                   <w:pict>
                     <v:line w14:anchorId="42D5C661" id="Conector recto 13" o:spid="_x0000_s1026" style="position:absolute;z-index:251662336;visibility:visible;mso-wrap-style:square;mso-width-percent:0;mso-height-percent:0;mso-wrap-distance-left:9pt;mso-wrap-distance-top:0;mso-wrap-distance-right:9pt;mso-wrap-distance-bottom:0;mso-position-horizontal:absolute;mso-position-horizontal-relative:text;mso-position-vertical:absolute;mso-position-vertical-relative:text;mso-width-percent:0;mso-height-percent:0;mso-width-relative:margin;mso-height-relative:margin" from="-17.55pt,-3pt" to="446.7pt,-2.25pt" o:gfxdata="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" strokecolor="#a5a5a5 [3206]" strokeweight="1.5pt">
                       <v:stroke joinstyle="miter"/>
@@ -9731,7 +9983,7 @@
                     </wp:anchor>
                   </w:drawing>
                 </mc:Choice>
-                <mc:Fallback>
+                <mc:Fallback xmlns:cx1="http://schemas.microsoft.com/office/drawing/2015/9/8/chartex">
                   <w:pict>
                     <v:rect w14:anchorId="2CD8D370" id="Rectángulo 11" o:spid="_x0000_s1026" style="position:absolute;margin-left:280.3pt;margin-top:-3.3pt;width:167.65pt;height:22.4pt;z-index:-251658241;visibility:visible;mso-wrap-style:square;mso-width-percent:0;mso-wrap-distance-left:9pt;mso-wrap-distance-top:0;mso-wrap-distance-right:9pt;mso-wrap-distance-bottom:0;mso-position-horizontal:absolute;mso-position-horizontal-relative:text;mso-position-vertical:absolute;mso-position-vertical-relative:text;mso-width-percent:0;mso-width-relative:margin;v-text-anchor:middle" o:gfxdata="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" fillcolor="#002060" stroked="f" strokeweight="1pt">
                       <v:fill color2="#002060" o:opacity2="15728f" rotate="t" angle="90" colors="0 #002060;34734f #002060;40632f #002060;45815f #072766;46531f #002060;60293f #002060;1 #002060" focus="100%" type="gradient"/>
@@ -9782,7 +10034,7 @@
                 <w:noProof/>
                 <w:color w:val="FFFFFF" w:themeColor="background1"/>
               </w:rPr>
-              <w:t>2</w:t>
+              <w:t>10</w:t>
             </w:r>
             <w:r>
               <w:rPr>
@@ -9862,7 +10114,7 @@
 </file>
 
 <file path=word/footnotes.xml><?xml version="1.0" encoding="utf-8"?>
-<w:footnotes xmlns:wpc="http://schemas.microsoft.com/office/word/2010/wordprocessingCanvas" xmlns:cx="http://schemas.microsoft.com/office/drawing/2014/chartex" xmlns:cx1="http://schemas.microsoft.com/office/drawing/2015/9/8/chartex" xmlns:mc="http://schemas.openxmlformats.org/markup-compatibility/2006" xmlns:o="urn:schemas-microsoft-com:office:office" xmlns:r="http://schemas.openxmlformats.org/officeDocument/2006/relationships" xmlns:m="http://schemas.openxmlformats.org/officeDocument/2006/math" xmlns:v="urn:schemas-microsoft-com:vml" xmlns:wp14="http://schemas.microsoft.com/office/word/2010/wordprocessingDrawing" xmlns:wp="http://schemas.openxmlformats.org/drawingml/2006/wordprocessingDrawing" xmlns:w10="urn:schemas-microsoft-com:office:word" xmlns:w="http://schemas.openxmlformats.org/wordprocessingml/2006/main" xmlns:w14="http://schemas.microsoft.com/office/word/2010/wordml" xmlns:w15="http://schemas.microsoft.com/office/word/2012/wordml" xmlns:w16se="http://schemas.microsoft.com/office/word/2015/wordml/symex" xmlns:wpg="http://schemas.microsoft.com/office/word/2010/wordprocessingGroup" xmlns:wpi="http://schemas.microsoft.com/office/word/2010/wordprocessingInk" xmlns:wne="http://schemas.microsoft.com/office/word/2006/wordml" xmlns:wps="http://schemas.microsoft.com/office/word/2010/wordprocessingShape" mc:Ignorable="w14 w15 w16se wp14">
+<w:footnotes xmlns:wpc="http://schemas.microsoft.com/office/word/2010/wordprocessingCanvas" xmlns:cx="http://schemas.microsoft.com/office/drawing/2014/chartex" xmlns:mc="http://schemas.openxmlformats.org/markup-compatibility/2006" xmlns:o="urn:schemas-microsoft-com:office:office" xmlns:r="http://schemas.openxmlformats.org/officeDocument/2006/relationships" xmlns:m="http://schemas.openxmlformats.org/officeDocument/2006/math" xmlns:v="urn:schemas-microsoft-com:vml" xmlns:wp14="http://schemas.microsoft.com/office/word/2010/wordprocessingDrawing" xmlns:wp="http://schemas.openxmlformats.org/drawingml/2006/wordprocessingDrawing" xmlns:w10="urn:schemas-microsoft-com:office:word" xmlns:w="http://schemas.openxmlformats.org/wordprocessingml/2006/main" xmlns:w14="http://schemas.microsoft.com/office/word/2010/wordml" xmlns:w15="http://schemas.microsoft.com/office/word/2012/wordml" xmlns:w16se="http://schemas.microsoft.com/office/word/2015/wordml/symex" xmlns:wpg="http://schemas.microsoft.com/office/word/2010/wordprocessingGroup" xmlns:wpi="http://schemas.microsoft.com/office/word/2010/wordprocessingInk" xmlns:wne="http://schemas.microsoft.com/office/word/2006/wordml" xmlns:wps="http://schemas.microsoft.com/office/word/2010/wordprocessingShape" mc:Ignorable="w14 w15 w16se wp14">
   <w:footnote w:type="separator" w:id="-1">
     <w:p>
       <w:pPr>
@@ -9887,7 +10139,7 @@
 </file>
 
 <file path=word/header1.xml><?xml version="1.0" encoding="utf-8"?>
-<w:hdr xmlns:wpc="http://schemas.microsoft.com/office/word/2010/wordprocessingCanvas" xmlns:cx="http://schemas.microsoft.com/office/drawing/2014/chartex" xmlns:cx1="http://schemas.microsoft.com/office/drawing/2015/9/8/chartex" xmlns:mc="http://schemas.openxmlformats.org/markup-compatibility/2006" xmlns:o="urn:schemas-microsoft-com:office:office" xmlns:r="http://schemas.openxmlformats.org/officeDocument/2006/relationships" xmlns:m="http://schemas.openxmlformats.org/officeDocument/2006/math" xmlns:v="urn:schemas-microsoft-com:vml" xmlns:wp14="http://schemas.microsoft.com/office/word/2010/wordprocessingDrawing" xmlns:wp="http://schemas.openxmlformats.org/drawingml/2006/wordprocessingDrawing" xmlns:w10="urn:schemas-microsoft-com:office:word" xmlns:w="http://schemas.openxmlformats.org/wordprocessingml/2006/main" xmlns:w14="http://schemas.microsoft.com/office/word/2010/wordml" xmlns:w15="http://schemas.microsoft.com/office/word/2012/wordml" xmlns:w16se="http://schemas.microsoft.com/office/word/2015/wordml/symex" xmlns:wpg="http://schemas.microsoft.com/office/word/2010/wordprocessingGroup" xmlns:wpi="http://schemas.microsoft.com/office/word/2010/wordprocessingInk" xmlns:wne="http://schemas.microsoft.com/office/word/2006/wordml" xmlns:wps="http://schemas.microsoft.com/office/word/2010/wordprocessingShape" mc:Ignorable="w14 w15 w16se wp14">
+<w:hdr xmlns:wpc="http://schemas.microsoft.com/office/word/2010/wordprocessingCanvas" xmlns:cx="http://schemas.microsoft.com/office/drawing/2014/chartex" xmlns:mc="http://schemas.openxmlformats.org/markup-compatibility/2006" xmlns:o="urn:schemas-microsoft-com:office:office" xmlns:r="http://schemas.openxmlformats.org/officeDocument/2006/relationships" xmlns:m="http://schemas.openxmlformats.org/officeDocument/2006/math" xmlns:v="urn:schemas-microsoft-com:vml" xmlns:wp14="http://schemas.microsoft.com/office/word/2010/wordprocessingDrawing" xmlns:wp="http://schemas.openxmlformats.org/drawingml/2006/wordprocessingDrawing" xmlns:w10="urn:schemas-microsoft-com:office:word" xmlns:w="http://schemas.openxmlformats.org/wordprocessingml/2006/main" xmlns:w14="http://schemas.microsoft.com/office/word/2010/wordml" xmlns:w15="http://schemas.microsoft.com/office/word/2012/wordml" xmlns:w16se="http://schemas.microsoft.com/office/word/2015/wordml/symex" xmlns:wpg="http://schemas.microsoft.com/office/word/2010/wordprocessingGroup" xmlns:wpi="http://schemas.microsoft.com/office/word/2010/wordprocessingInk" xmlns:wne="http://schemas.microsoft.com/office/word/2006/wordml" xmlns:wps="http://schemas.microsoft.com/office/word/2010/wordprocessingShape" mc:Ignorable="w14 w15 w16se wp14">
   <w:p>
     <w:pPr>
       <w:pStyle w:val="Encabezado"/>
@@ -10031,7 +10283,7 @@
             </wp:anchor>
           </w:drawing>
         </mc:Choice>
-        <mc:Fallback>
+        <mc:Fallback xmlns:cx1="http://schemas.microsoft.com/office/drawing/2015/9/8/chartex">
           <w:pict>
             <v:rect w14:anchorId="3FEC259C" id="Rectángulo 6" o:spid="_x0000_s1035" style="position:absolute;margin-left:388.3pt;margin-top:-1.2pt;width:109.85pt;height:22.1pt;z-index:251659264;visibility:visible;mso-wrap-style:square;mso-width-percent:0;mso-height-percent:0;mso-wrap-distance-left:9pt;mso-wrap-distance-top:0;mso-wrap-distance-right:9pt;mso-wrap-distance-bottom:0;mso-position-horizontal:absolute;mso-position-horizontal-relative:text;mso-position-vertical:absolute;mso-position-vertical-relative:text;mso-width-percent:0;mso-height-percent:0;mso-width-relative:margin;mso-height-relative:margin;v-text-anchor:middle" o:gfxdata="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" fillcolor="#002060" stroked="f" strokeweight="1pt">
               <v:textbox>
@@ -10174,7 +10426,7 @@
 </file>
 
 <file path=word/numbering.xml><?xml version="1.0" encoding="utf-8"?>
-<w:numbering xmlns:wpc="http://schemas.microsoft.com/office/word/2010/wordprocessingCanvas" xmlns:cx="http://schemas.microsoft.com/office/drawing/2014/chartex" xmlns:cx1="http://schemas.microsoft.com/office/drawing/2015/9/8/chartex" xmlns:mc="http://schemas.openxmlformats.org/markup-compatibility/2006" xmlns:o="urn:schemas-microsoft-com:office:office" xmlns:r="http://schemas.openxmlformats.org/officeDocument/2006/relationships" xmlns:m="http://schemas.openxmlformats.org/officeDocument/2006/math" xmlns:v="urn:schemas-microsoft-com:vml" xmlns:wp14="http://schemas.microsoft.com/office/word/2010/wordprocessingDrawing" xmlns:wp="http://schemas.openxmlformats.org/drawingml/2006/wordprocessingDrawing" xmlns:w10="urn:schemas-microsoft-com:office:word" xmlns:w="http://schemas.openxmlformats.org/wordprocessingml/2006/main" xmlns:w14="http://schemas.microsoft.com/office/word/2010/wordml" xmlns:w15="http://schemas.microsoft.com/office/word/2012/wordml" xmlns:w16se="http://schemas.microsoft.com/office/word/2015/wordml/symex" xmlns:wpg="http://schemas.microsoft.com/office/word/2010/wordprocessingGroup" xmlns:wpi="http://schemas.microsoft.com/office/word/2010/wordprocessingInk" xmlns:wne="http://schemas.microsoft.com/office/word/2006/wordml" xmlns:wps="http://schemas.microsoft.com/office/word/2010/wordprocessingShape" mc:Ignorable="w14 w15 w16se wp14">
+<w:numbering xmlns:wpc="http://schemas.microsoft.com/office/word/2010/wordprocessingCanvas" xmlns:cx="http://schemas.microsoft.com/office/drawing/2014/chartex" xmlns:mc="http://schemas.openxmlformats.org/markup-compatibility/2006" xmlns:o="urn:schemas-microsoft-com:office:office" xmlns:r="http://schemas.openxmlformats.org/officeDocument/2006/relationships" xmlns:m="http://schemas.openxmlformats.org/officeDocument/2006/math" xmlns:v="urn:schemas-microsoft-com:vml" xmlns:wp14="http://schemas.microsoft.com/office/word/2010/wordprocessingDrawing" xmlns:wp="http://schemas.openxmlformats.org/drawingml/2006/wordprocessingDrawing" xmlns:w10="urn:schemas-microsoft-com:office:word" xmlns:w="http://schemas.openxmlformats.org/wordprocessingml/2006/main" xmlns:w14="http://schemas.microsoft.com/office/word/2010/wordml" xmlns:w15="http://schemas.microsoft.com/office/word/2012/wordml" xmlns:w16se="http://schemas.microsoft.com/office/word/2015/wordml/symex" xmlns:wpg="http://schemas.microsoft.com/office/word/2010/wordprocessingGroup" xmlns:wpi="http://schemas.microsoft.com/office/word/2010/wordprocessingInk" xmlns:wne="http://schemas.microsoft.com/office/word/2006/wordml" xmlns:wps="http://schemas.microsoft.com/office/word/2010/wordprocessingShape" mc:Ignorable="w14 w15 w16se wp14">
   <w:abstractNum w:abstractNumId="0" w15:restartNumberingAfterBreak="0">
     <w:nsid w:val="33767D3B"/>
     <w:multiLevelType w:val="multilevel"/>
@@ -10790,6 +11042,14 @@
     <w:abstractNumId w:val="3"/>
   </w:num>
 </w:numbering>
+</file>
+
+<file path=word/people.xml><?xml version="1.0" encoding="utf-8"?>
+<w15:people xmlns:wpc="http://schemas.microsoft.com/office/word/2010/wordprocessingCanvas" xmlns:cx="http://schemas.microsoft.com/office/drawing/2014/chartex" xmlns:mc="http://schemas.openxmlformats.org/markup-compatibility/2006" xmlns:o="urn:schemas-microsoft-com:office:office" xmlns:r="http://schemas.openxmlformats.org/officeDocument/2006/relationships" xmlns:m="http://schemas.openxmlformats.org/officeDocument/2006/math" xmlns:v="urn:schemas-microsoft-com:vml" xmlns:wp14="http://schemas.microsoft.com/office/word/2010/wordprocessingDrawing" xmlns:wp="http://schemas.openxmlformats.org/drawingml/2006/wordprocessingDrawing" xmlns:w10="urn:schemas-microsoft-com:office:word" xmlns:w="http://schemas.openxmlformats.org/wordprocessingml/2006/main" xmlns:w14="http://schemas.microsoft.com/office/word/2010/wordml" xmlns:w15="http://schemas.microsoft.com/office/word/2012/wordml" xmlns:w16se="http://schemas.microsoft.com/office/word/2015/wordml/symex" xmlns:wpg="http://schemas.microsoft.com/office/word/2010/wordprocessingGroup" xmlns:wpi="http://schemas.microsoft.com/office/word/2010/wordprocessingInk" xmlns:wne="http://schemas.microsoft.com/office/word/2006/wordml" xmlns:wps="http://schemas.microsoft.com/office/word/2010/wordprocessingShape" mc:Ignorable="w14 w15 w16se wp14">
+  <w15:person w15:author="INAP-QA">
+    <w15:presenceInfo w15:providerId="Windows Live" w15:userId="9ae1c0a492cadcaf"/>
+  </w15:person>
+</w15:people>
 </file>
 
 <file path=word/styles.xml><?xml version="1.0" encoding="utf-8"?>
@@ -11813,7 +12073,7 @@
 </file>
 
 <file path=customXml/itemProps1.xml><?xml version="1.0" encoding="utf-8"?>
-<ds:datastoreItem xmlns:ds="http://schemas.openxmlformats.org/officeDocument/2006/customXml" ds:itemID="{D645349C-C879-4153-B488-93E86969B26A}">
+<ds:datastoreItem xmlns:ds="http://schemas.openxmlformats.org/officeDocument/2006/customXml" ds:itemID="{F0D405D0-7272-4026-94D7-692ADC23AD62}">
   <ds:schemaRefs>
     <ds:schemaRef ds:uri="http://schemas.openxmlformats.org/officeDocument/2006/bibliography"/>
   </ds:schemaRefs>

</xml_diff>

<commit_message>
Actualización de guías SGCM
</commit_message>
<xml_diff>
--- a/SGCM/GUIAS RÁPIDAS/CONSULTA DE SOLICITUDES.docx
+++ b/SGCM/GUIAS RÁPIDAS/CONSULTA DE SOLICITUDES.docx
@@ -1,6 +1,6 @@
 
 <file path=word/document.xml><?xml version="1.0" encoding="utf-8"?>
-<w:document xmlns:wpc="http://schemas.microsoft.com/office/word/2010/wordprocessingCanvas" xmlns:cx="http://schemas.microsoft.com/office/drawing/2014/chartex" xmlns:mc="http://schemas.openxmlformats.org/markup-compatibility/2006" xmlns:o="urn:schemas-microsoft-com:office:office" xmlns:r="http://schemas.openxmlformats.org/officeDocument/2006/relationships" xmlns:m="http://schemas.openxmlformats.org/officeDocument/2006/math" xmlns:v="urn:schemas-microsoft-com:vml" xmlns:wp14="http://schemas.microsoft.com/office/word/2010/wordprocessingDrawing" xmlns:wp="http://schemas.openxmlformats.org/drawingml/2006/wordprocessingDrawing" xmlns:w10="urn:schemas-microsoft-com:office:word" xmlns:w="http://schemas.openxmlformats.org/wordprocessingml/2006/main" xmlns:w14="http://schemas.microsoft.com/office/word/2010/wordml" xmlns:w15="http://schemas.microsoft.com/office/word/2012/wordml" xmlns:w16se="http://schemas.microsoft.com/office/word/2015/wordml/symex" xmlns:wpg="http://schemas.microsoft.com/office/word/2010/wordprocessingGroup" xmlns:wpi="http://schemas.microsoft.com/office/word/2010/wordprocessingInk" xmlns:wne="http://schemas.microsoft.com/office/word/2006/wordml" xmlns:wps="http://schemas.microsoft.com/office/word/2010/wordprocessingShape" mc:Ignorable="w14 w15 w16se wp14">
+<w:document xmlns:wpc="http://schemas.microsoft.com/office/word/2010/wordprocessingCanvas" xmlns:cx="http://schemas.microsoft.com/office/drawing/2014/chartex" xmlns:cx1="http://schemas.microsoft.com/office/drawing/2015/9/8/chartex" xmlns:mc="http://schemas.openxmlformats.org/markup-compatibility/2006" xmlns:o="urn:schemas-microsoft-com:office:office" xmlns:r="http://schemas.openxmlformats.org/officeDocument/2006/relationships" xmlns:m="http://schemas.openxmlformats.org/officeDocument/2006/math" xmlns:v="urn:schemas-microsoft-com:vml" xmlns:wp14="http://schemas.microsoft.com/office/word/2010/wordprocessingDrawing" xmlns:wp="http://schemas.openxmlformats.org/drawingml/2006/wordprocessingDrawing" xmlns:w10="urn:schemas-microsoft-com:office:word" xmlns:w="http://schemas.openxmlformats.org/wordprocessingml/2006/main" xmlns:w14="http://schemas.microsoft.com/office/word/2010/wordml" xmlns:w15="http://schemas.microsoft.com/office/word/2012/wordml" xmlns:w16se="http://schemas.microsoft.com/office/word/2015/wordml/symex" xmlns:wpg="http://schemas.microsoft.com/office/word/2010/wordprocessingGroup" xmlns:wpi="http://schemas.microsoft.com/office/word/2010/wordprocessingInk" xmlns:wne="http://schemas.microsoft.com/office/word/2006/wordml" xmlns:wps="http://schemas.microsoft.com/office/word/2010/wordprocessingShape" mc:Ignorable="w14 w15 w16se wp14">
   <w:body>
     <w:p>
       <w:pPr>
@@ -100,7 +100,7 @@
               </wp:anchor>
             </w:drawing>
           </mc:Choice>
-          <mc:Fallback xmlns:cx1="http://schemas.microsoft.com/office/drawing/2015/9/8/chartex">
+          <mc:Fallback>
             <w:pict>
               <v:rect w14:anchorId="06FFA84B" id="Rectángulo 3" o:spid="_x0000_s1026" style="position:absolute;margin-left:0;margin-top:-55.8pt;width:582.7pt;height:760.2pt;z-index:-251512832;visibility:visible;mso-wrap-style:square;mso-width-percent:0;mso-height-percent:0;mso-wrap-distance-left:9pt;mso-wrap-distance-top:0;mso-wrap-distance-right:9pt;mso-wrap-distance-bottom:0;mso-position-horizontal:left;mso-position-horizontal-relative:page;mso-position-vertical:absolute;mso-position-vertical-relative:text;mso-width-percent:0;mso-height-percent:0;mso-width-relative:margin;mso-height-relative:margin;v-text-anchor:middle" o:gfxdata="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" fillcolor="#f2f2f2" stroked="f" strokeweight="1pt">
                 <v:shadow on="t" type="perspective" color="black" opacity="7208f" offset="0,0" matrix="66847f,,,66847f"/>
@@ -423,7 +423,7 @@
               </wp:anchor>
             </w:drawing>
           </mc:Choice>
-          <mc:Fallback xmlns:cx1="http://schemas.microsoft.com/office/drawing/2015/9/8/chartex">
+          <mc:Fallback>
             <w:pict>
               <v:rect w14:anchorId="6E426A2F" id="Rectángulo 4" o:spid="_x0000_s1026" style="position:absolute;left:0;text-align:left;margin-left:-70pt;margin-top:29.8pt;width:579.3pt;height:96.3pt;z-index:251781120;visibility:visible;mso-wrap-style:square;mso-width-percent:0;mso-height-percent:0;mso-wrap-distance-left:9pt;mso-wrap-distance-top:0;mso-wrap-distance-right:9pt;mso-wrap-distance-bottom:0;mso-position-horizontal:absolute;mso-position-horizontal-relative:margin;mso-position-vertical:absolute;mso-position-vertical-relative:text;mso-width-percent:0;mso-height-percent:0;mso-width-relative:margin;mso-height-relative:margin;v-text-anchor:middle" o:gfxdata="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" fillcolor="#aaa [3030]" stroked="f">
                 <v:fill color2="#a3a3a3 [3174]" rotate="t" colors="0 #afafaf;.5 #a5a5a5;1 #929292" focus="100%" type="gradient">
@@ -911,7 +911,7 @@
               </wp:anchor>
             </w:drawing>
           </mc:Choice>
-          <mc:Fallback xmlns:cx1="http://schemas.microsoft.com/office/drawing/2015/9/8/chartex">
+          <mc:Fallback>
             <w:pict>
               <v:rect w14:anchorId="63962291" id="Rectángulo 23" o:spid="_x0000_s1027" style="position:absolute;left:0;text-align:left;margin-left:0;margin-top:2.05pt;width:533.9pt;height:21.05pt;z-index:251801600;visibility:visible;mso-wrap-style:square;mso-width-percent:0;mso-height-percent:0;mso-wrap-distance-left:9pt;mso-wrap-distance-top:0;mso-wrap-distance-right:9pt;mso-wrap-distance-bottom:0;mso-position-horizontal:center;mso-position-horizontal-relative:margin;mso-position-vertical:absolute;mso-position-vertical-relative:text;mso-width-percent:0;mso-height-percent:0;mso-width-relative:margin;mso-height-relative:margin;v-text-anchor:middle" o:gfxdata="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" fillcolor="#aaa [3030]" stroked="f">
                 <v:fill color2="#a3a3a3 [3174]" rotate="t" colors="0 #afafaf;.5 #a5a5a5;1 #929292" focus="100%" type="gradient">
@@ -1040,7 +1040,7 @@
             </w:rPr>
             <w:fldChar w:fldCharType="separate"/>
           </w:r>
-          <w:hyperlink w:anchor="_Toc139035174" w:history="1">
+          <w:hyperlink w:anchor="_Toc141687337" w:history="1">
             <w:r>
               <w:rPr>
                 <w:rStyle w:val="Hipervnculo"/>
@@ -1063,7 +1063,7 @@
               <w:rPr>
                 <w:webHidden/>
               </w:rPr>
-              <w:instrText xml:space="preserve"> PAGEREF _Toc139035174 \h </w:instrText>
+              <w:instrText xml:space="preserve"> PAGEREF _Toc141687337 \h </w:instrText>
             </w:r>
             <w:r>
               <w:rPr>
@@ -1098,7 +1098,7 @@
               <w:lang w:val="es-MX" w:eastAsia="es-MX"/>
             </w:rPr>
           </w:pPr>
-          <w:hyperlink w:anchor="_Toc139035175" w:history="1">
+          <w:hyperlink w:anchor="_Toc141687338" w:history="1">
             <w:r>
               <w:rPr>
                 <w:rStyle w:val="Hipervnculo"/>
@@ -1121,7 +1121,7 @@
               <w:rPr>
                 <w:webHidden/>
               </w:rPr>
-              <w:instrText xml:space="preserve"> PAGEREF _Toc139035175 \h </w:instrText>
+              <w:instrText xml:space="preserve"> PAGEREF _Toc141687338 \h </w:instrText>
             </w:r>
             <w:r>
               <w:rPr>
@@ -1156,7 +1156,7 @@
               <w:lang w:val="es-MX" w:eastAsia="es-MX"/>
             </w:rPr>
           </w:pPr>
-          <w:hyperlink w:anchor="_Toc139035176" w:history="1">
+          <w:hyperlink w:anchor="_Toc141687339" w:history="1">
             <w:r>
               <w:rPr>
                 <w:rStyle w:val="Hipervnculo"/>
@@ -1179,7 +1179,7 @@
               <w:rPr>
                 <w:webHidden/>
               </w:rPr>
-              <w:instrText xml:space="preserve"> PAGEREF _Toc139035176 \h </w:instrText>
+              <w:instrText xml:space="preserve"> PAGEREF _Toc141687339 \h </w:instrText>
             </w:r>
             <w:r>
               <w:rPr>
@@ -1214,7 +1214,7 @@
               <w:lang w:val="es-MX" w:eastAsia="es-MX"/>
             </w:rPr>
           </w:pPr>
-          <w:hyperlink w:anchor="_Toc139035177" w:history="1">
+          <w:hyperlink w:anchor="_Toc141687340" w:history="1">
             <w:r>
               <w:rPr>
                 <w:rStyle w:val="Hipervnculo"/>
@@ -1237,7 +1237,7 @@
               <w:rPr>
                 <w:webHidden/>
               </w:rPr>
-              <w:instrText xml:space="preserve"> PAGEREF _Toc139035177 \h </w:instrText>
+              <w:instrText xml:space="preserve"> PAGEREF _Toc141687340 \h </w:instrText>
             </w:r>
             <w:r>
               <w:rPr>
@@ -1272,12 +1272,12 @@
               <w:lang w:val="es-MX" w:eastAsia="es-MX"/>
             </w:rPr>
           </w:pPr>
-          <w:hyperlink w:anchor="_Toc139035178" w:history="1">
+          <w:hyperlink w:anchor="_Toc141687341" w:history="1">
             <w:r>
               <w:rPr>
                 <w:rStyle w:val="Hipervnculo"/>
               </w:rPr>
-              <w:t>Acceso a Plataforma</w:t>
+              <w:t>Pantalla de Bienvenida</w:t>
             </w:r>
             <w:r>
               <w:rPr>
@@ -1295,7 +1295,7 @@
               <w:rPr>
                 <w:webHidden/>
               </w:rPr>
-              <w:instrText xml:space="preserve"> PAGEREF _Toc139035178 \h </w:instrText>
+              <w:instrText xml:space="preserve"> PAGEREF _Toc141687341 \h </w:instrText>
             </w:r>
             <w:r>
               <w:rPr>
@@ -1312,7 +1312,7 @@
               <w:rPr>
                 <w:webHidden/>
               </w:rPr>
-              <w:t>5</w:t>
+              <w:t>4</w:t>
             </w:r>
             <w:r>
               <w:rPr>
@@ -1330,12 +1330,12 @@
               <w:lang w:val="es-MX" w:eastAsia="es-MX"/>
             </w:rPr>
           </w:pPr>
-          <w:hyperlink w:anchor="_Toc139035179" w:history="1">
+          <w:hyperlink w:anchor="_Toc141687342" w:history="1">
             <w:r>
               <w:rPr>
                 <w:rStyle w:val="Hipervnculo"/>
               </w:rPr>
-              <w:t>Inicio</w:t>
+              <w:t>Menú Principal</w:t>
             </w:r>
             <w:r>
               <w:rPr>
@@ -1353,7 +1353,7 @@
               <w:rPr>
                 <w:webHidden/>
               </w:rPr>
-              <w:instrText xml:space="preserve"> PAGEREF _Toc139035179 \h </w:instrText>
+              <w:instrText xml:space="preserve"> PAGEREF _Toc141687342 \h </w:instrText>
             </w:r>
             <w:r>
               <w:rPr>
@@ -1388,12 +1388,12 @@
               <w:lang w:val="es-MX" w:eastAsia="es-MX"/>
             </w:rPr>
           </w:pPr>
-          <w:hyperlink w:anchor="_Toc139035180" w:history="1">
+          <w:hyperlink w:anchor="_Toc141687343" w:history="1">
             <w:r>
               <w:rPr>
                 <w:rStyle w:val="Hipervnculo"/>
               </w:rPr>
-              <w:t>Inicio de Sesión</w:t>
+              <w:t>Búsqueda de Solicitudes</w:t>
             </w:r>
             <w:r>
               <w:rPr>
@@ -1411,7 +1411,7 @@
               <w:rPr>
                 <w:webHidden/>
               </w:rPr>
-              <w:instrText xml:space="preserve"> PAGEREF _Toc139035180 \h </w:instrText>
+              <w:instrText xml:space="preserve"> PAGEREF _Toc141687343 \h </w:instrText>
             </w:r>
             <w:r>
               <w:rPr>
@@ -1446,12 +1446,12 @@
               <w:lang w:val="es-MX" w:eastAsia="es-MX"/>
             </w:rPr>
           </w:pPr>
-          <w:hyperlink w:anchor="_Toc139035181" w:history="1">
+          <w:hyperlink w:anchor="_Toc141687344" w:history="1">
             <w:r>
               <w:rPr>
                 <w:rStyle w:val="Hipervnculo"/>
               </w:rPr>
-              <w:t>Elegir la Plataforma</w:t>
+              <w:t>Consulta de Solicitudes</w:t>
             </w:r>
             <w:r>
               <w:rPr>
@@ -1469,7 +1469,7 @@
               <w:rPr>
                 <w:webHidden/>
               </w:rPr>
-              <w:instrText xml:space="preserve"> PAGEREF _Toc139035181 \h </w:instrText>
+              <w:instrText xml:space="preserve"> PAGEREF _Toc141687344 \h </w:instrText>
             </w:r>
             <w:r>
               <w:rPr>
@@ -1486,7 +1486,7 @@
               <w:rPr>
                 <w:webHidden/>
               </w:rPr>
-              <w:t>6</w:t>
+              <w:t>7</w:t>
             </w:r>
             <w:r>
               <w:rPr>
@@ -1504,12 +1504,12 @@
               <w:lang w:val="es-MX" w:eastAsia="es-MX"/>
             </w:rPr>
           </w:pPr>
-          <w:hyperlink w:anchor="_Toc139035182" w:history="1">
+          <w:hyperlink w:anchor="_Toc141687345" w:history="1">
             <w:r>
               <w:rPr>
                 <w:rStyle w:val="Hipervnculo"/>
               </w:rPr>
-              <w:t>Pantalla de Bienvenida</w:t>
+              <w:t>Botón Ver</w:t>
             </w:r>
             <w:r>
               <w:rPr>
@@ -1527,7 +1527,7 @@
               <w:rPr>
                 <w:webHidden/>
               </w:rPr>
-              <w:instrText xml:space="preserve"> PAGEREF _Toc139035182 \h </w:instrText>
+              <w:instrText xml:space="preserve"> PAGEREF _Toc141687345 \h </w:instrText>
             </w:r>
             <w:r>
               <w:rPr>
@@ -1544,7 +1544,7 @@
               <w:rPr>
                 <w:webHidden/>
               </w:rPr>
-              <w:t>7</w:t>
+              <w:t>9</w:t>
             </w:r>
             <w:r>
               <w:rPr>
@@ -1562,12 +1562,12 @@
               <w:lang w:val="es-MX" w:eastAsia="es-MX"/>
             </w:rPr>
           </w:pPr>
-          <w:hyperlink w:anchor="_Toc139035183" w:history="1">
+          <w:hyperlink w:anchor="_Toc141687346" w:history="1">
             <w:r>
               <w:rPr>
                 <w:rStyle w:val="Hipervnculo"/>
               </w:rPr>
-              <w:t>Menú Principal</w:t>
+              <w:t>Botón Editar</w:t>
             </w:r>
             <w:r>
               <w:rPr>
@@ -1585,7 +1585,7 @@
               <w:rPr>
                 <w:webHidden/>
               </w:rPr>
-              <w:instrText xml:space="preserve"> PAGEREF _Toc139035183 \h </w:instrText>
+              <w:instrText xml:space="preserve"> PAGEREF _Toc141687346 \h </w:instrText>
             </w:r>
             <w:r>
               <w:rPr>
@@ -1602,7 +1602,7 @@
               <w:rPr>
                 <w:webHidden/>
               </w:rPr>
-              <w:t>8</w:t>
+              <w:t>10</w:t>
             </w:r>
             <w:r>
               <w:rPr>
@@ -1620,12 +1620,12 @@
               <w:lang w:val="es-MX" w:eastAsia="es-MX"/>
             </w:rPr>
           </w:pPr>
-          <w:hyperlink w:anchor="_Toc139035184" w:history="1">
+          <w:hyperlink w:anchor="_Toc141687347" w:history="1">
             <w:r>
               <w:rPr>
                 <w:rStyle w:val="Hipervnculo"/>
               </w:rPr>
-              <w:t>Consulta de Solicitudes</w:t>
+              <w:t>Comentarios</w:t>
             </w:r>
             <w:r>
               <w:rPr>
@@ -1643,7 +1643,7 @@
               <w:rPr>
                 <w:webHidden/>
               </w:rPr>
-              <w:instrText xml:space="preserve"> PAGEREF _Toc139035184 \h </w:instrText>
+              <w:instrText xml:space="preserve"> PAGEREF _Toc141687347 \h </w:instrText>
             </w:r>
             <w:r>
               <w:rPr>
@@ -1660,7 +1660,7 @@
               <w:rPr>
                 <w:webHidden/>
               </w:rPr>
-              <w:t>9</w:t>
+              <w:t>11</w:t>
             </w:r>
             <w:r>
               <w:rPr>
@@ -1678,12 +1678,12 @@
               <w:lang w:val="es-MX" w:eastAsia="es-MX"/>
             </w:rPr>
           </w:pPr>
-          <w:hyperlink w:anchor="_Toc139035185" w:history="1">
+          <w:hyperlink w:anchor="_Toc141687348" w:history="1">
             <w:r>
               <w:rPr>
                 <w:rStyle w:val="Hipervnculo"/>
               </w:rPr>
-              <w:t>Botón Ver</w:t>
+              <w:t>Descargar</w:t>
             </w:r>
             <w:r>
               <w:rPr>
@@ -1701,7 +1701,7 @@
               <w:rPr>
                 <w:webHidden/>
               </w:rPr>
-              <w:instrText xml:space="preserve"> PAGEREF _Toc139035185 \h </w:instrText>
+              <w:instrText xml:space="preserve"> PAGEREF _Toc141687348 \h </w:instrText>
             </w:r>
             <w:r>
               <w:rPr>
@@ -1718,7 +1718,7 @@
               <w:rPr>
                 <w:webHidden/>
               </w:rPr>
-              <w:t>11</w:t>
+              <w:t>12</w:t>
             </w:r>
             <w:r>
               <w:rPr>
@@ -1736,12 +1736,12 @@
               <w:lang w:val="es-MX" w:eastAsia="es-MX"/>
             </w:rPr>
           </w:pPr>
-          <w:hyperlink w:anchor="_Toc139035186" w:history="1">
+          <w:hyperlink w:anchor="_Toc141687349" w:history="1">
             <w:r>
               <w:rPr>
                 <w:rStyle w:val="Hipervnculo"/>
               </w:rPr>
-              <w:t>Botón Editar</w:t>
+              <w:t>Eliminar</w:t>
             </w:r>
             <w:r>
               <w:rPr>
@@ -1759,7 +1759,7 @@
               <w:rPr>
                 <w:webHidden/>
               </w:rPr>
-              <w:instrText xml:space="preserve"> PAGEREF _Toc139035186 \h </w:instrText>
+              <w:instrText xml:space="preserve"> PAGEREF _Toc141687349 \h </w:instrText>
             </w:r>
             <w:r>
               <w:rPr>
@@ -1776,181 +1776,7 @@
               <w:rPr>
                 <w:webHidden/>
               </w:rPr>
-              <w:t>12</w:t>
-            </w:r>
-            <w:r>
-              <w:rPr>
-                <w:webHidden/>
-              </w:rPr>
-              <w:fldChar w:fldCharType="end"/>
-            </w:r>
-          </w:hyperlink>
-        </w:p>
-        <w:p>
-          <w:pPr>
-            <w:pStyle w:val="TDC1"/>
-            <w:rPr>
-              <w:rFonts w:eastAsiaTheme="minorEastAsia" w:cstheme="minorBidi"/>
-              <w:lang w:val="es-MX" w:eastAsia="es-MX"/>
-            </w:rPr>
-          </w:pPr>
-          <w:hyperlink w:anchor="_Toc139035187" w:history="1">
-            <w:r>
-              <w:rPr>
-                <w:rStyle w:val="Hipervnculo"/>
-              </w:rPr>
-              <w:t>Comentarios</w:t>
-            </w:r>
-            <w:r>
-              <w:rPr>
-                <w:webHidden/>
-              </w:rPr>
-              <w:tab/>
-            </w:r>
-            <w:r>
-              <w:rPr>
-                <w:webHidden/>
-              </w:rPr>
-              <w:fldChar w:fldCharType="begin"/>
-            </w:r>
-            <w:r>
-              <w:rPr>
-                <w:webHidden/>
-              </w:rPr>
-              <w:instrText xml:space="preserve"> PAGEREF _Toc139035187 \h </w:instrText>
-            </w:r>
-            <w:r>
-              <w:rPr>
-                <w:webHidden/>
-              </w:rPr>
-            </w:r>
-            <w:r>
-              <w:rPr>
-                <w:webHidden/>
-              </w:rPr>
-              <w:fldChar w:fldCharType="separate"/>
-            </w:r>
-            <w:r>
-              <w:rPr>
-                <w:webHidden/>
-              </w:rPr>
               <w:t>13</w:t>
-            </w:r>
-            <w:r>
-              <w:rPr>
-                <w:webHidden/>
-              </w:rPr>
-              <w:fldChar w:fldCharType="end"/>
-            </w:r>
-          </w:hyperlink>
-        </w:p>
-        <w:p>
-          <w:pPr>
-            <w:pStyle w:val="TDC1"/>
-            <w:rPr>
-              <w:rFonts w:eastAsiaTheme="minorEastAsia" w:cstheme="minorBidi"/>
-              <w:lang w:val="es-MX" w:eastAsia="es-MX"/>
-            </w:rPr>
-          </w:pPr>
-          <w:hyperlink w:anchor="_Toc139035188" w:history="1">
-            <w:r>
-              <w:rPr>
-                <w:rStyle w:val="Hipervnculo"/>
-              </w:rPr>
-              <w:t>Descargar</w:t>
-            </w:r>
-            <w:r>
-              <w:rPr>
-                <w:webHidden/>
-              </w:rPr>
-              <w:tab/>
-            </w:r>
-            <w:r>
-              <w:rPr>
-                <w:webHidden/>
-              </w:rPr>
-              <w:fldChar w:fldCharType="begin"/>
-            </w:r>
-            <w:r>
-              <w:rPr>
-                <w:webHidden/>
-              </w:rPr>
-              <w:instrText xml:space="preserve"> PAGEREF _Toc139035188 \h </w:instrText>
-            </w:r>
-            <w:r>
-              <w:rPr>
-                <w:webHidden/>
-              </w:rPr>
-            </w:r>
-            <w:r>
-              <w:rPr>
-                <w:webHidden/>
-              </w:rPr>
-              <w:fldChar w:fldCharType="separate"/>
-            </w:r>
-            <w:r>
-              <w:rPr>
-                <w:webHidden/>
-              </w:rPr>
-              <w:t>14</w:t>
-            </w:r>
-            <w:r>
-              <w:rPr>
-                <w:webHidden/>
-              </w:rPr>
-              <w:fldChar w:fldCharType="end"/>
-            </w:r>
-          </w:hyperlink>
-        </w:p>
-        <w:p>
-          <w:pPr>
-            <w:pStyle w:val="TDC1"/>
-            <w:rPr>
-              <w:rFonts w:eastAsiaTheme="minorEastAsia" w:cstheme="minorBidi"/>
-              <w:lang w:val="es-MX" w:eastAsia="es-MX"/>
-            </w:rPr>
-          </w:pPr>
-          <w:hyperlink w:anchor="_Toc139035189" w:history="1">
-            <w:r>
-              <w:rPr>
-                <w:rStyle w:val="Hipervnculo"/>
-              </w:rPr>
-              <w:t>Descargar</w:t>
-            </w:r>
-            <w:r>
-              <w:rPr>
-                <w:webHidden/>
-              </w:rPr>
-              <w:tab/>
-            </w:r>
-            <w:r>
-              <w:rPr>
-                <w:webHidden/>
-              </w:rPr>
-              <w:fldChar w:fldCharType="begin"/>
-            </w:r>
-            <w:r>
-              <w:rPr>
-                <w:webHidden/>
-              </w:rPr>
-              <w:instrText xml:space="preserve"> PAGEREF _Toc139035189 \h </w:instrText>
-            </w:r>
-            <w:r>
-              <w:rPr>
-                <w:webHidden/>
-              </w:rPr>
-            </w:r>
-            <w:r>
-              <w:rPr>
-                <w:webHidden/>
-              </w:rPr>
-              <w:fldChar w:fldCharType="separate"/>
-            </w:r>
-            <w:r>
-              <w:rPr>
-                <w:webHidden/>
-              </w:rPr>
-              <w:t>15</w:t>
             </w:r>
             <w:r>
               <w:rPr>
@@ -2056,6 +1882,38 @@
           <w:sz w:val="24"/>
         </w:rPr>
       </w:pPr>
+    </w:p>
+    <w:p>
+      <w:pPr>
+        <w:spacing w:line="276" w:lineRule="auto"/>
+        <w:jc w:val="center"/>
+        <w:rPr>
+          <w:rFonts w:ascii="Arial" w:hAnsi="Arial" w:cs="Arial"/>
+          <w:sz w:val="24"/>
+        </w:rPr>
+      </w:pPr>
+    </w:p>
+    <w:p>
+      <w:pPr>
+        <w:spacing w:line="276" w:lineRule="auto"/>
+        <w:jc w:val="center"/>
+        <w:rPr>
+          <w:rFonts w:ascii="Arial" w:hAnsi="Arial" w:cs="Arial"/>
+          <w:sz w:val="24"/>
+        </w:rPr>
+      </w:pPr>
+    </w:p>
+    <w:p>
+      <w:pPr>
+        <w:spacing w:line="276" w:lineRule="auto"/>
+        <w:jc w:val="center"/>
+        <w:rPr>
+          <w:rFonts w:ascii="Arial" w:hAnsi="Arial" w:cs="Arial"/>
+          <w:sz w:val="24"/>
+        </w:rPr>
+      </w:pPr>
+      <w:bookmarkStart w:id="0" w:name="_GoBack"/>
+      <w:bookmarkEnd w:id="0"/>
     </w:p>
     <w:p>
       <w:pPr>
@@ -2165,7 +2023,7 @@
               </wp:anchor>
             </w:drawing>
           </mc:Choice>
-          <mc:Fallback xmlns:cx1="http://schemas.microsoft.com/office/drawing/2015/9/8/chartex">
+          <mc:Fallback>
             <w:pict>
               <v:rect w14:anchorId="19E49FED" id="Rectángulo 15" o:spid="_x0000_s1028" style="position:absolute;margin-left:-38.85pt;margin-top:18.8pt;width:533.9pt;height:21.05pt;z-index:251782144;visibility:visible;mso-wrap-style:square;mso-width-percent:0;mso-height-percent:0;mso-wrap-distance-left:9pt;mso-wrap-distance-top:0;mso-wrap-distance-right:9pt;mso-wrap-distance-bottom:0;mso-position-horizontal:absolute;mso-position-horizontal-relative:margin;mso-position-vertical:absolute;mso-position-vertical-relative:text;mso-width-percent:0;mso-height-percent:0;mso-width-relative:margin;mso-height-relative:margin;v-text-anchor:middle" o:gfxdata="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" fillcolor="#aaa [3030]" stroked="f">
                 <v:fill color2="#a3a3a3 [3174]" rotate="t" colors="0 #afafaf;.5 #a5a5a5;1 #929292" focus="100%" type="gradient">
@@ -2588,7 +2446,7 @@
               </wp:anchor>
             </w:drawing>
           </mc:Choice>
-          <mc:Fallback xmlns:cx1="http://schemas.microsoft.com/office/drawing/2015/9/8/chartex">
+          <mc:Fallback>
             <w:pict>
               <v:rect w14:anchorId="77267B3C" id="Rectángulo 16" o:spid="_x0000_s1030" style="position:absolute;margin-left:63.7pt;margin-top:.4pt;width:347.05pt;height:20.4pt;z-index:251783168;visibility:visible;mso-wrap-style:square;mso-width-percent:0;mso-height-percent:0;mso-wrap-distance-left:9pt;mso-wrap-distance-top:0;mso-wrap-distance-right:9pt;mso-wrap-distance-bottom:0;mso-position-horizontal:absolute;mso-position-horizontal-relative:text;mso-position-vertical:absolute;mso-position-vertical-relative:text;mso-width-percent:0;mso-height-percent:0;mso-width-relative:margin;mso-height-relative:margin;v-text-anchor:middle" o:gfxdata="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" fillcolor="#c3c3c3 [2166]" strokecolor="#a5a5a5 [3206]" strokeweight=".5pt">
                 <v:fill color2="#b6b6b6 [2614]" rotate="t" colors="0 #d2d2d2;.5 #c8c8c8;1 silver" focus="100%" type="gradient">
@@ -2672,8 +2530,6 @@
           <w:sz w:val="24"/>
         </w:rPr>
       </w:pPr>
-      <w:bookmarkStart w:id="0" w:name="_GoBack"/>
-      <w:bookmarkEnd w:id="0"/>
     </w:p>
     <w:p>
       <w:pPr>
@@ -2685,7 +2541,7 @@
         </w:rPr>
       </w:pPr>
       <w:bookmarkStart w:id="1" w:name="_Toc123297018"/>
-      <w:bookmarkStart w:id="2" w:name="_Toc139035174"/>
+      <w:bookmarkStart w:id="2" w:name="_Toc141687337"/>
       <w:r>
         <w:rPr>
           <w:rFonts w:cs="Arial"/>
@@ -2789,7 +2645,7 @@
         </w:rPr>
       </w:pPr>
       <w:bookmarkStart w:id="3" w:name="_Toc123297019"/>
-      <w:bookmarkStart w:id="4" w:name="_Toc139035175"/>
+      <w:bookmarkStart w:id="4" w:name="_Toc141687338"/>
       <w:r>
         <w:rPr>
           <w:rFonts w:cs="Arial"/>
@@ -2939,7 +2795,7 @@
         </w:rPr>
       </w:pPr>
       <w:bookmarkStart w:id="5" w:name="_Toc123297020"/>
-      <w:bookmarkStart w:id="6" w:name="_Toc139035176"/>
+      <w:bookmarkStart w:id="6" w:name="_Toc141687339"/>
       <w:r>
         <w:rPr>
           <w:rFonts w:cs="Arial"/>
@@ -3158,7 +3014,7 @@
               </wp:anchor>
             </w:drawing>
           </mc:Choice>
-          <mc:Fallback xmlns:cx1="http://schemas.microsoft.com/office/drawing/2015/9/8/chartex">
+          <mc:Fallback>
             <w:pict>
               <v:rect w14:anchorId="71066FE7" id="Rectángulo 125" o:spid="_x0000_s1031" style="position:absolute;margin-left:-36.35pt;margin-top:3pt;width:533.9pt;height:21.05pt;z-index:251819008;visibility:visible;mso-wrap-style:square;mso-width-percent:0;mso-height-percent:0;mso-wrap-distance-left:9pt;mso-wrap-distance-top:0;mso-wrap-distance-right:9pt;mso-wrap-distance-bottom:0;mso-position-horizontal:absolute;mso-position-horizontal-relative:margin;mso-position-vertical:absolute;mso-position-vertical-relative:text;mso-width-percent:0;mso-height-percent:0;mso-width-relative:margin;mso-height-relative:margin;v-text-anchor:middle" o:gfxdata="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" fillcolor="#aaa [3030]" stroked="f">
                 <v:fill color2="#a3a3a3 [3174]" rotate="t" colors="0 #afafaf;.5 #a5a5a5;1 #929292" focus="100%" type="gradient">
@@ -3224,7 +3080,7 @@
           <w:szCs w:val="44"/>
         </w:rPr>
       </w:pPr>
-      <w:bookmarkStart w:id="7" w:name="_Toc139035177"/>
+      <w:bookmarkStart w:id="7" w:name="_Toc141687340"/>
       <w:r>
         <w:rPr>
           <w:rFonts w:cs="Arial"/>
@@ -3416,1190 +3272,17 @@
           <w:rFonts w:cs="Arial"/>
         </w:rPr>
       </w:pPr>
-      <w:bookmarkStart w:id="8" w:name="_Toc124335007"/>
-      <w:bookmarkStart w:id="9" w:name="_Toc139035178"/>
+      <w:bookmarkStart w:id="8" w:name="_Toc124335011"/>
+      <w:bookmarkStart w:id="9" w:name="_Toc141687341"/>
       <w:r>
         <w:rPr>
           <w:rFonts w:cs="Arial"/>
         </w:rPr>
         <w:lastRenderedPageBreak/>
-        <w:t>Acceso a Plataforma</w:t>
+        <w:t>Pantalla de Bienvenida</w:t>
       </w:r>
       <w:bookmarkEnd w:id="8"/>
       <w:bookmarkEnd w:id="9"/>
-    </w:p>
-    <w:p>
-      <w:pPr>
-        <w:rPr>
-          <w:rFonts w:ascii="Arial" w:hAnsi="Arial" w:cs="Arial"/>
-        </w:rPr>
-      </w:pPr>
-    </w:p>
-    <w:p>
-      <w:pPr>
-        <w:tabs>
-          <w:tab w:val="left" w:pos="1494"/>
-        </w:tabs>
-        <w:spacing w:line="276" w:lineRule="auto"/>
-        <w:jc w:val="both"/>
-        <w:rPr>
-          <w:rFonts w:ascii="Arial" w:hAnsi="Arial" w:cs="Arial"/>
-          <w:sz w:val="24"/>
-        </w:rPr>
-      </w:pPr>
-      <w:r>
-        <w:rPr>
-          <w:rFonts w:ascii="Arial" w:hAnsi="Arial" w:cs="Arial"/>
-          <w:sz w:val="24"/>
-        </w:rPr>
-        <w:t>Para llevar a cabo la gestión de lo</w:t>
-      </w:r>
-      <w:r>
-        <w:rPr>
-          <w:rFonts w:ascii="Arial" w:hAnsi="Arial" w:cs="Arial"/>
-          <w:sz w:val="24"/>
-        </w:rPr>
-        <w:t xml:space="preserve">s recursos </w:t>
-      </w:r>
-      <w:r>
-        <w:rPr>
-          <w:rFonts w:ascii="Arial" w:hAnsi="Arial" w:cs="Arial"/>
-          <w:sz w:val="24"/>
-        </w:rPr>
-        <w:t>en el área</w:t>
-      </w:r>
-      <w:r>
-        <w:rPr>
-          <w:rFonts w:ascii="Arial" w:hAnsi="Arial" w:cs="Arial"/>
-          <w:sz w:val="24"/>
-        </w:rPr>
-        <w:t xml:space="preserve"> de </w:t>
-      </w:r>
-      <w:r>
-        <w:rPr>
-          <w:rFonts w:ascii="Arial" w:hAnsi="Arial" w:cs="Arial"/>
-          <w:sz w:val="24"/>
-        </w:rPr>
-        <w:t>Sistema de Gestión de Crédito de Municipios</w:t>
-      </w:r>
-      <w:r>
-        <w:rPr>
-          <w:rFonts w:ascii="Arial" w:hAnsi="Arial" w:cs="Arial"/>
-          <w:sz w:val="24"/>
-        </w:rPr>
-        <w:t xml:space="preserve">, se debe tomar en consideración los siguientes pasos: </w:t>
-      </w:r>
-    </w:p>
-    <w:p>
-      <w:pPr>
-        <w:spacing w:line="276" w:lineRule="auto"/>
-        <w:rPr>
-          <w:rFonts w:ascii="Arial" w:hAnsi="Arial" w:cs="Arial"/>
-        </w:rPr>
-      </w:pPr>
-    </w:p>
-    <w:p>
-      <w:pPr>
-        <w:pStyle w:val="Ttulo1"/>
-        <w:spacing w:line="276" w:lineRule="auto"/>
-        <w:ind w:left="360"/>
-        <w:jc w:val="center"/>
-        <w:rPr>
-          <w:rFonts w:cs="Arial"/>
-          <w:sz w:val="28"/>
-          <w:szCs w:val="28"/>
-        </w:rPr>
-      </w:pPr>
-      <w:bookmarkStart w:id="10" w:name="_Toc124335008"/>
-      <w:bookmarkStart w:id="11" w:name="_Toc139035179"/>
-      <w:r>
-        <w:rPr>
-          <w:rFonts w:cs="Arial"/>
-        </w:rPr>
-        <w:t>Inicio</w:t>
-      </w:r>
-      <w:bookmarkEnd w:id="10"/>
-      <w:bookmarkEnd w:id="11"/>
-    </w:p>
-    <w:p>
-      <w:pPr>
-        <w:spacing w:line="276" w:lineRule="auto"/>
-        <w:rPr>
-          <w:rFonts w:ascii="Arial" w:hAnsi="Arial" w:cs="Arial"/>
-          <w:sz w:val="24"/>
-          <w:szCs w:val="24"/>
-        </w:rPr>
-      </w:pPr>
-      <w:r>
-        <w:rPr>
-          <w:rFonts w:ascii="Arial" w:hAnsi="Arial" w:cs="Arial"/>
-          <w:sz w:val="24"/>
-          <w:szCs w:val="24"/>
-        </w:rPr>
-        <w:t>Acceder mediante el uso de un navegador (Chrome, Internet Explorer, etc…) y acceder con la URL:</w:t>
-      </w:r>
-    </w:p>
-    <w:p>
-      <w:pPr>
-        <w:spacing w:line="276" w:lineRule="auto"/>
-        <w:jc w:val="center"/>
-        <w:rPr>
-          <w:rStyle w:val="Hipervnculo"/>
-          <w:rFonts w:ascii="Arial" w:hAnsi="Arial" w:cs="Arial"/>
-          <w:sz w:val="24"/>
-          <w:szCs w:val="24"/>
-        </w:rPr>
-      </w:pPr>
-      <w:r>
-        <w:rPr>
-          <w:rStyle w:val="Hipervnculo"/>
-          <w:rFonts w:ascii="Arial" w:hAnsi="Arial" w:cs="Arial"/>
-          <w:sz w:val="24"/>
-          <w:szCs w:val="24"/>
-        </w:rPr>
-        <w:t xml:space="preserve">http://10.200.4.165/ </w:t>
-      </w:r>
-    </w:p>
-    <w:p>
-      <w:pPr>
-        <w:spacing w:line="276" w:lineRule="auto"/>
-        <w:jc w:val="center"/>
-        <w:rPr>
-          <w:rStyle w:val="Hipervnculo"/>
-          <w:rFonts w:ascii="Arial" w:hAnsi="Arial" w:cs="Arial"/>
-          <w:sz w:val="24"/>
-          <w:szCs w:val="24"/>
-        </w:rPr>
-      </w:pPr>
-    </w:p>
-    <w:p>
-      <w:pPr>
-        <w:spacing w:line="276" w:lineRule="auto"/>
-        <w:jc w:val="center"/>
-        <w:rPr>
-          <w:rFonts w:ascii="Arial" w:hAnsi="Arial" w:cs="Arial"/>
-          <w:sz w:val="24"/>
-          <w:szCs w:val="24"/>
-        </w:rPr>
-      </w:pPr>
-      <w:r>
-        <w:rPr>
-          <w:rFonts w:ascii="Arial" w:hAnsi="Arial" w:cs="Arial"/>
-          <w:sz w:val="24"/>
-          <w:szCs w:val="24"/>
-        </w:rPr>
-        <w:t xml:space="preserve">*Para poder acceder a la plataforma web es necesario estar dado de alta en la base de datos del control de acceso. El </w:t>
-      </w:r>
-      <w:r>
-        <w:rPr>
-          <w:rFonts w:ascii="Arial" w:hAnsi="Arial" w:cs="Arial"/>
-          <w:sz w:val="24"/>
-          <w:szCs w:val="24"/>
-        </w:rPr>
-        <w:t xml:space="preserve">procedimiento de </w:t>
-      </w:r>
-      <w:r>
-        <w:rPr>
-          <w:rFonts w:ascii="Arial" w:hAnsi="Arial" w:cs="Arial"/>
-          <w:sz w:val="24"/>
-          <w:szCs w:val="24"/>
-        </w:rPr>
-        <w:t>alta</w:t>
-      </w:r>
-      <w:r>
-        <w:rPr>
-          <w:rFonts w:ascii="Arial" w:hAnsi="Arial" w:cs="Arial"/>
-          <w:sz w:val="24"/>
-          <w:szCs w:val="24"/>
-        </w:rPr>
-        <w:t xml:space="preserve"> de usuario</w:t>
-      </w:r>
-      <w:r>
-        <w:rPr>
-          <w:rFonts w:ascii="Arial" w:hAnsi="Arial" w:cs="Arial"/>
-          <w:sz w:val="24"/>
-          <w:szCs w:val="24"/>
-        </w:rPr>
-        <w:t xml:space="preserve"> </w:t>
-      </w:r>
-      <w:r>
-        <w:rPr>
-          <w:rFonts w:ascii="Arial" w:hAnsi="Arial" w:cs="Arial"/>
-          <w:sz w:val="24"/>
-          <w:szCs w:val="24"/>
-        </w:rPr>
-        <w:t>se especificará en una versión actualizada de este manual</w:t>
-      </w:r>
-    </w:p>
-    <w:p>
-      <w:pPr>
-        <w:spacing w:line="276" w:lineRule="auto"/>
-        <w:rPr>
-          <w:rFonts w:ascii="Arial" w:hAnsi="Arial" w:cs="Arial"/>
-        </w:rPr>
-      </w:pPr>
-    </w:p>
-    <w:p>
-      <w:pPr>
-        <w:spacing w:line="276" w:lineRule="auto"/>
-        <w:rPr>
-          <w:rFonts w:ascii="Arial" w:hAnsi="Arial" w:cs="Arial"/>
-        </w:rPr>
-      </w:pPr>
-    </w:p>
-    <w:p>
-      <w:pPr>
-        <w:spacing w:line="276" w:lineRule="auto"/>
-        <w:jc w:val="center"/>
-        <w:rPr>
-          <w:rFonts w:ascii="Arial" w:hAnsi="Arial" w:cs="Arial"/>
-        </w:rPr>
-      </w:pPr>
-    </w:p>
-    <w:p>
-      <w:pPr>
-        <w:spacing w:line="276" w:lineRule="auto"/>
-        <w:jc w:val="center"/>
-        <w:rPr>
-          <w:rFonts w:ascii="Arial" w:hAnsi="Arial" w:cs="Arial"/>
-        </w:rPr>
-      </w:pPr>
-    </w:p>
-    <w:p>
-      <w:pPr>
-        <w:spacing w:line="276" w:lineRule="auto"/>
-        <w:jc w:val="center"/>
-        <w:rPr>
-          <w:rFonts w:ascii="Arial" w:hAnsi="Arial" w:cs="Arial"/>
-        </w:rPr>
-      </w:pPr>
-    </w:p>
-    <w:p>
-      <w:pPr>
-        <w:spacing w:line="276" w:lineRule="auto"/>
-        <w:jc w:val="center"/>
-        <w:rPr>
-          <w:rFonts w:ascii="Arial" w:hAnsi="Arial" w:cs="Arial"/>
-        </w:rPr>
-      </w:pPr>
-    </w:p>
-    <w:p>
-      <w:pPr>
-        <w:spacing w:line="276" w:lineRule="auto"/>
-        <w:jc w:val="center"/>
-        <w:rPr>
-          <w:rFonts w:ascii="Arial" w:hAnsi="Arial" w:cs="Arial"/>
-        </w:rPr>
-      </w:pPr>
-    </w:p>
-    <w:p>
-      <w:pPr>
-        <w:spacing w:line="276" w:lineRule="auto"/>
-        <w:jc w:val="center"/>
-        <w:rPr>
-          <w:rFonts w:ascii="Arial" w:hAnsi="Arial" w:cs="Arial"/>
-        </w:rPr>
-      </w:pPr>
-    </w:p>
-    <w:p>
-      <w:pPr>
-        <w:spacing w:line="276" w:lineRule="auto"/>
-        <w:jc w:val="center"/>
-        <w:rPr>
-          <w:rFonts w:ascii="Arial" w:hAnsi="Arial" w:cs="Arial"/>
-        </w:rPr>
-      </w:pPr>
-    </w:p>
-    <w:p>
-      <w:pPr>
-        <w:spacing w:line="276" w:lineRule="auto"/>
-        <w:jc w:val="center"/>
-        <w:rPr>
-          <w:rFonts w:ascii="Arial" w:hAnsi="Arial" w:cs="Arial"/>
-        </w:rPr>
-      </w:pPr>
-    </w:p>
-    <w:p>
-      <w:pPr>
-        <w:spacing w:line="276" w:lineRule="auto"/>
-        <w:jc w:val="center"/>
-        <w:rPr>
-          <w:rFonts w:ascii="Arial" w:hAnsi="Arial" w:cs="Arial"/>
-        </w:rPr>
-      </w:pPr>
-    </w:p>
-    <w:p>
-      <w:pPr>
-        <w:spacing w:line="276" w:lineRule="auto"/>
-        <w:jc w:val="center"/>
-        <w:rPr>
-          <w:rFonts w:ascii="Arial" w:hAnsi="Arial" w:cs="Arial"/>
-        </w:rPr>
-      </w:pPr>
-    </w:p>
-    <w:p>
-      <w:pPr>
-        <w:spacing w:line="276" w:lineRule="auto"/>
-        <w:jc w:val="center"/>
-        <w:rPr>
-          <w:rFonts w:ascii="Arial" w:hAnsi="Arial" w:cs="Arial"/>
-        </w:rPr>
-      </w:pPr>
-    </w:p>
-    <w:p>
-      <w:pPr>
-        <w:spacing w:line="276" w:lineRule="auto"/>
-        <w:jc w:val="center"/>
-        <w:rPr>
-          <w:rFonts w:ascii="Arial" w:hAnsi="Arial" w:cs="Arial"/>
-        </w:rPr>
-      </w:pPr>
-    </w:p>
-    <w:p>
-      <w:pPr>
-        <w:spacing w:line="276" w:lineRule="auto"/>
-        <w:jc w:val="center"/>
-        <w:rPr>
-          <w:rFonts w:ascii="Arial" w:hAnsi="Arial" w:cs="Arial"/>
-        </w:rPr>
-      </w:pPr>
-    </w:p>
-    <w:p>
-      <w:pPr>
-        <w:pStyle w:val="Ttulo1"/>
-        <w:spacing w:line="276" w:lineRule="auto"/>
-        <w:jc w:val="center"/>
-        <w:rPr>
-          <w:rFonts w:cs="Arial"/>
-          <w:sz w:val="28"/>
-          <w:szCs w:val="28"/>
-        </w:rPr>
-      </w:pPr>
-      <w:bookmarkStart w:id="12" w:name="_Toc124335009"/>
-      <w:bookmarkStart w:id="13" w:name="_Toc139035180"/>
-      <w:r>
-        <w:rPr>
-          <w:rFonts w:cs="Arial"/>
-        </w:rPr>
-        <w:lastRenderedPageBreak/>
-        <w:t>Inicio de Sesión</w:t>
-      </w:r>
-      <w:bookmarkEnd w:id="12"/>
-      <w:bookmarkEnd w:id="13"/>
-    </w:p>
-    <w:p>
-      <w:pPr>
-        <w:spacing w:line="276" w:lineRule="auto"/>
-        <w:rPr>
-          <w:rFonts w:ascii="Arial" w:hAnsi="Arial" w:cs="Arial"/>
-          <w:sz w:val="24"/>
-          <w:szCs w:val="24"/>
-        </w:rPr>
-      </w:pPr>
-      <w:r>
-        <w:rPr>
-          <w:rFonts w:ascii="Arial" w:hAnsi="Arial" w:cs="Arial"/>
-          <w:noProof/>
-          <w:lang w:val="es-MX" w:eastAsia="es-MX"/>
-        </w:rPr>
-        <w:drawing>
-          <wp:anchor distT="0" distB="0" distL="114300" distR="114300" simplePos="0" relativeHeight="251807744" behindDoc="1" locked="0" layoutInCell="1" allowOverlap="1" wp14:anchorId="58BB877F" wp14:editId="2D4A0148">
-            <wp:simplePos x="0" y="0"/>
-            <wp:positionH relativeFrom="column">
-              <wp:posOffset>3218815</wp:posOffset>
-            </wp:positionH>
-            <wp:positionV relativeFrom="paragraph">
-              <wp:posOffset>283210</wp:posOffset>
-            </wp:positionV>
-            <wp:extent cx="2152650" cy="1911350"/>
-            <wp:effectExtent l="0" t="0" r="0" b="0"/>
-            <wp:wrapTight wrapText="bothSides">
-              <wp:wrapPolygon edited="0">
-                <wp:start x="0" y="0"/>
-                <wp:lineTo x="0" y="21313"/>
-                <wp:lineTo x="21409" y="21313"/>
-                <wp:lineTo x="21409" y="0"/>
-                <wp:lineTo x="0" y="0"/>
-              </wp:wrapPolygon>
-            </wp:wrapTight>
-            <wp:docPr id="30" name="Imagen 30"/>
-            <wp:cNvGraphicFramePr>
-              <a:graphicFrameLocks xmlns:a="http://schemas.openxmlformats.org/drawingml/2006/main" noChangeAspect="1"/>
-            </wp:cNvGraphicFramePr>
-            <a:graphic xmlns:a="http://schemas.openxmlformats.org/drawingml/2006/main">
-              <a:graphicData uri="http://schemas.openxmlformats.org/drawingml/2006/picture">
-                <pic:pic xmlns:pic="http://schemas.openxmlformats.org/drawingml/2006/picture">
-                  <pic:nvPicPr>
-                    <pic:cNvPr id="1" name=""/>
-                    <pic:cNvPicPr/>
-                  </pic:nvPicPr>
-                  <pic:blipFill rotWithShape="1">
-                    <a:blip r:embed="rId10" cstate="print">
-                      <a:extLst>
-                        <a:ext uri="{28A0092B-C50C-407E-A947-70E740481C1C}">
-                          <a14:useLocalDpi xmlns:a14="http://schemas.microsoft.com/office/drawing/2010/main" val="0"/>
-                        </a:ext>
-                      </a:extLst>
-                    </a:blip>
-                    <a:srcRect l="32837" t="12283" r="33532" b="10696"/>
-                    <a:stretch/>
-                  </pic:blipFill>
-                  <pic:spPr bwMode="auto">
-                    <a:xfrm>
-                      <a:off x="0" y="0"/>
-                      <a:ext cx="2152650" cy="1911350"/>
-                    </a:xfrm>
-                    <a:prstGeom prst="rect">
-                      <a:avLst/>
-                    </a:prstGeom>
-                    <a:ln>
-                      <a:noFill/>
-                    </a:ln>
-                    <a:extLst>
-                      <a:ext uri="{53640926-AAD7-44D8-BBD7-CCE9431645EC}">
-                        <a14:shadowObscured xmlns:a14="http://schemas.microsoft.com/office/drawing/2010/main"/>
-                      </a:ext>
-                    </a:extLst>
-                  </pic:spPr>
-                </pic:pic>
-              </a:graphicData>
-            </a:graphic>
-            <wp14:sizeRelH relativeFrom="page">
-              <wp14:pctWidth>0</wp14:pctWidth>
-            </wp14:sizeRelH>
-            <wp14:sizeRelV relativeFrom="page">
-              <wp14:pctHeight>0</wp14:pctHeight>
-            </wp14:sizeRelV>
-          </wp:anchor>
-        </w:drawing>
-      </w:r>
-      <w:r>
-        <w:rPr>
-          <w:rFonts w:ascii="Arial" w:hAnsi="Arial" w:cs="Arial"/>
-          <w:sz w:val="24"/>
-          <w:szCs w:val="24"/>
-        </w:rPr>
-        <w:t>Acceder a la plataforma con el usuario y contraseña recibido vía email.</w:t>
-      </w:r>
-    </w:p>
-    <w:p>
-      <w:pPr>
-        <w:spacing w:line="276" w:lineRule="auto"/>
-        <w:rPr>
-          <w:rFonts w:ascii="Arial" w:hAnsi="Arial" w:cs="Arial"/>
-          <w:b/>
-          <w:sz w:val="24"/>
-          <w:szCs w:val="24"/>
-        </w:rPr>
-      </w:pPr>
-      <w:r>
-        <w:rPr>
-          <w:rFonts w:ascii="Arial" w:hAnsi="Arial" w:cs="Arial"/>
-          <w:b/>
-          <w:sz w:val="24"/>
-          <w:szCs w:val="24"/>
-        </w:rPr>
-        <w:t>1) Usuario</w:t>
-      </w:r>
-    </w:p>
-    <w:p>
-      <w:pPr>
-        <w:spacing w:line="276" w:lineRule="auto"/>
-        <w:rPr>
-          <w:rFonts w:ascii="Arial" w:hAnsi="Arial" w:cs="Arial"/>
-          <w:sz w:val="24"/>
-          <w:szCs w:val="24"/>
-        </w:rPr>
-      </w:pPr>
-      <w:r>
-        <w:rPr>
-          <w:rFonts w:ascii="Arial" w:hAnsi="Arial" w:cs="Arial"/>
-          <w:sz w:val="24"/>
-          <w:szCs w:val="24"/>
-        </w:rPr>
-        <w:t>Área de Ingreso de usuario</w:t>
-      </w:r>
-    </w:p>
-    <w:p>
-      <w:pPr>
-        <w:spacing w:line="276" w:lineRule="auto"/>
-        <w:rPr>
-          <w:rFonts w:ascii="Arial" w:hAnsi="Arial" w:cs="Arial"/>
-          <w:b/>
-          <w:sz w:val="24"/>
-          <w:szCs w:val="24"/>
-        </w:rPr>
-      </w:pPr>
-      <w:r>
-        <w:rPr>
-          <w:rFonts w:ascii="Arial" w:hAnsi="Arial" w:cs="Arial"/>
-          <w:noProof/>
-          <w:lang w:val="es-MX" w:eastAsia="es-MX"/>
-        </w:rPr>
-        <mc:AlternateContent>
-          <mc:Choice Requires="wps">
-            <w:drawing>
-              <wp:anchor distT="0" distB="0" distL="114300" distR="114300" simplePos="0" relativeHeight="251810816" behindDoc="0" locked="0" layoutInCell="1" allowOverlap="1" wp14:anchorId="0B200173" wp14:editId="65E44788">
-                <wp:simplePos x="0" y="0"/>
-                <wp:positionH relativeFrom="column">
-                  <wp:posOffset>3115945</wp:posOffset>
-                </wp:positionH>
-                <wp:positionV relativeFrom="paragraph">
-                  <wp:posOffset>94615</wp:posOffset>
-                </wp:positionV>
-                <wp:extent cx="366395" cy="349250"/>
-                <wp:effectExtent l="0" t="0" r="14605" b="12700"/>
-                <wp:wrapNone/>
-                <wp:docPr id="19" name="Elipse 19"/>
-                <wp:cNvGraphicFramePr/>
-                <a:graphic xmlns:a="http://schemas.openxmlformats.org/drawingml/2006/main">
-                  <a:graphicData uri="http://schemas.microsoft.com/office/word/2010/wordprocessingShape">
-                    <wps:wsp>
-                      <wps:cNvSpPr/>
-                      <wps:spPr>
-                        <a:xfrm>
-                          <a:off x="0" y="0"/>
-                          <a:ext cx="366395" cy="349250"/>
-                        </a:xfrm>
-                        <a:prstGeom prst="ellipse">
-                          <a:avLst/>
-                        </a:prstGeom>
-                      </wps:spPr>
-                      <wps:style>
-                        <a:lnRef idx="2">
-                          <a:schemeClr val="accent6">
-                            <a:shade val="50000"/>
-                          </a:schemeClr>
-                        </a:lnRef>
-                        <a:fillRef idx="1">
-                          <a:schemeClr val="accent6"/>
-                        </a:fillRef>
-                        <a:effectRef idx="0">
-                          <a:schemeClr val="accent6"/>
-                        </a:effectRef>
-                        <a:fontRef idx="minor">
-                          <a:schemeClr val="lt1"/>
-                        </a:fontRef>
-                      </wps:style>
-                      <wps:txbx>
-                        <w:txbxContent>
-                          <w:p>
-                            <w:pPr>
-                              <w:jc w:val="center"/>
-                              <w:rPr>
-                                <w:rFonts w:ascii="Franklin Gothic Demi" w:hAnsi="Franklin Gothic Demi"/>
-                                <w:b/>
-                              </w:rPr>
-                            </w:pPr>
-                            <w:r>
-                              <w:rPr>
-                                <w:rFonts w:ascii="Franklin Gothic Demi" w:hAnsi="Franklin Gothic Demi"/>
-                                <w:b/>
-                              </w:rPr>
-                              <w:t>1</w:t>
-                            </w:r>
-                          </w:p>
-                        </w:txbxContent>
-                      </wps:txbx>
-                      <wps:bodyPr rot="0" spcFirstLastPara="0" vertOverflow="overflow" horzOverflow="overflow" vert="horz" wrap="square" lIns="91440" tIns="45720" rIns="91440" bIns="45720" numCol="1" spcCol="0" rtlCol="0" fromWordArt="0" anchor="ctr" anchorCtr="0" forceAA="0" compatLnSpc="1">
-                        <a:prstTxWarp prst="textNoShape">
-                          <a:avLst/>
-                        </a:prstTxWarp>
-                        <a:noAutofit/>
-                      </wps:bodyPr>
-                    </wps:wsp>
-                  </a:graphicData>
-                </a:graphic>
-                <wp14:sizeRelH relativeFrom="margin">
-                  <wp14:pctWidth>0</wp14:pctWidth>
-                </wp14:sizeRelH>
-                <wp14:sizeRelV relativeFrom="margin">
-                  <wp14:pctHeight>0</wp14:pctHeight>
-                </wp14:sizeRelV>
-              </wp:anchor>
-            </w:drawing>
-          </mc:Choice>
-          <mc:Fallback xmlns:cx1="http://schemas.microsoft.com/office/drawing/2015/9/8/chartex">
-            <w:pict>
-              <v:oval w14:anchorId="0B200173" id="Elipse 19" o:spid="_x0000_s1032" style="position:absolute;margin-left:245.35pt;margin-top:7.45pt;width:28.85pt;height:27.5pt;z-index:251810816;visibility:visible;mso-wrap-style:square;mso-width-percent:0;mso-height-percent:0;mso-wrap-distance-left:9pt;mso-wrap-distance-top:0;mso-wrap-distance-right:9pt;mso-wrap-distance-bottom:0;mso-position-horizontal:absolute;mso-position-horizontal-relative:text;mso-position-vertical:absolute;mso-position-vertical-relative:text;mso-width-percent:0;mso-height-percent:0;mso-width-relative:margin;mso-height-relative:margin;v-text-anchor:middle" o:gfxdata="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" fillcolor="#70ad47 [3209]" strokecolor="#375623 [1609]" strokeweight="1pt">
-                <v:stroke joinstyle="miter"/>
-                <v:textbox>
-                  <w:txbxContent>
-                    <w:p>
-                      <w:pPr>
-                        <w:jc w:val="center"/>
-                        <w:rPr>
-                          <w:rFonts w:ascii="Franklin Gothic Demi" w:hAnsi="Franklin Gothic Demi"/>
-                          <w:b/>
-                        </w:rPr>
-                      </w:pPr>
-                      <w:r>
-                        <w:rPr>
-                          <w:rFonts w:ascii="Franklin Gothic Demi" w:hAnsi="Franklin Gothic Demi"/>
-                          <w:b/>
-                        </w:rPr>
-                        <w:t>1</w:t>
-                      </w:r>
-                    </w:p>
-                  </w:txbxContent>
-                </v:textbox>
-              </v:oval>
-            </w:pict>
-          </mc:Fallback>
-        </mc:AlternateContent>
-      </w:r>
-      <w:r>
-        <w:rPr>
-          <w:rFonts w:ascii="Arial" w:hAnsi="Arial" w:cs="Arial"/>
-          <w:b/>
-          <w:sz w:val="24"/>
-          <w:szCs w:val="24"/>
-        </w:rPr>
-        <w:t>2) Contraseña</w:t>
-      </w:r>
-    </w:p>
-    <w:p>
-      <w:pPr>
-        <w:spacing w:line="276" w:lineRule="auto"/>
-        <w:rPr>
-          <w:rFonts w:ascii="Arial" w:hAnsi="Arial" w:cs="Arial"/>
-          <w:sz w:val="24"/>
-          <w:szCs w:val="24"/>
-        </w:rPr>
-      </w:pPr>
-      <w:r>
-        <w:rPr>
-          <w:rFonts w:ascii="Arial" w:hAnsi="Arial" w:cs="Arial"/>
-          <w:noProof/>
-          <w:lang w:val="es-MX" w:eastAsia="es-MX"/>
-        </w:rPr>
-        <mc:AlternateContent>
-          <mc:Choice Requires="wps">
-            <w:drawing>
-              <wp:anchor distT="0" distB="0" distL="114300" distR="114300" simplePos="0" relativeHeight="251809792" behindDoc="0" locked="0" layoutInCell="1" allowOverlap="1" wp14:anchorId="01991370" wp14:editId="688B59CC">
-                <wp:simplePos x="0" y="0"/>
-                <wp:positionH relativeFrom="column">
-                  <wp:posOffset>3079750</wp:posOffset>
-                </wp:positionH>
-                <wp:positionV relativeFrom="paragraph">
-                  <wp:posOffset>218440</wp:posOffset>
-                </wp:positionV>
-                <wp:extent cx="366395" cy="349250"/>
-                <wp:effectExtent l="0" t="0" r="14605" b="12700"/>
-                <wp:wrapNone/>
-                <wp:docPr id="20" name="Elipse 20"/>
-                <wp:cNvGraphicFramePr/>
-                <a:graphic xmlns:a="http://schemas.openxmlformats.org/drawingml/2006/main">
-                  <a:graphicData uri="http://schemas.microsoft.com/office/word/2010/wordprocessingShape">
-                    <wps:wsp>
-                      <wps:cNvSpPr/>
-                      <wps:spPr>
-                        <a:xfrm>
-                          <a:off x="0" y="0"/>
-                          <a:ext cx="366395" cy="349250"/>
-                        </a:xfrm>
-                        <a:prstGeom prst="ellipse">
-                          <a:avLst/>
-                        </a:prstGeom>
-                      </wps:spPr>
-                      <wps:style>
-                        <a:lnRef idx="2">
-                          <a:schemeClr val="accent6">
-                            <a:shade val="50000"/>
-                          </a:schemeClr>
-                        </a:lnRef>
-                        <a:fillRef idx="1">
-                          <a:schemeClr val="accent6"/>
-                        </a:fillRef>
-                        <a:effectRef idx="0">
-                          <a:schemeClr val="accent6"/>
-                        </a:effectRef>
-                        <a:fontRef idx="minor">
-                          <a:schemeClr val="lt1"/>
-                        </a:fontRef>
-                      </wps:style>
-                      <wps:txbx>
-                        <w:txbxContent>
-                          <w:p>
-                            <w:pPr>
-                              <w:jc w:val="center"/>
-                              <w:rPr>
-                                <w:rFonts w:ascii="Franklin Gothic Demi" w:hAnsi="Franklin Gothic Demi"/>
-                                <w:b/>
-                              </w:rPr>
-                            </w:pPr>
-                            <w:r>
-                              <w:rPr>
-                                <w:rFonts w:ascii="Franklin Gothic Demi" w:hAnsi="Franklin Gothic Demi"/>
-                                <w:b/>
-                              </w:rPr>
-                              <w:t>2</w:t>
-                            </w:r>
-                          </w:p>
-                        </w:txbxContent>
-                      </wps:txbx>
-                      <wps:bodyPr rot="0" spcFirstLastPara="0" vertOverflow="overflow" horzOverflow="overflow" vert="horz" wrap="square" lIns="91440" tIns="45720" rIns="91440" bIns="45720" numCol="1" spcCol="0" rtlCol="0" fromWordArt="0" anchor="ctr" anchorCtr="0" forceAA="0" compatLnSpc="1">
-                        <a:prstTxWarp prst="textNoShape">
-                          <a:avLst/>
-                        </a:prstTxWarp>
-                        <a:noAutofit/>
-                      </wps:bodyPr>
-                    </wps:wsp>
-                  </a:graphicData>
-                </a:graphic>
-                <wp14:sizeRelH relativeFrom="margin">
-                  <wp14:pctWidth>0</wp14:pctWidth>
-                </wp14:sizeRelH>
-                <wp14:sizeRelV relativeFrom="margin">
-                  <wp14:pctHeight>0</wp14:pctHeight>
-                </wp14:sizeRelV>
-              </wp:anchor>
-            </w:drawing>
-          </mc:Choice>
-          <mc:Fallback xmlns:cx1="http://schemas.microsoft.com/office/drawing/2015/9/8/chartex">
-            <w:pict>
-              <v:oval w14:anchorId="01991370" id="Elipse 20" o:spid="_x0000_s1033" style="position:absolute;margin-left:242.5pt;margin-top:17.2pt;width:28.85pt;height:27.5pt;z-index:251809792;visibility:visible;mso-wrap-style:square;mso-width-percent:0;mso-height-percent:0;mso-wrap-distance-left:9pt;mso-wrap-distance-top:0;mso-wrap-distance-right:9pt;mso-wrap-distance-bottom:0;mso-position-horizontal:absolute;mso-position-horizontal-relative:text;mso-position-vertical:absolute;mso-position-vertical-relative:text;mso-width-percent:0;mso-height-percent:0;mso-width-relative:margin;mso-height-relative:margin;v-text-anchor:middle" o:gfxdata="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" fillcolor="#70ad47 [3209]" strokecolor="#375623 [1609]" strokeweight="1pt">
-                <v:stroke joinstyle="miter"/>
-                <v:textbox>
-                  <w:txbxContent>
-                    <w:p>
-                      <w:pPr>
-                        <w:jc w:val="center"/>
-                        <w:rPr>
-                          <w:rFonts w:ascii="Franklin Gothic Demi" w:hAnsi="Franklin Gothic Demi"/>
-                          <w:b/>
-                        </w:rPr>
-                      </w:pPr>
-                      <w:r>
-                        <w:rPr>
-                          <w:rFonts w:ascii="Franklin Gothic Demi" w:hAnsi="Franklin Gothic Demi"/>
-                          <w:b/>
-                        </w:rPr>
-                        <w:t>2</w:t>
-                      </w:r>
-                    </w:p>
-                  </w:txbxContent>
-                </v:textbox>
-              </v:oval>
-            </w:pict>
-          </mc:Fallback>
-        </mc:AlternateContent>
-      </w:r>
-      <w:r>
-        <w:rPr>
-          <w:rFonts w:ascii="Arial" w:hAnsi="Arial" w:cs="Arial"/>
-          <w:sz w:val="24"/>
-          <w:szCs w:val="24"/>
-        </w:rPr>
-        <w:t>Área de Ingreso de contraseña</w:t>
-      </w:r>
-    </w:p>
-    <w:p>
-      <w:pPr>
-        <w:spacing w:line="276" w:lineRule="auto"/>
-        <w:rPr>
-          <w:rFonts w:ascii="Arial" w:hAnsi="Arial" w:cs="Arial"/>
-          <w:b/>
-          <w:sz w:val="24"/>
-          <w:szCs w:val="24"/>
-        </w:rPr>
-      </w:pPr>
-      <w:r>
-        <w:rPr>
-          <w:rFonts w:ascii="Arial" w:hAnsi="Arial" w:cs="Arial"/>
-          <w:noProof/>
-          <w:lang w:val="es-MX" w:eastAsia="es-MX"/>
-        </w:rPr>
-        <mc:AlternateContent>
-          <mc:Choice Requires="wps">
-            <w:drawing>
-              <wp:anchor distT="0" distB="0" distL="114300" distR="114300" simplePos="0" relativeHeight="251808768" behindDoc="0" locked="0" layoutInCell="1" allowOverlap="1" wp14:anchorId="4500C419" wp14:editId="496FC1FB">
-                <wp:simplePos x="0" y="0"/>
-                <wp:positionH relativeFrom="column">
-                  <wp:posOffset>4425950</wp:posOffset>
-                </wp:positionH>
-                <wp:positionV relativeFrom="paragraph">
-                  <wp:posOffset>147792</wp:posOffset>
-                </wp:positionV>
-                <wp:extent cx="366395" cy="349250"/>
-                <wp:effectExtent l="0" t="0" r="14605" b="12700"/>
-                <wp:wrapNone/>
-                <wp:docPr id="21" name="Elipse 21"/>
-                <wp:cNvGraphicFramePr/>
-                <a:graphic xmlns:a="http://schemas.openxmlformats.org/drawingml/2006/main">
-                  <a:graphicData uri="http://schemas.microsoft.com/office/word/2010/wordprocessingShape">
-                    <wps:wsp>
-                      <wps:cNvSpPr/>
-                      <wps:spPr>
-                        <a:xfrm>
-                          <a:off x="0" y="0"/>
-                          <a:ext cx="366395" cy="349250"/>
-                        </a:xfrm>
-                        <a:prstGeom prst="ellipse">
-                          <a:avLst/>
-                        </a:prstGeom>
-                      </wps:spPr>
-                      <wps:style>
-                        <a:lnRef idx="2">
-                          <a:schemeClr val="accent6">
-                            <a:shade val="50000"/>
-                          </a:schemeClr>
-                        </a:lnRef>
-                        <a:fillRef idx="1">
-                          <a:schemeClr val="accent6"/>
-                        </a:fillRef>
-                        <a:effectRef idx="0">
-                          <a:schemeClr val="accent6"/>
-                        </a:effectRef>
-                        <a:fontRef idx="minor">
-                          <a:schemeClr val="lt1"/>
-                        </a:fontRef>
-                      </wps:style>
-                      <wps:txbx>
-                        <w:txbxContent>
-                          <w:p>
-                            <w:pPr>
-                              <w:jc w:val="center"/>
-                              <w:rPr>
-                                <w:rFonts w:ascii="Franklin Gothic Demi" w:hAnsi="Franklin Gothic Demi"/>
-                                <w:b/>
-                              </w:rPr>
-                            </w:pPr>
-                            <w:r>
-                              <w:rPr>
-                                <w:rFonts w:ascii="Franklin Gothic Demi" w:hAnsi="Franklin Gothic Demi"/>
-                                <w:b/>
-                              </w:rPr>
-                              <w:t>3</w:t>
-                            </w:r>
-                          </w:p>
-                        </w:txbxContent>
-                      </wps:txbx>
-                      <wps:bodyPr rot="0" spcFirstLastPara="0" vertOverflow="overflow" horzOverflow="overflow" vert="horz" wrap="square" lIns="91440" tIns="45720" rIns="91440" bIns="45720" numCol="1" spcCol="0" rtlCol="0" fromWordArt="0" anchor="ctr" anchorCtr="0" forceAA="0" compatLnSpc="1">
-                        <a:prstTxWarp prst="textNoShape">
-                          <a:avLst/>
-                        </a:prstTxWarp>
-                        <a:noAutofit/>
-                      </wps:bodyPr>
-                    </wps:wsp>
-                  </a:graphicData>
-                </a:graphic>
-                <wp14:sizeRelH relativeFrom="margin">
-                  <wp14:pctWidth>0</wp14:pctWidth>
-                </wp14:sizeRelH>
-                <wp14:sizeRelV relativeFrom="margin">
-                  <wp14:pctHeight>0</wp14:pctHeight>
-                </wp14:sizeRelV>
-              </wp:anchor>
-            </w:drawing>
-          </mc:Choice>
-          <mc:Fallback xmlns:cx1="http://schemas.microsoft.com/office/drawing/2015/9/8/chartex">
-            <w:pict>
-              <v:oval w14:anchorId="4500C419" id="Elipse 21" o:spid="_x0000_s1034" style="position:absolute;margin-left:348.5pt;margin-top:11.65pt;width:28.85pt;height:27.5pt;z-index:251808768;visibility:visible;mso-wrap-style:square;mso-width-percent:0;mso-height-percent:0;mso-wrap-distance-left:9pt;mso-wrap-distance-top:0;mso-wrap-distance-right:9pt;mso-wrap-distance-bottom:0;mso-position-horizontal:absolute;mso-position-horizontal-relative:text;mso-position-vertical:absolute;mso-position-vertical-relative:text;mso-width-percent:0;mso-height-percent:0;mso-width-relative:margin;mso-height-relative:margin;v-text-anchor:middle" o:gfxdata="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" fillcolor="#70ad47 [3209]" strokecolor="#375623 [1609]" strokeweight="1pt">
-                <v:stroke joinstyle="miter"/>
-                <v:textbox>
-                  <w:txbxContent>
-                    <w:p>
-                      <w:pPr>
-                        <w:jc w:val="center"/>
-                        <w:rPr>
-                          <w:rFonts w:ascii="Franklin Gothic Demi" w:hAnsi="Franklin Gothic Demi"/>
-                          <w:b/>
-                        </w:rPr>
-                      </w:pPr>
-                      <w:r>
-                        <w:rPr>
-                          <w:rFonts w:ascii="Franklin Gothic Demi" w:hAnsi="Franklin Gothic Demi"/>
-                          <w:b/>
-                        </w:rPr>
-                        <w:t>3</w:t>
-                      </w:r>
-                    </w:p>
-                  </w:txbxContent>
-                </v:textbox>
-              </v:oval>
-            </w:pict>
-          </mc:Fallback>
-        </mc:AlternateContent>
-      </w:r>
-      <w:r>
-        <w:rPr>
-          <w:rFonts w:ascii="Arial" w:hAnsi="Arial" w:cs="Arial"/>
-          <w:b/>
-          <w:sz w:val="24"/>
-          <w:szCs w:val="24"/>
-        </w:rPr>
-        <w:t>3) Ingresar</w:t>
-      </w:r>
-    </w:p>
-    <w:p>
-      <w:pPr>
-        <w:spacing w:line="276" w:lineRule="auto"/>
-        <w:rPr>
-          <w:rFonts w:ascii="Arial" w:hAnsi="Arial" w:cs="Arial"/>
-          <w:sz w:val="24"/>
-          <w:szCs w:val="24"/>
-        </w:rPr>
-      </w:pPr>
-      <w:r>
-        <w:rPr>
-          <w:rFonts w:ascii="Arial" w:hAnsi="Arial" w:cs="Arial"/>
-          <w:sz w:val="24"/>
-          <w:szCs w:val="24"/>
-        </w:rPr>
-        <w:t>Botón de acceso a la plataforma</w:t>
-      </w:r>
-    </w:p>
-    <w:p>
-      <w:pPr>
-        <w:spacing w:line="276" w:lineRule="auto"/>
-        <w:jc w:val="center"/>
-        <w:rPr>
-          <w:rFonts w:ascii="Arial" w:hAnsi="Arial" w:cs="Arial"/>
-        </w:rPr>
-      </w:pPr>
-    </w:p>
-    <w:p>
-      <w:pPr>
-        <w:spacing w:line="276" w:lineRule="auto"/>
-        <w:jc w:val="center"/>
-        <w:rPr>
-          <w:rFonts w:ascii="Arial" w:hAnsi="Arial" w:cs="Arial"/>
-        </w:rPr>
-      </w:pPr>
-    </w:p>
-    <w:p>
-      <w:pPr>
-        <w:pStyle w:val="Ttulo1"/>
-        <w:spacing w:line="276" w:lineRule="auto"/>
-        <w:jc w:val="center"/>
-        <w:rPr>
-          <w:rFonts w:cs="Arial"/>
-          <w:sz w:val="28"/>
-          <w:szCs w:val="28"/>
-        </w:rPr>
-      </w:pPr>
-      <w:bookmarkStart w:id="14" w:name="_Toc124335010"/>
-      <w:bookmarkStart w:id="15" w:name="_Toc139035181"/>
-      <w:r>
-        <w:rPr>
-          <w:rFonts w:cs="Arial"/>
-        </w:rPr>
-        <w:t>Elegir la Plataforma</w:t>
-      </w:r>
-      <w:bookmarkEnd w:id="14"/>
-      <w:bookmarkEnd w:id="15"/>
-    </w:p>
-    <w:p>
-      <w:pPr>
-        <w:spacing w:line="276" w:lineRule="auto"/>
-        <w:rPr>
-          <w:rFonts w:ascii="Arial" w:hAnsi="Arial" w:cs="Arial"/>
-        </w:rPr>
-      </w:pPr>
-      <w:r>
-        <w:rPr>
-          <w:rFonts w:ascii="Arial" w:hAnsi="Arial" w:cs="Arial"/>
-        </w:rPr>
-        <w:t>Algunos usuarios tienen acceso a múltiples plataformas, después de iniciar sesión se puede elegir la plat</w:t>
-      </w:r>
-      <w:r>
-        <w:rPr>
-          <w:rFonts w:ascii="Arial" w:hAnsi="Arial" w:cs="Arial"/>
-        </w:rPr>
-        <w:t>aforma con la cual se trabajará</w:t>
-      </w:r>
-    </w:p>
-    <w:p>
-      <w:pPr>
-        <w:spacing w:line="276" w:lineRule="auto"/>
-        <w:rPr>
-          <w:rFonts w:ascii="Arial" w:hAnsi="Arial" w:cs="Arial"/>
-          <w:b/>
-        </w:rPr>
-      </w:pPr>
-      <w:commentRangeStart w:id="16"/>
-      <w:r>
-        <w:rPr>
-          <w:rFonts w:ascii="Arial" w:hAnsi="Arial" w:cs="Arial"/>
-          <w:b/>
-        </w:rPr>
-        <w:t>DISTRIBUCIÓN DE RECURSOS</w:t>
-      </w:r>
-      <w:commentRangeEnd w:id="16"/>
-      <w:r>
-        <w:rPr>
-          <w:rStyle w:val="Refdecomentario"/>
-        </w:rPr>
-        <w:commentReference w:id="16"/>
-      </w:r>
-    </w:p>
-    <w:p>
-      <w:pPr>
-        <w:spacing w:line="276" w:lineRule="auto"/>
-        <w:rPr>
-          <w:rFonts w:ascii="Arial" w:hAnsi="Arial" w:cs="Arial"/>
-        </w:rPr>
-      </w:pPr>
-      <w:r>
-        <w:rPr>
-          <w:rFonts w:ascii="Arial" w:hAnsi="Arial" w:cs="Arial"/>
-        </w:rPr>
-        <w:t>“</w:t>
-      </w:r>
-      <w:r>
-        <w:rPr>
-          <w:rFonts w:ascii="Arial" w:hAnsi="Arial" w:cs="Arial"/>
-        </w:rPr>
-        <w:t xml:space="preserve">Perfil para usuario ANALISTA </w:t>
-      </w:r>
-      <w:commentRangeStart w:id="17"/>
-      <w:r>
-        <w:rPr>
-          <w:rFonts w:ascii="Arial" w:hAnsi="Arial" w:cs="Arial"/>
-        </w:rPr>
-        <w:t>de la plataforma de distribución de recursos a municipios y entidades</w:t>
-      </w:r>
-      <w:r>
-        <w:rPr>
-          <w:rFonts w:ascii="Arial" w:hAnsi="Arial" w:cs="Arial"/>
-        </w:rPr>
-        <w:t>”</w:t>
-      </w:r>
-    </w:p>
-    <w:commentRangeEnd w:id="17"/>
-    <w:p>
-      <w:pPr>
-        <w:spacing w:line="276" w:lineRule="auto"/>
-        <w:rPr>
-          <w:rFonts w:ascii="Arial" w:hAnsi="Arial" w:cs="Arial"/>
-        </w:rPr>
-      </w:pPr>
-      <w:r>
-        <w:rPr>
-          <w:rStyle w:val="Refdecomentario"/>
-        </w:rPr>
-        <w:commentReference w:id="17"/>
-      </w:r>
-    </w:p>
-    <w:p>
-      <w:pPr>
-        <w:spacing w:line="276" w:lineRule="auto"/>
-        <w:jc w:val="center"/>
-        <w:rPr>
-          <w:rFonts w:ascii="Arial" w:hAnsi="Arial" w:cs="Arial"/>
-        </w:rPr>
-      </w:pPr>
-      <w:commentRangeStart w:id="18"/>
-      <w:r>
-        <w:rPr>
-          <w:rFonts w:ascii="Arial" w:hAnsi="Arial" w:cs="Arial"/>
-          <w:noProof/>
-          <w:lang w:val="es-MX" w:eastAsia="es-MX"/>
-        </w:rPr>
-        <w:drawing>
-          <wp:inline distT="0" distB="0" distL="0" distR="0" wp14:anchorId="5F719E49" wp14:editId="24D24A23">
-            <wp:extent cx="2479373" cy="2068190"/>
-            <wp:effectExtent l="0" t="0" r="0" b="8890"/>
-            <wp:docPr id="35" name="Imagen 35"/>
-            <wp:cNvGraphicFramePr>
-              <a:graphicFrameLocks xmlns:a="http://schemas.openxmlformats.org/drawingml/2006/main" noChangeAspect="1"/>
-            </wp:cNvGraphicFramePr>
-            <a:graphic xmlns:a="http://schemas.openxmlformats.org/drawingml/2006/main">
-              <a:graphicData uri="http://schemas.openxmlformats.org/drawingml/2006/picture">
-                <pic:pic xmlns:pic="http://schemas.openxmlformats.org/drawingml/2006/picture">
-                  <pic:nvPicPr>
-                    <pic:cNvPr id="1" name=""/>
-                    <pic:cNvPicPr/>
-                  </pic:nvPicPr>
-                  <pic:blipFill>
-                    <a:blip r:embed="rId13"/>
-                    <a:stretch>
-                      <a:fillRect/>
-                    </a:stretch>
-                  </pic:blipFill>
-                  <pic:spPr>
-                    <a:xfrm>
-                      <a:off x="0" y="0"/>
-                      <a:ext cx="2479373" cy="2068190"/>
-                    </a:xfrm>
-                    <a:prstGeom prst="rect">
-                      <a:avLst/>
-                    </a:prstGeom>
-                  </pic:spPr>
-                </pic:pic>
-              </a:graphicData>
-            </a:graphic>
-          </wp:inline>
-        </w:drawing>
-      </w:r>
-      <w:commentRangeEnd w:id="18"/>
-      <w:r>
-        <w:rPr>
-          <w:rStyle w:val="Refdecomentario"/>
-        </w:rPr>
-        <w:commentReference w:id="18"/>
-      </w:r>
-    </w:p>
-    <w:p>
-      <w:pPr>
-        <w:tabs>
-          <w:tab w:val="left" w:pos="1494"/>
-        </w:tabs>
-        <w:spacing w:line="276" w:lineRule="auto"/>
-        <w:jc w:val="both"/>
-        <w:rPr>
-          <w:rFonts w:ascii="Arial" w:hAnsi="Arial" w:cs="Arial"/>
-          <w:sz w:val="24"/>
-        </w:rPr>
-      </w:pPr>
-    </w:p>
-    <w:p>
-      <w:pPr>
-        <w:tabs>
-          <w:tab w:val="left" w:pos="1494"/>
-        </w:tabs>
-        <w:spacing w:line="276" w:lineRule="auto"/>
-        <w:jc w:val="both"/>
-        <w:rPr>
-          <w:rFonts w:ascii="Arial" w:hAnsi="Arial" w:cs="Arial"/>
-          <w:sz w:val="24"/>
-        </w:rPr>
-      </w:pPr>
-    </w:p>
-    <w:p>
-      <w:pPr>
-        <w:tabs>
-          <w:tab w:val="left" w:pos="1494"/>
-        </w:tabs>
-        <w:spacing w:line="276" w:lineRule="auto"/>
-        <w:jc w:val="both"/>
-        <w:rPr>
-          <w:rFonts w:ascii="Arial" w:hAnsi="Arial" w:cs="Arial"/>
-          <w:sz w:val="24"/>
-        </w:rPr>
-      </w:pPr>
-    </w:p>
-    <w:p>
-      <w:pPr>
-        <w:pStyle w:val="Ttulo1"/>
-        <w:spacing w:line="276" w:lineRule="auto"/>
-        <w:jc w:val="center"/>
-        <w:rPr>
-          <w:rFonts w:cs="Arial"/>
-        </w:rPr>
-      </w:pPr>
-      <w:bookmarkStart w:id="19" w:name="_Toc124335011"/>
-      <w:bookmarkStart w:id="20" w:name="_Toc139035182"/>
-      <w:r>
-        <w:rPr>
-          <w:rFonts w:cs="Arial"/>
-        </w:rPr>
-        <w:lastRenderedPageBreak/>
-        <w:t>Pantalla de Bienvenida</w:t>
-      </w:r>
-      <w:bookmarkEnd w:id="19"/>
-      <w:bookmarkEnd w:id="20"/>
     </w:p>
     <w:p>
       <w:pPr>
@@ -4717,7 +3400,7 @@
               </wp:anchor>
             </w:drawing>
           </mc:Choice>
-          <mc:Fallback xmlns:cx1="http://schemas.microsoft.com/office/drawing/2015/9/8/chartex">
+          <mc:Fallback>
             <w:pict>
               <v:rect w14:anchorId="03092937" id="Rectángulo 5" o:spid="_x0000_s1026" style="position:absolute;margin-left:-1.55pt;margin-top:43.35pt;width:45.6pt;height:19.2pt;z-index:251837440;visibility:visible;mso-wrap-style:square;mso-width-percent:0;mso-height-percent:0;mso-wrap-distance-left:9pt;mso-wrap-distance-top:0;mso-wrap-distance-right:9pt;mso-wrap-distance-bottom:0;mso-position-horizontal:absolute;mso-position-horizontal-relative:margin;mso-position-vertical:absolute;mso-position-vertical-relative:text;mso-width-percent:0;mso-height-percent:0;mso-width-relative:margin;mso-height-relative:margin;v-text-anchor:middle" o:gfxdata="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" filled="f" strokecolor="red" strokeweight="2.25pt">
                 <w10:wrap anchorx="margin"/>
@@ -4799,7 +3482,7 @@
               </wp:anchor>
             </w:drawing>
           </mc:Choice>
-          <mc:Fallback xmlns:cx1="http://schemas.microsoft.com/office/drawing/2015/9/8/chartex">
+          <mc:Fallback>
             <w:pict>
               <v:rect w14:anchorId="33455EF0" id="Rectángulo 3" o:spid="_x0000_s1026" style="position:absolute;margin-left:399.7pt;margin-top:41.6pt;width:72.05pt;height:20.65pt;z-index:251825152;visibility:visible;mso-wrap-style:square;mso-width-percent:0;mso-height-percent:0;mso-wrap-distance-left:9pt;mso-wrap-distance-top:0;mso-wrap-distance-right:9pt;mso-wrap-distance-bottom:0;mso-position-horizontal:absolute;mso-position-horizontal-relative:margin;mso-position-vertical:absolute;mso-position-vertical-relative:text;mso-width-percent:0;mso-height-percent:0;mso-width-relative:margin;mso-height-relative:margin;v-text-anchor:middle" o:gfxdata="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" filled="f" strokecolor="red" strokeweight="2.25pt">
                 <w10:wrap anchorx="margin"/>
@@ -4868,7 +3551,7 @@
                     <pic:cNvPicPr/>
                   </pic:nvPicPr>
                   <pic:blipFill>
-                    <a:blip r:embed="rId14"/>
+                    <a:blip r:embed="rId10"/>
                     <a:stretch>
                       <a:fillRect/>
                     </a:stretch>
@@ -5007,7 +3690,7 @@
                           <pic:cNvPicPr/>
                         </pic:nvPicPr>
                         <pic:blipFill rotWithShape="1">
-                          <a:blip r:embed="rId15"/>
+                          <a:blip r:embed="rId11"/>
                           <a:srcRect t="-1" r="10891" b="8910"/>
                           <a:stretch/>
                         </pic:blipFill>
@@ -5115,7 +3798,7 @@
                           <pic:cNvPicPr/>
                         </pic:nvPicPr>
                         <pic:blipFill>
-                          <a:blip r:embed="rId16"/>
+                          <a:blip r:embed="rId12"/>
                           <a:stretch>
                             <a:fillRect/>
                           </a:stretch>
@@ -5204,8 +3887,8 @@
           <w:rFonts w:cs="Arial"/>
         </w:rPr>
       </w:pPr>
-      <w:bookmarkStart w:id="21" w:name="_Toc124335012"/>
-      <w:bookmarkStart w:id="22" w:name="_Toc139035183"/>
+      <w:bookmarkStart w:id="10" w:name="_Toc124335012"/>
+      <w:bookmarkStart w:id="11" w:name="_Toc141687342"/>
       <w:r>
         <w:rPr>
           <w:rFonts w:cs="Arial"/>
@@ -5238,7 +3921,7 @@
                     <pic:cNvPicPr/>
                   </pic:nvPicPr>
                   <pic:blipFill rotWithShape="1">
-                    <a:blip r:embed="rId15">
+                    <a:blip r:embed="rId11">
                       <a:extLst>
                         <a:ext uri="{28A0092B-C50C-407E-A947-70E740481C1C}">
                           <a14:useLocalDpi xmlns:a14="http://schemas.microsoft.com/office/drawing/2010/main" val="0"/>
@@ -5277,14 +3960,14 @@
           </wp:anchor>
         </w:drawing>
       </w:r>
-      <w:bookmarkEnd w:id="21"/>
+      <w:bookmarkEnd w:id="10"/>
       <w:r>
         <w:rPr>
           <w:rFonts w:cs="Arial"/>
         </w:rPr>
         <w:t>Menú Principal</w:t>
       </w:r>
-      <w:bookmarkEnd w:id="22"/>
+      <w:bookmarkEnd w:id="11"/>
     </w:p>
     <w:p>
       <w:pPr>
@@ -5399,7 +4082,7 @@
               </wp:anchor>
             </w:drawing>
           </mc:Choice>
-          <mc:Fallback xmlns:cx1="http://schemas.microsoft.com/office/drawing/2015/9/8/chartex">
+          <mc:Fallback>
             <w:pict>
               <v:rect w14:anchorId="0E5490A5" id="Rectángulo 39" o:spid="_x0000_s1026" style="position:absolute;margin-left:38.5pt;margin-top:174.35pt;width:168.95pt;height:13.5pt;z-index:251839488;visibility:visible;mso-wrap-style:square;mso-width-percent:0;mso-height-percent:0;mso-wrap-distance-left:9pt;mso-wrap-distance-top:0;mso-wrap-distance-right:9pt;mso-wrap-distance-bottom:0;mso-position-horizontal:absolute;mso-position-horizontal-relative:left-margin-area;mso-position-vertical:absolute;mso-position-vertical-relative:text;mso-width-percent:0;mso-height-percent:0;mso-width-relative:margin;mso-height-relative:margin;v-text-anchor:middle" o:gfxdata="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" filled="f" strokecolor="red" strokeweight="2.25pt">
                 <w10:wrap anchorx="margin"/>
@@ -5432,7 +4115,7 @@
                     <pic:cNvPicPr/>
                   </pic:nvPicPr>
                   <pic:blipFill>
-                    <a:blip r:embed="rId17"/>
+                    <a:blip r:embed="rId13"/>
                     <a:stretch>
                       <a:fillRect/>
                     </a:stretch>
@@ -5626,9 +4309,8 @@
                 <w:szCs w:val="24"/>
                 <w:lang w:val="es-MX" w:eastAsia="es-MX"/>
               </w:rPr>
-              <w:t>Fin</w:t>
-            </w:r>
-            <w:commentRangeStart w:id="23"/>
+              <w:t xml:space="preserve">Financiamiento </w:t>
+            </w:r>
             <w:r>
               <w:rPr>
                 <w:rFonts w:ascii="Arial" w:hAnsi="Arial" w:cs="Arial"/>
@@ -5638,25 +4320,7 @@
                 <w:szCs w:val="24"/>
                 <w:lang w:val="es-MX" w:eastAsia="es-MX"/>
               </w:rPr>
-              <w:t>nanciamiento</w:t>
-            </w:r>
-            <w:commentRangeEnd w:id="23"/>
-            <w:r>
-              <w:rPr>
-                <w:rStyle w:val="Refdecomentario"/>
-              </w:rPr>
-              <w:commentReference w:id="23"/>
-            </w:r>
-            <w:r>
-              <w:rPr>
-                <w:rFonts w:ascii="Arial" w:hAnsi="Arial" w:cs="Arial"/>
-                <w:b/>
-                <w:noProof/>
-                <w:sz w:val="24"/>
-                <w:szCs w:val="24"/>
-                <w:lang w:val="es-MX" w:eastAsia="es-MX"/>
-              </w:rPr>
-              <w:t xml:space="preserve"> y Obligaciones </w:t>
+              <w:t xml:space="preserve">y Obligaciones </w:t>
             </w:r>
           </w:p>
         </w:tc>
@@ -5910,11 +4574,324 @@
       <w:pPr>
         <w:pStyle w:val="Ttulo1"/>
         <w:spacing w:line="276" w:lineRule="auto"/>
+        <w:jc w:val="center"/>
         <w:rPr>
           <w:rFonts w:cs="Arial"/>
         </w:rPr>
       </w:pPr>
-      <w:bookmarkStart w:id="24" w:name="_Toc139035184"/>
+      <w:bookmarkStart w:id="12" w:name="_Toc141687343"/>
+      <w:r>
+        <w:rPr>
+          <w:rFonts w:cs="Arial"/>
+        </w:rPr>
+        <w:lastRenderedPageBreak/>
+        <w:t>Búsqueda de Solicitudes</w:t>
+      </w:r>
+      <w:bookmarkEnd w:id="12"/>
+    </w:p>
+    <w:p>
+      <w:pPr>
+        <w:rPr>
+          <w:rFonts w:ascii="Arial" w:hAnsi="Arial" w:cs="Arial"/>
+          <w:b/>
+          <w:sz w:val="24"/>
+          <w:szCs w:val="24"/>
+        </w:rPr>
+      </w:pPr>
+    </w:p>
+    <w:p>
+      <w:pPr>
+        <w:rPr>
+          <w:rFonts w:ascii="Arial" w:hAnsi="Arial" w:cs="Arial"/>
+          <w:b/>
+          <w:sz w:val="24"/>
+          <w:szCs w:val="24"/>
+        </w:rPr>
+      </w:pPr>
+      <w:r>
+        <w:rPr>
+          <w:rFonts w:ascii="Arial" w:hAnsi="Arial" w:cs="Arial"/>
+          <w:b/>
+          <w:sz w:val="24"/>
+          <w:szCs w:val="24"/>
+        </w:rPr>
+        <w:t>La barra de búsqueda facilita encontrar las solicitudes utilizando números o palabras claves</w:t>
+      </w:r>
+    </w:p>
+    <w:p>
+      <w:pPr>
+        <w:tabs>
+          <w:tab w:val="left" w:pos="1494"/>
+        </w:tabs>
+        <w:spacing w:line="276" w:lineRule="auto"/>
+        <w:ind w:left="-993"/>
+        <w:jc w:val="both"/>
+        <w:rPr>
+          <w:rFonts w:ascii="Arial" w:hAnsi="Arial" w:cs="Arial"/>
+          <w:sz w:val="24"/>
+        </w:rPr>
+      </w:pPr>
+      <w:r>
+        <w:rPr>
+          <w:rFonts w:ascii="Arial" w:hAnsi="Arial" w:cs="Arial"/>
+          <w:noProof/>
+          <w:lang w:val="es-MX" w:eastAsia="es-MX"/>
+        </w:rPr>
+        <mc:AlternateContent>
+          <mc:Choice Requires="wps">
+            <w:drawing>
+              <wp:anchor distT="0" distB="0" distL="114300" distR="114300" simplePos="0" relativeHeight="251867136" behindDoc="0" locked="0" layoutInCell="1" allowOverlap="1" wp14:anchorId="5438EB51" wp14:editId="26A85C0B">
+                <wp:simplePos x="0" y="0"/>
+                <wp:positionH relativeFrom="rightMargin">
+                  <wp:posOffset>-4595017</wp:posOffset>
+                </wp:positionH>
+                <wp:positionV relativeFrom="paragraph">
+                  <wp:posOffset>520729</wp:posOffset>
+                </wp:positionV>
+                <wp:extent cx="3447374" cy="275922"/>
+                <wp:effectExtent l="19050" t="19050" r="20320" b="10160"/>
+                <wp:wrapNone/>
+                <wp:docPr id="27" name="Rectángulo 27"/>
+                <wp:cNvGraphicFramePr/>
+                <a:graphic xmlns:a="http://schemas.openxmlformats.org/drawingml/2006/main">
+                  <a:graphicData uri="http://schemas.microsoft.com/office/word/2010/wordprocessingShape">
+                    <wps:wsp>
+                      <wps:cNvSpPr/>
+                      <wps:spPr>
+                        <a:xfrm flipH="1">
+                          <a:off x="0" y="0"/>
+                          <a:ext cx="3447374" cy="275922"/>
+                        </a:xfrm>
+                        <a:prstGeom prst="rect">
+                          <a:avLst/>
+                        </a:prstGeom>
+                        <a:noFill/>
+                        <a:ln w="28575">
+                          <a:solidFill>
+                            <a:srgbClr val="FF0000"/>
+                          </a:solidFill>
+                        </a:ln>
+                      </wps:spPr>
+                      <wps:style>
+                        <a:lnRef idx="2">
+                          <a:schemeClr val="accent6"/>
+                        </a:lnRef>
+                        <a:fillRef idx="1">
+                          <a:schemeClr val="lt1"/>
+                        </a:fillRef>
+                        <a:effectRef idx="0">
+                          <a:schemeClr val="accent6"/>
+                        </a:effectRef>
+                        <a:fontRef idx="minor">
+                          <a:schemeClr val="dk1"/>
+                        </a:fontRef>
+                      </wps:style>
+                      <wps:bodyPr rot="0" spcFirstLastPara="0" vertOverflow="overflow" horzOverflow="overflow" vert="horz" wrap="square" lIns="91440" tIns="45720" rIns="91440" bIns="45720" numCol="1" spcCol="0" rtlCol="0" fromWordArt="0" anchor="ctr" anchorCtr="0" forceAA="0" compatLnSpc="1">
+                        <a:prstTxWarp prst="textNoShape">
+                          <a:avLst/>
+                        </a:prstTxWarp>
+                        <a:noAutofit/>
+                      </wps:bodyPr>
+                    </wps:wsp>
+                  </a:graphicData>
+                </a:graphic>
+                <wp14:sizeRelH relativeFrom="margin">
+                  <wp14:pctWidth>0</wp14:pctWidth>
+                </wp14:sizeRelH>
+                <wp14:sizeRelV relativeFrom="margin">
+                  <wp14:pctHeight>0</wp14:pctHeight>
+                </wp14:sizeRelV>
+              </wp:anchor>
+            </w:drawing>
+          </mc:Choice>
+          <mc:Fallback>
+            <w:pict>
+              <v:rect w14:anchorId="043A178D" id="Rectángulo 27" o:spid="_x0000_s1026" style="position:absolute;margin-left:-361.8pt;margin-top:41pt;width:271.45pt;height:21.75pt;flip:x;z-index:251867136;visibility:visible;mso-wrap-style:square;mso-width-percent:0;mso-height-percent:0;mso-wrap-distance-left:9pt;mso-wrap-distance-top:0;mso-wrap-distance-right:9pt;mso-wrap-distance-bottom:0;mso-position-horizontal:absolute;mso-position-horizontal-relative:right-margin-area;mso-position-vertical:absolute;mso-position-vertical-relative:text;mso-width-percent:0;mso-height-percent:0;mso-width-relative:margin;mso-height-relative:margin;v-text-anchor:middle" o:gfxdata="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" filled="f" strokecolor="red" strokeweight="2.25pt">
+                <w10:wrap anchorx="margin"/>
+              </v:rect>
+            </w:pict>
+          </mc:Fallback>
+        </mc:AlternateContent>
+      </w:r>
+      <w:r>
+        <w:rPr>
+          <w:noProof/>
+          <w:lang w:val="es-MX" w:eastAsia="es-MX"/>
+        </w:rPr>
+        <w:drawing>
+          <wp:inline distT="0" distB="0" distL="0" distR="0" wp14:anchorId="23DFCEC4" wp14:editId="5C0BF497">
+            <wp:extent cx="6492405" cy="2344847"/>
+            <wp:effectExtent l="152400" t="152400" r="365760" b="360680"/>
+            <wp:docPr id="28" name="Imagen 28"/>
+            <wp:cNvGraphicFramePr>
+              <a:graphicFrameLocks xmlns:a="http://schemas.openxmlformats.org/drawingml/2006/main" noChangeAspect="1"/>
+            </wp:cNvGraphicFramePr>
+            <a:graphic xmlns:a="http://schemas.openxmlformats.org/drawingml/2006/main">
+              <a:graphicData uri="http://schemas.openxmlformats.org/drawingml/2006/picture">
+                <pic:pic xmlns:pic="http://schemas.openxmlformats.org/drawingml/2006/picture">
+                  <pic:nvPicPr>
+                    <pic:cNvPr id="1" name=""/>
+                    <pic:cNvPicPr/>
+                  </pic:nvPicPr>
+                  <pic:blipFill>
+                    <a:blip r:embed="rId14"/>
+                    <a:stretch>
+                      <a:fillRect/>
+                    </a:stretch>
+                  </pic:blipFill>
+                  <pic:spPr>
+                    <a:xfrm>
+                      <a:off x="0" y="0"/>
+                      <a:ext cx="6505459" cy="2349562"/>
+                    </a:xfrm>
+                    <a:prstGeom prst="rect">
+                      <a:avLst/>
+                    </a:prstGeom>
+                    <a:ln>
+                      <a:noFill/>
+                    </a:ln>
+                    <a:effectLst>
+                      <a:outerShdw blurRad="292100" dist="139700" dir="2700000" algn="tl" rotWithShape="0">
+                        <a:srgbClr val="333333">
+                          <a:alpha val="65000"/>
+                        </a:srgbClr>
+                      </a:outerShdw>
+                    </a:effectLst>
+                  </pic:spPr>
+                </pic:pic>
+              </a:graphicData>
+            </a:graphic>
+          </wp:inline>
+        </w:drawing>
+      </w:r>
+    </w:p>
+    <w:p>
+      <w:pPr>
+        <w:rPr>
+          <w:rFonts w:ascii="Arial" w:hAnsi="Arial" w:cs="Arial"/>
+          <w:b/>
+          <w:sz w:val="24"/>
+          <w:szCs w:val="24"/>
+        </w:rPr>
+      </w:pPr>
+      <w:r>
+        <w:rPr>
+          <w:rFonts w:ascii="Arial" w:hAnsi="Arial" w:cs="Arial"/>
+          <w:b/>
+          <w:sz w:val="24"/>
+          <w:szCs w:val="24"/>
+        </w:rPr>
+        <w:t>Se mostrarán los resultados que coincidan con la búsqueda</w:t>
+      </w:r>
+    </w:p>
+    <w:p>
+      <w:pPr>
+        <w:ind w:left="-993"/>
+        <w:rPr>
+          <w:rFonts w:ascii="Arial" w:hAnsi="Arial" w:cs="Arial"/>
+          <w:b/>
+          <w:sz w:val="24"/>
+          <w:szCs w:val="24"/>
+        </w:rPr>
+      </w:pPr>
+      <w:r>
+        <w:rPr>
+          <w:noProof/>
+          <w:lang w:val="es-MX" w:eastAsia="es-MX"/>
+        </w:rPr>
+        <w:drawing>
+          <wp:inline distT="0" distB="0" distL="0" distR="0" wp14:anchorId="51B33852" wp14:editId="6384781B">
+            <wp:extent cx="6417578" cy="2056414"/>
+            <wp:effectExtent l="152400" t="152400" r="364490" b="363220"/>
+            <wp:docPr id="32" name="Imagen 32"/>
+            <wp:cNvGraphicFramePr>
+              <a:graphicFrameLocks xmlns:a="http://schemas.openxmlformats.org/drawingml/2006/main" noChangeAspect="1"/>
+            </wp:cNvGraphicFramePr>
+            <a:graphic xmlns:a="http://schemas.openxmlformats.org/drawingml/2006/main">
+              <a:graphicData uri="http://schemas.openxmlformats.org/drawingml/2006/picture">
+                <pic:pic xmlns:pic="http://schemas.openxmlformats.org/drawingml/2006/picture">
+                  <pic:nvPicPr>
+                    <pic:cNvPr id="1" name=""/>
+                    <pic:cNvPicPr/>
+                  </pic:nvPicPr>
+                  <pic:blipFill>
+                    <a:blip r:embed="rId15"/>
+                    <a:stretch>
+                      <a:fillRect/>
+                    </a:stretch>
+                  </pic:blipFill>
+                  <pic:spPr>
+                    <a:xfrm>
+                      <a:off x="0" y="0"/>
+                      <a:ext cx="6439420" cy="2063413"/>
+                    </a:xfrm>
+                    <a:prstGeom prst="rect">
+                      <a:avLst/>
+                    </a:prstGeom>
+                    <a:ln>
+                      <a:noFill/>
+                    </a:ln>
+                    <a:effectLst>
+                      <a:outerShdw blurRad="292100" dist="139700" dir="2700000" algn="tl" rotWithShape="0">
+                        <a:srgbClr val="333333">
+                          <a:alpha val="65000"/>
+                        </a:srgbClr>
+                      </a:outerShdw>
+                    </a:effectLst>
+                  </pic:spPr>
+                </pic:pic>
+              </a:graphicData>
+            </a:graphic>
+          </wp:inline>
+        </w:drawing>
+      </w:r>
+    </w:p>
+    <w:p>
+      <w:pPr>
+        <w:rPr>
+          <w:rFonts w:ascii="Arial" w:hAnsi="Arial" w:cs="Arial"/>
+          <w:b/>
+          <w:sz w:val="24"/>
+          <w:szCs w:val="24"/>
+        </w:rPr>
+      </w:pPr>
+    </w:p>
+    <w:p>
+      <w:pPr>
+        <w:tabs>
+          <w:tab w:val="left" w:pos="1494"/>
+        </w:tabs>
+        <w:spacing w:line="276" w:lineRule="auto"/>
+        <w:jc w:val="both"/>
+        <w:rPr>
+          <w:rFonts w:ascii="Arial" w:hAnsi="Arial" w:cs="Arial"/>
+          <w:sz w:val="24"/>
+        </w:rPr>
+      </w:pPr>
+    </w:p>
+    <w:p>
+      <w:pPr>
+        <w:tabs>
+          <w:tab w:val="left" w:pos="1494"/>
+        </w:tabs>
+        <w:spacing w:line="276" w:lineRule="auto"/>
+        <w:jc w:val="both"/>
+        <w:rPr>
+          <w:rFonts w:ascii="Arial" w:hAnsi="Arial" w:cs="Arial"/>
+          <w:sz w:val="24"/>
+        </w:rPr>
+      </w:pPr>
+    </w:p>
+    <w:p>
+      <w:pPr>
+        <w:pStyle w:val="Ttulo1"/>
+        <w:spacing w:line="276" w:lineRule="auto"/>
+        <w:jc w:val="center"/>
+        <w:rPr>
+          <w:rFonts w:cs="Arial"/>
+        </w:rPr>
+      </w:pPr>
+      <w:bookmarkStart w:id="13" w:name="_Toc141687344"/>
       <w:r>
         <w:rPr>
           <w:rFonts w:cs="Arial"/>
@@ -5922,7 +4899,7 @@
         <w:lastRenderedPageBreak/>
         <w:t>Consulta de Solicitudes</w:t>
       </w:r>
-      <w:bookmarkEnd w:id="24"/>
+      <w:bookmarkEnd w:id="13"/>
     </w:p>
     <w:p/>
     <w:p>
@@ -5941,33 +4918,7 @@
           <w:sz w:val="24"/>
           <w:szCs w:val="24"/>
         </w:rPr>
-        <w:t xml:space="preserve">En este menú se pueden gestionar las </w:t>
-      </w:r>
-      <w:commentRangeStart w:id="25"/>
-      <w:r>
-        <w:rPr>
-          <w:rFonts w:ascii="Arial" w:hAnsi="Arial" w:cs="Arial"/>
-          <w:b/>
-          <w:sz w:val="24"/>
-          <w:szCs w:val="24"/>
-        </w:rPr>
-        <w:t>solicitudes</w:t>
-      </w:r>
-      <w:commentRangeEnd w:id="25"/>
-      <w:r>
-        <w:rPr>
-          <w:rStyle w:val="Refdecomentario"/>
-        </w:rPr>
-        <w:commentReference w:id="25"/>
-      </w:r>
-      <w:r>
-        <w:rPr>
-          <w:rFonts w:ascii="Arial" w:hAnsi="Arial" w:cs="Arial"/>
-          <w:b/>
-          <w:sz w:val="24"/>
-          <w:szCs w:val="24"/>
-        </w:rPr>
-        <w:t xml:space="preserve"> </w:t>
+        <w:t xml:space="preserve">En este menú se pueden gestionar las solicitudes </w:t>
       </w:r>
     </w:p>
     <w:p>
@@ -6056,7 +5007,7 @@
               </wp:anchor>
             </w:drawing>
           </mc:Choice>
-          <mc:Fallback xmlns:cx1="http://schemas.microsoft.com/office/drawing/2015/9/8/chartex">
+          <mc:Fallback>
             <w:pict>
               <v:rect w14:anchorId="1F46645C" id="Rectángulo 34" o:spid="_x0000_s1026" style="position:absolute;margin-left:-479.2pt;margin-top:72.9pt;width:513.25pt;height:19.9pt;flip:x;z-index:251849728;visibility:visible;mso-wrap-style:square;mso-width-percent:0;mso-height-percent:0;mso-wrap-distance-left:9pt;mso-wrap-distance-top:0;mso-wrap-distance-right:9pt;mso-wrap-distance-bottom:0;mso-position-horizontal:absolute;mso-position-horizontal-relative:right-margin-area;mso-position-vertical:absolute;mso-position-vertical-relative:text;mso-width-percent:0;mso-height-percent:0;mso-width-relative:margin;mso-height-relative:margin;v-text-anchor:middle" o:gfxdata="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" filled="f" strokecolor="red" strokeweight="2.25pt">
                 <w10:wrap anchorx="margin"/>
@@ -6086,7 +5037,7 @@
                     <pic:cNvPicPr/>
                   </pic:nvPicPr>
                   <pic:blipFill>
-                    <a:blip r:embed="rId18"/>
+                    <a:blip r:embed="rId14"/>
                     <a:stretch>
                       <a:fillRect/>
                     </a:stretch>
@@ -6220,7 +5171,6 @@
                 <w:lang w:val="es-MX" w:eastAsia="es-MX"/>
               </w:rPr>
             </w:pPr>
-            <w:commentRangeStart w:id="26"/>
             <w:r>
               <w:rPr>
                 <w:rFonts w:ascii="Arial" w:hAnsi="Arial" w:cs="Arial"/>
@@ -6230,14 +5180,7 @@
                 <w:szCs w:val="24"/>
                 <w:lang w:val="es-MX" w:eastAsia="es-MX"/>
               </w:rPr>
-              <w:t>Institucion</w:t>
-            </w:r>
-            <w:commentRangeEnd w:id="26"/>
-            <w:r>
-              <w:rPr>
-                <w:rStyle w:val="Refdecomentario"/>
-              </w:rPr>
-              <w:commentReference w:id="26"/>
+              <w:t>I</w:t>
             </w:r>
             <w:r>
               <w:rPr>
@@ -6248,7 +5191,18 @@
                 <w:szCs w:val="24"/>
                 <w:lang w:val="es-MX" w:eastAsia="es-MX"/>
               </w:rPr>
-              <w:t xml:space="preserve"> Financiera</w:t>
+              <w:t>nstitució</w:t>
+            </w:r>
+            <w:r>
+              <w:rPr>
+                <w:rFonts w:ascii="Arial" w:hAnsi="Arial" w:cs="Arial"/>
+                <w:b/>
+                <w:noProof/>
+                <w:sz w:val="24"/>
+                <w:szCs w:val="24"/>
+                <w:lang w:val="es-MX" w:eastAsia="es-MX"/>
+              </w:rPr>
+              <w:t>n Financiera</w:t>
             </w:r>
           </w:p>
         </w:tc>
@@ -6705,19 +5659,6 @@
     </w:p>
     <w:p>
       <w:pPr>
-        <w:tabs>
-          <w:tab w:val="left" w:pos="1494"/>
-        </w:tabs>
-        <w:spacing w:line="276" w:lineRule="auto"/>
-        <w:jc w:val="both"/>
-        <w:rPr>
-          <w:rFonts w:ascii="Arial" w:hAnsi="Arial" w:cs="Arial"/>
-          <w:sz w:val="24"/>
-        </w:rPr>
-      </w:pPr>
-    </w:p>
-    <w:p>
-      <w:pPr>
         <w:rPr>
           <w:rFonts w:ascii="Arial" w:hAnsi="Arial" w:cs="Arial"/>
           <w:b/>
@@ -6725,14 +5666,33 @@
           <w:szCs w:val="24"/>
         </w:rPr>
       </w:pPr>
-      <w:r>
+    </w:p>
+    <w:p>
+      <w:pPr>
         <w:rPr>
           <w:rFonts w:ascii="Arial" w:hAnsi="Arial" w:cs="Arial"/>
           <w:b/>
           <w:sz w:val="24"/>
           <w:szCs w:val="24"/>
         </w:rPr>
-        <w:lastRenderedPageBreak/>
+      </w:pPr>
+    </w:p>
+    <w:p>
+      <w:pPr>
+        <w:rPr>
+          <w:rFonts w:ascii="Arial" w:hAnsi="Arial" w:cs="Arial"/>
+          <w:b/>
+          <w:sz w:val="24"/>
+          <w:szCs w:val="24"/>
+        </w:rPr>
+      </w:pPr>
+      <w:r>
+        <w:rPr>
+          <w:rFonts w:ascii="Arial" w:hAnsi="Arial" w:cs="Arial"/>
+          <w:b/>
+          <w:sz w:val="24"/>
+          <w:szCs w:val="24"/>
+        </w:rPr>
         <w:t>La columna Acciones muestra los botones que se pueden utilizar para la</w:t>
       </w:r>
     </w:p>
@@ -6822,7 +5782,7 @@
               </wp:anchor>
             </w:drawing>
           </mc:Choice>
-          <mc:Fallback xmlns:cx1="http://schemas.microsoft.com/office/drawing/2015/9/8/chartex">
+          <mc:Fallback>
             <w:pict>
               <v:rect w14:anchorId="2092B440" id="Rectángulo 29" o:spid="_x0000_s1026" style="position:absolute;margin-left:-21.5pt;margin-top:97.3pt;width:52pt;height:91.95pt;flip:x;z-index:251831296;visibility:visible;mso-wrap-style:square;mso-width-percent:0;mso-height-percent:0;mso-wrap-distance-left:9pt;mso-wrap-distance-top:0;mso-wrap-distance-right:9pt;mso-wrap-distance-bottom:0;mso-position-horizontal:absolute;mso-position-horizontal-relative:right-margin-area;mso-position-vertical:absolute;mso-position-vertical-relative:text;mso-width-percent:0;mso-height-percent:0;mso-width-relative:margin;mso-height-relative:margin;v-text-anchor:middle" o:gfxdata="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" filled="f" strokecolor="red" strokeweight="2.25pt">
                 <w10:wrap anchorx="margin"/>
@@ -6852,7 +5812,7 @@
                     <pic:cNvPicPr/>
                   </pic:nvPicPr>
                   <pic:blipFill>
-                    <a:blip r:embed="rId18"/>
+                    <a:blip r:embed="rId14"/>
                     <a:stretch>
                       <a:fillRect/>
                     </a:stretch>
@@ -6993,7 +5953,7 @@
                           <pic:cNvPicPr/>
                         </pic:nvPicPr>
                         <pic:blipFill rotWithShape="1">
-                          <a:blip r:embed="rId19"/>
+                          <a:blip r:embed="rId16"/>
                           <a:srcRect l="7149" t="17216" r="75101" b="24616"/>
                           <a:stretch/>
                         </pic:blipFill>
@@ -7094,7 +6054,7 @@
                           <pic:cNvPicPr/>
                         </pic:nvPicPr>
                         <pic:blipFill rotWithShape="1">
-                          <a:blip r:embed="rId19"/>
+                          <a:blip r:embed="rId16"/>
                           <a:srcRect l="30345" t="12723" r="51313" b="22409"/>
                           <a:stretch/>
                         </pic:blipFill>
@@ -7193,7 +6153,7 @@
                           <pic:cNvPicPr/>
                         </pic:nvPicPr>
                         <pic:blipFill rotWithShape="1">
-                          <a:blip r:embed="rId19"/>
+                          <a:blip r:embed="rId16"/>
                           <a:srcRect l="55051" t="10374" r="26026" b="22408"/>
                           <a:stretch/>
                         </pic:blipFill>
@@ -7292,7 +6252,7 @@
                           <pic:cNvPicPr/>
                         </pic:nvPicPr>
                         <pic:blipFill rotWithShape="1">
-                          <a:blip r:embed="rId20"/>
+                          <a:blip r:embed="rId17"/>
                           <a:srcRect l="52958" t="13470" r="28933" b="29440"/>
                           <a:stretch/>
                         </pic:blipFill>
@@ -7403,7 +6363,7 @@
                           <pic:cNvPicPr/>
                         </pic:nvPicPr>
                         <pic:blipFill rotWithShape="1">
-                          <a:blip r:embed="rId19"/>
+                          <a:blip r:embed="rId16"/>
                           <a:srcRect l="79693" t="16076" r="3755" b="24616"/>
                           <a:stretch/>
                         </pic:blipFill>
@@ -7471,13 +6431,10 @@
           <w:tab w:val="left" w:pos="1494"/>
         </w:tabs>
         <w:spacing w:line="276" w:lineRule="auto"/>
-        <w:ind w:left="-709"/>
         <w:jc w:val="both"/>
         <w:rPr>
           <w:rFonts w:ascii="Arial" w:hAnsi="Arial" w:cs="Arial"/>
-          <w:noProof/>
-          <w:sz w:val="24"/>
-          <w:lang w:val="es-MX" w:eastAsia="es-MX"/>
+          <w:sz w:val="24"/>
         </w:rPr>
       </w:pPr>
     </w:p>
@@ -7487,7 +6444,6 @@
           <w:tab w:val="left" w:pos="1494"/>
         </w:tabs>
         <w:spacing w:line="276" w:lineRule="auto"/>
-        <w:ind w:left="-709"/>
         <w:jc w:val="both"/>
         <w:rPr>
           <w:rFonts w:ascii="Arial" w:hAnsi="Arial" w:cs="Arial"/>
@@ -7501,7 +6457,6 @@
           <w:tab w:val="left" w:pos="1494"/>
         </w:tabs>
         <w:spacing w:line="276" w:lineRule="auto"/>
-        <w:ind w:left="-709"/>
         <w:jc w:val="both"/>
         <w:rPr>
           <w:rFonts w:ascii="Arial" w:hAnsi="Arial" w:cs="Arial"/>
@@ -7515,7 +6470,6 @@
           <w:tab w:val="left" w:pos="1494"/>
         </w:tabs>
         <w:spacing w:line="276" w:lineRule="auto"/>
-        <w:ind w:left="-709"/>
         <w:jc w:val="both"/>
         <w:rPr>
           <w:rFonts w:ascii="Arial" w:hAnsi="Arial" w:cs="Arial"/>
@@ -7529,7 +6483,6 @@
           <w:tab w:val="left" w:pos="1494"/>
         </w:tabs>
         <w:spacing w:line="276" w:lineRule="auto"/>
-        <w:ind w:left="-709"/>
         <w:jc w:val="both"/>
         <w:rPr>
           <w:rFonts w:ascii="Arial" w:hAnsi="Arial" w:cs="Arial"/>
@@ -7543,7 +6496,6 @@
           <w:tab w:val="left" w:pos="1494"/>
         </w:tabs>
         <w:spacing w:line="276" w:lineRule="auto"/>
-        <w:ind w:left="-709"/>
         <w:jc w:val="both"/>
         <w:rPr>
           <w:rFonts w:ascii="Arial" w:hAnsi="Arial" w:cs="Arial"/>
@@ -7553,19 +6505,6 @@
     </w:p>
     <w:p>
       <w:pPr>
-        <w:tabs>
-          <w:tab w:val="left" w:pos="1494"/>
-        </w:tabs>
-        <w:spacing w:line="276" w:lineRule="auto"/>
-        <w:jc w:val="both"/>
-        <w:rPr>
-          <w:rFonts w:ascii="Arial" w:hAnsi="Arial" w:cs="Arial"/>
-          <w:sz w:val="24"/>
-        </w:rPr>
-      </w:pPr>
-    </w:p>
-    <w:p>
-      <w:pPr>
         <w:pStyle w:val="Ttulo1"/>
         <w:spacing w:line="276" w:lineRule="auto"/>
         <w:jc w:val="center"/>
@@ -7573,7 +6512,7 @@
           <w:rFonts w:cs="Arial"/>
         </w:rPr>
       </w:pPr>
-      <w:bookmarkStart w:id="27" w:name="_Toc139035185"/>
+      <w:bookmarkStart w:id="14" w:name="_Toc141687345"/>
       <w:r>
         <w:rPr>
           <w:noProof/>
@@ -7604,7 +6543,7 @@
                     <pic:cNvPicPr/>
                   </pic:nvPicPr>
                   <pic:blipFill rotWithShape="1">
-                    <a:blip r:embed="rId19">
+                    <a:blip r:embed="rId16">
                       <a:extLst>
                         <a:ext uri="{28A0092B-C50C-407E-A947-70E740481C1C}">
                           <a14:useLocalDpi xmlns:a14="http://schemas.microsoft.com/office/drawing/2010/main" val="0"/>
@@ -7649,7 +6588,7 @@
         </w:rPr>
         <w:t>Botón Ver</w:t>
       </w:r>
-      <w:bookmarkEnd w:id="27"/>
+      <w:bookmarkEnd w:id="14"/>
     </w:p>
     <w:p>
       <w:pPr>
@@ -7760,7 +6699,7 @@
               </wp:anchor>
             </w:drawing>
           </mc:Choice>
-          <mc:Fallback xmlns:cx1="http://schemas.microsoft.com/office/drawing/2015/9/8/chartex">
+          <mc:Fallback>
             <w:pict>
               <v:rect w14:anchorId="1E593736" id="Rectángulo 50" o:spid="_x0000_s1026" style="position:absolute;margin-left:-47.9pt;margin-top:84.4pt;width:9.95pt;height:14.25pt;flip:x;z-index:251852800;visibility:visible;mso-wrap-style:square;mso-width-percent:0;mso-height-percent:0;mso-wrap-distance-left:9pt;mso-wrap-distance-top:0;mso-wrap-distance-right:9pt;mso-wrap-distance-bottom:0;mso-position-horizontal:absolute;mso-position-horizontal-relative:right-margin-area;mso-position-vertical:absolute;mso-position-vertical-relative:text;mso-width-percent:0;mso-height-percent:0;mso-width-relative:margin;mso-height-relative:margin;v-text-anchor:middle" o:gfxdata="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" filled="f" strokecolor="red" strokeweight="2.25pt">
                 <w10:wrap anchorx="margin"/>
@@ -7790,7 +6729,7 @@
                     <pic:cNvPicPr/>
                   </pic:nvPicPr>
                   <pic:blipFill>
-                    <a:blip r:embed="rId18"/>
+                    <a:blip r:embed="rId14"/>
                     <a:stretch>
                       <a:fillRect/>
                     </a:stretch>
@@ -7881,7 +6820,7 @@
                     <pic:cNvPicPr/>
                   </pic:nvPicPr>
                   <pic:blipFill>
-                    <a:blip r:embed="rId21"/>
+                    <a:blip r:embed="rId18"/>
                     <a:stretch>
                       <a:fillRect/>
                     </a:stretch>
@@ -7940,15 +6879,6 @@
     </w:p>
     <w:p>
       <w:pPr>
-        <w:rPr>
-          <w:rFonts w:ascii="Arial" w:hAnsi="Arial" w:cs="Arial"/>
-          <w:sz w:val="24"/>
-          <w:szCs w:val="24"/>
-        </w:rPr>
-      </w:pPr>
-    </w:p>
-    <w:p>
-      <w:pPr>
         <w:pStyle w:val="Ttulo1"/>
         <w:spacing w:line="276" w:lineRule="auto"/>
         <w:jc w:val="center"/>
@@ -7956,7 +6886,7 @@
           <w:rFonts w:cs="Arial"/>
         </w:rPr>
       </w:pPr>
-      <w:bookmarkStart w:id="28" w:name="_Toc139035186"/>
+      <w:bookmarkStart w:id="15" w:name="_Toc141687346"/>
       <w:r>
         <w:rPr>
           <w:noProof/>
@@ -7987,7 +6917,7 @@
                     <pic:cNvPicPr/>
                   </pic:nvPicPr>
                   <pic:blipFill rotWithShape="1">
-                    <a:blip r:embed="rId19">
+                    <a:blip r:embed="rId16">
                       <a:extLst>
                         <a:ext uri="{28A0092B-C50C-407E-A947-70E740481C1C}">
                           <a14:useLocalDpi xmlns:a14="http://schemas.microsoft.com/office/drawing/2010/main" val="0"/>
@@ -8032,7 +6962,7 @@
         </w:rPr>
         <w:t>Botón Editar</w:t>
       </w:r>
-      <w:bookmarkEnd w:id="28"/>
+      <w:bookmarkEnd w:id="15"/>
     </w:p>
     <w:p>
       <w:pPr>
@@ -8143,7 +7073,7 @@
               </wp:anchor>
             </w:drawing>
           </mc:Choice>
-          <mc:Fallback xmlns:cx1="http://schemas.microsoft.com/office/drawing/2015/9/8/chartex">
+          <mc:Fallback>
             <w:pict>
               <v:rect w14:anchorId="38BBDEEA" id="Rectángulo 45" o:spid="_x0000_s1026" style="position:absolute;margin-left:-36.75pt;margin-top:84.35pt;width:9.95pt;height:14.25pt;flip:x;z-index:251854848;visibility:visible;mso-wrap-style:square;mso-width-percent:0;mso-height-percent:0;mso-wrap-distance-left:9pt;mso-wrap-distance-top:0;mso-wrap-distance-right:9pt;mso-wrap-distance-bottom:0;mso-position-horizontal:absolute;mso-position-horizontal-relative:right-margin-area;mso-position-vertical:absolute;mso-position-vertical-relative:text;mso-width-percent:0;mso-height-percent:0;mso-width-relative:margin;mso-height-relative:margin;v-text-anchor:middle" o:gfxdata="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" filled="f" strokecolor="red" strokeweight="2.25pt">
                 <w10:wrap anchorx="margin"/>
@@ -8173,7 +7103,7 @@
                     <pic:cNvPicPr/>
                   </pic:nvPicPr>
                   <pic:blipFill>
-                    <a:blip r:embed="rId18"/>
+                    <a:blip r:embed="rId14"/>
                     <a:stretch>
                       <a:fillRect/>
                     </a:stretch>
@@ -8213,6 +7143,16 @@
           <w:szCs w:val="24"/>
         </w:rPr>
       </w:pPr>
+    </w:p>
+    <w:p>
+      <w:pPr>
+        <w:rPr>
+          <w:rFonts w:ascii="Arial" w:hAnsi="Arial" w:cs="Arial"/>
+          <w:b/>
+          <w:sz w:val="24"/>
+          <w:szCs w:val="24"/>
+        </w:rPr>
+      </w:pPr>
       <w:r>
         <w:rPr>
           <w:rFonts w:ascii="Arial" w:hAnsi="Arial" w:cs="Arial"/>
@@ -8262,7 +7202,7 @@
                     <pic:cNvPicPr/>
                   </pic:nvPicPr>
                   <pic:blipFill>
-                    <a:blip r:embed="rId22"/>
+                    <a:blip r:embed="rId19"/>
                     <a:stretch>
                       <a:fillRect/>
                     </a:stretch>
@@ -8340,15 +7280,6 @@
     </w:p>
     <w:p>
       <w:pPr>
-        <w:rPr>
-          <w:rFonts w:ascii="Arial" w:hAnsi="Arial" w:cs="Arial"/>
-          <w:sz w:val="24"/>
-          <w:szCs w:val="24"/>
-        </w:rPr>
-      </w:pPr>
-    </w:p>
-    <w:p>
-      <w:pPr>
         <w:pStyle w:val="Ttulo1"/>
         <w:spacing w:line="276" w:lineRule="auto"/>
         <w:jc w:val="center"/>
@@ -8356,7 +7287,7 @@
           <w:rFonts w:cs="Arial"/>
         </w:rPr>
       </w:pPr>
-      <w:bookmarkStart w:id="29" w:name="_Toc139035187"/>
+      <w:bookmarkStart w:id="16" w:name="_Toc141687347"/>
       <w:r>
         <w:rPr>
           <w:noProof/>
@@ -8387,7 +7318,7 @@
                     <pic:cNvPicPr/>
                   </pic:nvPicPr>
                   <pic:blipFill rotWithShape="1">
-                    <a:blip r:embed="rId19">
+                    <a:blip r:embed="rId16">
                       <a:extLst>
                         <a:ext uri="{28A0092B-C50C-407E-A947-70E740481C1C}">
                           <a14:useLocalDpi xmlns:a14="http://schemas.microsoft.com/office/drawing/2010/main" val="0"/>
@@ -8432,7 +7363,7 @@
         </w:rPr>
         <w:t>Comentarios</w:t>
       </w:r>
-      <w:bookmarkEnd w:id="29"/>
+      <w:bookmarkEnd w:id="16"/>
     </w:p>
     <w:p>
       <w:pPr>
@@ -8543,7 +7474,7 @@
               </wp:anchor>
             </w:drawing>
           </mc:Choice>
-          <mc:Fallback xmlns:cx1="http://schemas.microsoft.com/office/drawing/2015/9/8/chartex">
+          <mc:Fallback>
             <w:pict>
               <v:rect w14:anchorId="3C3B4112" id="Rectángulo 51" o:spid="_x0000_s1026" style="position:absolute;margin-left:-15.45pt;margin-top:91.25pt;width:9.95pt;height:14.25pt;flip:x;z-index:251856896;visibility:visible;mso-wrap-style:square;mso-width-percent:0;mso-height-percent:0;mso-wrap-distance-left:9pt;mso-wrap-distance-top:0;mso-wrap-distance-right:9pt;mso-wrap-distance-bottom:0;mso-position-horizontal:absolute;mso-position-horizontal-relative:right-margin-area;mso-position-vertical:absolute;mso-position-vertical-relative:text;mso-width-percent:0;mso-height-percent:0;mso-width-relative:margin;mso-height-relative:margin;v-text-anchor:middle" o:gfxdata="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" filled="f" strokecolor="red" strokeweight="2.25pt">
                 <w10:wrap anchorx="margin"/>
@@ -8573,7 +7504,7 @@
                     <pic:cNvPicPr/>
                   </pic:nvPicPr>
                   <pic:blipFill>
-                    <a:blip r:embed="rId18"/>
+                    <a:blip r:embed="rId14"/>
                     <a:stretch>
                       <a:fillRect/>
                     </a:stretch>
@@ -8656,7 +7587,7 @@
                     <pic:cNvPicPr/>
                   </pic:nvPicPr>
                   <pic:blipFill>
-                    <a:blip r:embed="rId23"/>
+                    <a:blip r:embed="rId20"/>
                     <a:stretch>
                       <a:fillRect/>
                     </a:stretch>
@@ -8740,7 +7671,7 @@
           <w:rFonts w:cs="Arial"/>
         </w:rPr>
       </w:pPr>
-      <w:bookmarkStart w:id="30" w:name="_Toc139035188"/>
+      <w:bookmarkStart w:id="17" w:name="_Toc141687348"/>
       <w:r>
         <w:rPr>
           <w:noProof/>
@@ -8771,7 +7702,7 @@
                     <pic:cNvPicPr/>
                   </pic:nvPicPr>
                   <pic:blipFill rotWithShape="1">
-                    <a:blip r:embed="rId20">
+                    <a:blip r:embed="rId17">
                       <a:extLst>
                         <a:ext uri="{28A0092B-C50C-407E-A947-70E740481C1C}">
                           <a14:useLocalDpi xmlns:a14="http://schemas.microsoft.com/office/drawing/2010/main" val="0"/>
@@ -8816,7 +7747,7 @@
         </w:rPr>
         <w:t>Descargar</w:t>
       </w:r>
-      <w:bookmarkEnd w:id="30"/>
+      <w:bookmarkEnd w:id="17"/>
     </w:p>
     <w:p>
       <w:pPr>
@@ -8927,7 +7858,7 @@
               </wp:anchor>
             </w:drawing>
           </mc:Choice>
-          <mc:Fallback xmlns:cx1="http://schemas.microsoft.com/office/drawing/2015/9/8/chartex">
+          <mc:Fallback>
             <w:pict>
               <v:rect w14:anchorId="788D06E4" id="Rectángulo 60" o:spid="_x0000_s1026" style="position:absolute;margin-left:-16.8pt;margin-top:131.1pt;width:9.95pt;height:14.25pt;flip:x;z-index:251858944;visibility:visible;mso-wrap-style:square;mso-width-percent:0;mso-height-percent:0;mso-wrap-distance-left:9pt;mso-wrap-distance-top:0;mso-wrap-distance-right:9pt;mso-wrap-distance-bottom:0;mso-position-horizontal:absolute;mso-position-horizontal-relative:right-margin-area;mso-position-vertical:absolute;mso-position-vertical-relative:text;mso-width-percent:0;mso-height-percent:0;mso-width-relative:margin;mso-height-relative:margin;v-text-anchor:middle" o:gfxdata="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" filled="f" strokecolor="red" strokeweight="2.25pt">
                 <w10:wrap anchorx="margin"/>
@@ -8957,7 +7888,7 @@
                     <pic:cNvPicPr/>
                   </pic:nvPicPr>
                   <pic:blipFill>
-                    <a:blip r:embed="rId18"/>
+                    <a:blip r:embed="rId14"/>
                     <a:stretch>
                       <a:fillRect/>
                     </a:stretch>
@@ -9103,7 +8034,7 @@
                     <pic:cNvPicPr/>
                   </pic:nvPicPr>
                   <pic:blipFill>
-                    <a:blip r:embed="rId24"/>
+                    <a:blip r:embed="rId21"/>
                     <a:stretch>
                       <a:fillRect/>
                     </a:stretch>
@@ -9178,7 +8109,7 @@
           <w:rFonts w:cs="Arial"/>
         </w:rPr>
       </w:pPr>
-      <w:bookmarkStart w:id="31" w:name="_Toc139035189"/>
+      <w:bookmarkStart w:id="18" w:name="_Toc141687349"/>
       <w:r>
         <w:rPr>
           <w:noProof/>
@@ -9209,7 +8140,7 @@
                     <pic:cNvPicPr/>
                   </pic:nvPicPr>
                   <pic:blipFill rotWithShape="1">
-                    <a:blip r:embed="rId19">
+                    <a:blip r:embed="rId16">
                       <a:extLst>
                         <a:ext uri="{28A0092B-C50C-407E-A947-70E740481C1C}">
                           <a14:useLocalDpi xmlns:a14="http://schemas.microsoft.com/office/drawing/2010/main" val="0"/>
@@ -9252,26 +8183,9 @@
         <w:rPr>
           <w:rFonts w:cs="Arial"/>
         </w:rPr>
-        <w:t>D</w:t>
-      </w:r>
-      <w:commentRangeStart w:id="32"/>
-      <w:r>
-        <w:rPr>
-          <w:rFonts w:cs="Arial"/>
-        </w:rPr>
-        <w:t>escargar</w:t>
-      </w:r>
-      <w:bookmarkEnd w:id="31"/>
-      <w:commentRangeEnd w:id="32"/>
-      <w:r>
-        <w:rPr>
-          <w:rStyle w:val="Refdecomentario"/>
-          <w:rFonts w:asciiTheme="minorHAnsi" w:eastAsiaTheme="minorHAnsi" w:hAnsiTheme="minorHAnsi" w:cstheme="minorBidi"/>
-          <w:b w:val="0"/>
-          <w:color w:val="auto"/>
-        </w:rPr>
-        <w:commentReference w:id="32"/>
-      </w:r>
+        <w:t>Eliminar</w:t>
+      </w:r>
+      <w:bookmarkEnd w:id="18"/>
     </w:p>
     <w:p>
       <w:pPr>
@@ -9382,7 +8296,7 @@
               </wp:anchor>
             </w:drawing>
           </mc:Choice>
-          <mc:Fallback xmlns:cx1="http://schemas.microsoft.com/office/drawing/2015/9/8/chartex">
+          <mc:Fallback>
             <w:pict>
               <v:rect w14:anchorId="7A869659" id="Rectángulo 64" o:spid="_x0000_s1026" style="position:absolute;margin-left:436.9pt;margin-top:91.9pt;width:9.95pt;height:14.25pt;flip:x;z-index:251860992;visibility:visible;mso-wrap-style:square;mso-width-percent:0;mso-height-percent:0;mso-wrap-distance-left:9pt;mso-wrap-distance-top:0;mso-wrap-distance-right:9pt;mso-wrap-distance-bottom:0;mso-position-horizontal:absolute;mso-position-horizontal-relative:margin;mso-position-vertical:absolute;mso-position-vertical-relative:text;mso-width-percent:0;mso-height-percent:0;mso-width-relative:margin;mso-height-relative:margin;v-text-anchor:middle" o:gfxdata="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" filled="f" strokecolor="red" strokeweight="2.25pt">
                 <w10:wrap anchorx="margin"/>
@@ -9412,7 +8326,7 @@
                     <pic:cNvPicPr/>
                   </pic:nvPicPr>
                   <pic:blipFill>
-                    <a:blip r:embed="rId18"/>
+                    <a:blip r:embed="rId14"/>
                     <a:stretch>
                       <a:fillRect/>
                     </a:stretch>
@@ -9495,7 +8409,7 @@
                     <pic:cNvPicPr/>
                   </pic:nvPicPr>
                   <pic:blipFill>
-                    <a:blip r:embed="rId25"/>
+                    <a:blip r:embed="rId22"/>
                     <a:stretch>
                       <a:fillRect/>
                     </a:stretch>
@@ -9536,8 +8450,8 @@
       </w:pPr>
     </w:p>
     <w:sectPr>
-      <w:headerReference w:type="default" r:id="rId26"/>
-      <w:footerReference w:type="default" r:id="rId27"/>
+      <w:headerReference w:type="default" r:id="rId23"/>
+      <w:footerReference w:type="default" r:id="rId24"/>
       <w:pgSz w:w="12240" w:h="15840" w:code="1"/>
       <w:pgMar w:top="1417" w:right="1701" w:bottom="1417" w:left="1701" w:header="708" w:footer="708" w:gutter="0"/>
       <w:cols w:space="708"/>
@@ -9548,205 +8462,8 @@
 </w:document>
 </file>
 
-<file path=word/comments.xml><?xml version="1.0" encoding="utf-8"?>
-<w:comments xmlns:wpc="http://schemas.microsoft.com/office/word/2010/wordprocessingCanvas" xmlns:cx="http://schemas.microsoft.com/office/drawing/2014/chartex" xmlns:mc="http://schemas.openxmlformats.org/markup-compatibility/2006" xmlns:o="urn:schemas-microsoft-com:office:office" xmlns:r="http://schemas.openxmlformats.org/officeDocument/2006/relationships" xmlns:m="http://schemas.openxmlformats.org/officeDocument/2006/math" xmlns:v="urn:schemas-microsoft-com:vml" xmlns:wp14="http://schemas.microsoft.com/office/word/2010/wordprocessingDrawing" xmlns:wp="http://schemas.openxmlformats.org/drawingml/2006/wordprocessingDrawing" xmlns:w10="urn:schemas-microsoft-com:office:word" xmlns:w="http://schemas.openxmlformats.org/wordprocessingml/2006/main" xmlns:w14="http://schemas.microsoft.com/office/word/2010/wordml" xmlns:w15="http://schemas.microsoft.com/office/word/2012/wordml" xmlns:w16se="http://schemas.microsoft.com/office/word/2015/wordml/symex" xmlns:wpg="http://schemas.microsoft.com/office/word/2010/wordprocessingGroup" xmlns:wpi="http://schemas.microsoft.com/office/word/2010/wordprocessingInk" xmlns:wne="http://schemas.microsoft.com/office/word/2006/wordml" xmlns:wps="http://schemas.microsoft.com/office/word/2010/wordprocessingShape" mc:Ignorable="w14 w15 w16se wp14">
-  <w:comment w:id="16" w:author="INAP-QA" w:date="2023-07-03T16:21:00Z" w:initials="I">
-    <w:p>
-      <w:pPr>
-        <w:pStyle w:val="Textocomentario"/>
-      </w:pPr>
-      <w:r>
-        <w:rPr>
-          <w:rStyle w:val="Refdecomentario"/>
-        </w:rPr>
-        <w:annotationRef/>
-      </w:r>
-      <w:r>
-        <w:t>Sistema de Gestión …</w:t>
-      </w:r>
-    </w:p>
-  </w:comment>
-  <w:comment w:id="17" w:author="INAP-QA" w:date="2023-07-03T16:19:00Z" w:initials="I">
-    <w:p>
-      <w:pPr>
-        <w:pStyle w:val="Textocomentario"/>
-      </w:pPr>
-      <w:r>
-        <w:rPr>
-          <w:rStyle w:val="Refdecomentario"/>
-        </w:rPr>
-        <w:annotationRef/>
-      </w:r>
-      <w:r>
-        <w:t xml:space="preserve">Dice plataforma de distribución de recursos… Tendría que ser </w:t>
-      </w:r>
-      <w:r>
-        <w:rPr>
-          <w:rFonts w:ascii="Arial" w:hAnsi="Arial" w:cs="Arial"/>
-          <w:lang w:val="es-MX"/>
-        </w:rPr>
-        <w:t xml:space="preserve">Gestión de </w:t>
-      </w:r>
-      <w:r>
-        <w:rPr>
-          <w:rFonts w:ascii="Arial" w:hAnsi="Arial" w:cs="Arial"/>
-          <w:lang w:val="es-MX"/>
-        </w:rPr>
-        <w:t>Crédito de los Municipios</w:t>
-      </w:r>
-    </w:p>
-  </w:comment>
-  <w:comment w:id="18" w:author="INAP-QA" w:date="2023-07-03T16:20:00Z" w:initials="I">
-    <w:p>
-      <w:pPr>
-        <w:pStyle w:val="Textocomentario"/>
-      </w:pPr>
-      <w:r>
-        <w:rPr>
-          <w:rStyle w:val="Refdecomentario"/>
-        </w:rPr>
-        <w:annotationRef/>
-      </w:r>
-      <w:r>
-        <w:t xml:space="preserve">Imagen de Distribución de Recursos </w:t>
-      </w:r>
-    </w:p>
-    <w:p>
-      <w:pPr>
-        <w:pStyle w:val="Textocomentario"/>
-      </w:pPr>
-      <w:r>
-        <w:rPr>
-          <w:noProof/>
-          <w:lang w:val="es-MX" w:eastAsia="es-MX"/>
-        </w:rPr>
-        <w:drawing>
-          <wp:inline distT="0" distB="0" distL="0" distR="0" wp14:anchorId="15DE7871" wp14:editId="360D38A9">
-            <wp:extent cx="5612130" cy="2510790"/>
-            <wp:effectExtent l="0" t="0" r="7620" b="3810"/>
-            <wp:docPr id="18" name="Imagen 18"/>
-            <wp:cNvGraphicFramePr>
-              <a:graphicFrameLocks xmlns:a="http://schemas.openxmlformats.org/drawingml/2006/main" noChangeAspect="1"/>
-            </wp:cNvGraphicFramePr>
-            <a:graphic xmlns:a="http://schemas.openxmlformats.org/drawingml/2006/main">
-              <a:graphicData uri="http://schemas.openxmlformats.org/drawingml/2006/picture">
-                <pic:pic xmlns:pic="http://schemas.openxmlformats.org/drawingml/2006/picture">
-                  <pic:nvPicPr>
-                    <pic:cNvPr id="1" name=""/>
-                    <pic:cNvPicPr/>
-                  </pic:nvPicPr>
-                  <pic:blipFill>
-                    <a:blip r:embed="rId1"/>
-                    <a:stretch>
-                      <a:fillRect/>
-                    </a:stretch>
-                  </pic:blipFill>
-                  <pic:spPr>
-                    <a:xfrm>
-                      <a:off x="0" y="0"/>
-                      <a:ext cx="5612130" cy="2510790"/>
-                    </a:xfrm>
-                    <a:prstGeom prst="rect">
-                      <a:avLst/>
-                    </a:prstGeom>
-                  </pic:spPr>
-                </pic:pic>
-              </a:graphicData>
-            </a:graphic>
-          </wp:inline>
-        </w:drawing>
-      </w:r>
-    </w:p>
-  </w:comment>
-  <w:comment w:id="23" w:author="INAP-QA" w:date="2023-07-03T16:23:00Z" w:initials="I">
-    <w:p>
-      <w:pPr>
-        <w:pStyle w:val="Textocomentario"/>
-      </w:pPr>
-      <w:r>
-        <w:rPr>
-          <w:rStyle w:val="Refdecomentario"/>
-        </w:rPr>
-        <w:annotationRef/>
-      </w:r>
-      <w:r>
-        <w:t xml:space="preserve">Financiamiento </w:t>
-      </w:r>
-    </w:p>
-  </w:comment>
-  <w:comment w:id="25" w:author="INAP-QA" w:date="2023-07-03T16:29:00Z" w:initials="I">
-    <w:p>
-      <w:pPr>
-        <w:pStyle w:val="Textocomentario"/>
-      </w:pPr>
-      <w:r>
-        <w:rPr>
-          <w:rStyle w:val="Refdecomentario"/>
-        </w:rPr>
-        <w:annotationRef/>
-      </w:r>
-      <w:r>
-        <w:t xml:space="preserve">Falto la </w:t>
-      </w:r>
-      <w:proofErr w:type="gramStart"/>
-      <w:r>
-        <w:t>opción  Buscar</w:t>
-      </w:r>
-      <w:proofErr w:type="gramEnd"/>
-      <w:r>
-        <w:t xml:space="preserve"> por redactar </w:t>
-      </w:r>
-    </w:p>
-  </w:comment>
-  <w:comment w:id="26" w:author="INAP-QA" w:date="2023-07-03T16:24:00Z" w:initials="I">
-    <w:p>
-      <w:pPr>
-        <w:pStyle w:val="Textocomentario"/>
-      </w:pPr>
-      <w:r>
-        <w:rPr>
-          <w:rStyle w:val="Refdecomentario"/>
-        </w:rPr>
-        <w:annotationRef/>
-      </w:r>
-      <w:r>
-        <w:t xml:space="preserve">Institución </w:t>
-      </w:r>
-    </w:p>
-  </w:comment>
-  <w:comment w:id="32" w:author="INAP-QA" w:date="2023-07-03T16:28:00Z" w:initials="I">
-    <w:p>
-      <w:pPr>
-        <w:pStyle w:val="Textocomentario"/>
-      </w:pPr>
-      <w:r>
-        <w:rPr>
-          <w:rStyle w:val="Refdecomentario"/>
-        </w:rPr>
-        <w:annotationRef/>
-      </w:r>
-      <w:r>
-        <w:t>Eliminar</w:t>
-      </w:r>
-    </w:p>
-  </w:comment>
-</w:comments>
-</file>
-
-<file path=word/commentsExtended.xml><?xml version="1.0" encoding="utf-8"?>
-<w15:commentsEx xmlns:wpc="http://schemas.microsoft.com/office/word/2010/wordprocessingCanvas" xmlns:cx="http://schemas.microsoft.com/office/drawing/2014/chartex" xmlns:mc="http://schemas.openxmlformats.org/markup-compatibility/2006" xmlns:o="urn:schemas-microsoft-com:office:office" xmlns:r="http://schemas.openxmlformats.org/officeDocument/2006/relationships" xmlns:m="http://schemas.openxmlformats.org/officeDocument/2006/math" xmlns:v="urn:schemas-microsoft-com:vml" xmlns:wp14="http://schemas.microsoft.com/office/word/2010/wordprocessingDrawing" xmlns:wp="http://schemas.openxmlformats.org/drawingml/2006/wordprocessingDrawing" xmlns:w10="urn:schemas-microsoft-com:office:word" xmlns:w="http://schemas.openxmlformats.org/wordprocessingml/2006/main" xmlns:w14="http://schemas.microsoft.com/office/word/2010/wordml" xmlns:w15="http://schemas.microsoft.com/office/word/2012/wordml" xmlns:w16se="http://schemas.microsoft.com/office/word/2015/wordml/symex" xmlns:wpg="http://schemas.microsoft.com/office/word/2010/wordprocessingGroup" xmlns:wpi="http://schemas.microsoft.com/office/word/2010/wordprocessingInk" xmlns:wne="http://schemas.microsoft.com/office/word/2006/wordml" xmlns:wps="http://schemas.microsoft.com/office/word/2010/wordprocessingShape" mc:Ignorable="w14 w15 w16se wp14">
-  <w15:commentEx w15:paraId="167C0212" w15:done="0"/>
-  <w15:commentEx w15:paraId="24646666" w15:done="0"/>
-  <w15:commentEx w15:paraId="3C978FBC" w15:done="0"/>
-  <w15:commentEx w15:paraId="3D9E2E98" w15:done="0"/>
-  <w15:commentEx w15:paraId="1555ED48" w15:done="0"/>
-  <w15:commentEx w15:paraId="3B66E396" w15:done="0"/>
-  <w15:commentEx w15:paraId="7B863D67" w15:done="0"/>
-</w15:commentsEx>
-</file>
-
 <file path=word/endnotes.xml><?xml version="1.0" encoding="utf-8"?>
-<w:endnotes xmlns:wpc="http://schemas.microsoft.com/office/word/2010/wordprocessingCanvas" xmlns:cx="http://schemas.microsoft.com/office/drawing/2014/chartex" xmlns:mc="http://schemas.openxmlformats.org/markup-compatibility/2006" xmlns:o="urn:schemas-microsoft-com:office:office" xmlns:r="http://schemas.openxmlformats.org/officeDocument/2006/relationships" xmlns:m="http://schemas.openxmlformats.org/officeDocument/2006/math" xmlns:v="urn:schemas-microsoft-com:vml" xmlns:wp14="http://schemas.microsoft.com/office/word/2010/wordprocessingDrawing" xmlns:wp="http://schemas.openxmlformats.org/drawingml/2006/wordprocessingDrawing" xmlns:w10="urn:schemas-microsoft-com:office:word" xmlns:w="http://schemas.openxmlformats.org/wordprocessingml/2006/main" xmlns:w14="http://schemas.microsoft.com/office/word/2010/wordml" xmlns:w15="http://schemas.microsoft.com/office/word/2012/wordml" xmlns:w16se="http://schemas.microsoft.com/office/word/2015/wordml/symex" xmlns:wpg="http://schemas.microsoft.com/office/word/2010/wordprocessingGroup" xmlns:wpi="http://schemas.microsoft.com/office/word/2010/wordprocessingInk" xmlns:wne="http://schemas.microsoft.com/office/word/2006/wordml" xmlns:wps="http://schemas.microsoft.com/office/word/2010/wordprocessingShape" mc:Ignorable="w14 w15 w16se wp14">
+<w:endnotes xmlns:wpc="http://schemas.microsoft.com/office/word/2010/wordprocessingCanvas" xmlns:cx="http://schemas.microsoft.com/office/drawing/2014/chartex" xmlns:cx1="http://schemas.microsoft.com/office/drawing/2015/9/8/chartex" xmlns:mc="http://schemas.openxmlformats.org/markup-compatibility/2006" xmlns:o="urn:schemas-microsoft-com:office:office" xmlns:r="http://schemas.openxmlformats.org/officeDocument/2006/relationships" xmlns:m="http://schemas.openxmlformats.org/officeDocument/2006/math" xmlns:v="urn:schemas-microsoft-com:vml" xmlns:wp14="http://schemas.microsoft.com/office/word/2010/wordprocessingDrawing" xmlns:wp="http://schemas.openxmlformats.org/drawingml/2006/wordprocessingDrawing" xmlns:w10="urn:schemas-microsoft-com:office:word" xmlns:w="http://schemas.openxmlformats.org/wordprocessingml/2006/main" xmlns:w14="http://schemas.microsoft.com/office/word/2010/wordml" xmlns:w15="http://schemas.microsoft.com/office/word/2012/wordml" xmlns:w16se="http://schemas.microsoft.com/office/word/2015/wordml/symex" xmlns:wpg="http://schemas.microsoft.com/office/word/2010/wordprocessingGroup" xmlns:wpi="http://schemas.microsoft.com/office/word/2010/wordprocessingInk" xmlns:wne="http://schemas.microsoft.com/office/word/2006/wordml" xmlns:wps="http://schemas.microsoft.com/office/word/2010/wordprocessingShape" mc:Ignorable="w14 w15 w16se wp14">
   <w:endnote w:type="separator" w:id="-1">
     <w:p>
       <w:pPr>
@@ -9771,7 +8488,7 @@
 </file>
 
 <file path=word/footer1.xml><?xml version="1.0" encoding="utf-8"?>
-<w:ftr xmlns:wpc="http://schemas.microsoft.com/office/word/2010/wordprocessingCanvas" xmlns:cx="http://schemas.microsoft.com/office/drawing/2014/chartex" xmlns:mc="http://schemas.openxmlformats.org/markup-compatibility/2006" xmlns:o="urn:schemas-microsoft-com:office:office" xmlns:r="http://schemas.openxmlformats.org/officeDocument/2006/relationships" xmlns:m="http://schemas.openxmlformats.org/officeDocument/2006/math" xmlns:v="urn:schemas-microsoft-com:vml" xmlns:wp14="http://schemas.microsoft.com/office/word/2010/wordprocessingDrawing" xmlns:wp="http://schemas.openxmlformats.org/drawingml/2006/wordprocessingDrawing" xmlns:w10="urn:schemas-microsoft-com:office:word" xmlns:w="http://schemas.openxmlformats.org/wordprocessingml/2006/main" xmlns:w14="http://schemas.microsoft.com/office/word/2010/wordml" xmlns:w15="http://schemas.microsoft.com/office/word/2012/wordml" xmlns:w16se="http://schemas.microsoft.com/office/word/2015/wordml/symex" xmlns:wpg="http://schemas.microsoft.com/office/word/2010/wordprocessingGroup" xmlns:wpi="http://schemas.microsoft.com/office/word/2010/wordprocessingInk" xmlns:wne="http://schemas.microsoft.com/office/word/2006/wordml" xmlns:wps="http://schemas.microsoft.com/office/word/2010/wordprocessingShape" mc:Ignorable="w14 w15 w16se wp14">
+<w:ftr xmlns:wpc="http://schemas.microsoft.com/office/word/2010/wordprocessingCanvas" xmlns:cx="http://schemas.microsoft.com/office/drawing/2014/chartex" xmlns:cx1="http://schemas.microsoft.com/office/drawing/2015/9/8/chartex" xmlns:mc="http://schemas.openxmlformats.org/markup-compatibility/2006" xmlns:o="urn:schemas-microsoft-com:office:office" xmlns:r="http://schemas.openxmlformats.org/officeDocument/2006/relationships" xmlns:m="http://schemas.openxmlformats.org/officeDocument/2006/math" xmlns:v="urn:schemas-microsoft-com:vml" xmlns:wp14="http://schemas.microsoft.com/office/word/2010/wordprocessingDrawing" xmlns:wp="http://schemas.openxmlformats.org/drawingml/2006/wordprocessingDrawing" xmlns:w10="urn:schemas-microsoft-com:office:word" xmlns:w="http://schemas.openxmlformats.org/wordprocessingml/2006/main" xmlns:w14="http://schemas.microsoft.com/office/word/2010/wordml" xmlns:w15="http://schemas.microsoft.com/office/word/2012/wordml" xmlns:w16se="http://schemas.microsoft.com/office/word/2015/wordml/symex" xmlns:wpg="http://schemas.microsoft.com/office/word/2010/wordprocessingGroup" xmlns:wpi="http://schemas.microsoft.com/office/word/2010/wordprocessingInk" xmlns:wne="http://schemas.microsoft.com/office/word/2006/wordml" xmlns:wps="http://schemas.microsoft.com/office/word/2010/wordprocessingShape" mc:Ignorable="w14 w15 w16se wp14">
   <w:sdt>
     <w:sdtPr>
       <w:rPr>
@@ -9872,7 +8589,7 @@
                     </wp:anchor>
                   </w:drawing>
                 </mc:Choice>
-                <mc:Fallback xmlns:cx1="http://schemas.microsoft.com/office/drawing/2015/9/8/chartex">
+                <mc:Fallback>
                   <w:pict>
                     <v:line w14:anchorId="42D5C661" id="Conector recto 13" o:spid="_x0000_s1026" style="position:absolute;z-index:251662336;visibility:visible;mso-wrap-style:square;mso-width-percent:0;mso-height-percent:0;mso-wrap-distance-left:9pt;mso-wrap-distance-top:0;mso-wrap-distance-right:9pt;mso-wrap-distance-bottom:0;mso-position-horizontal:absolute;mso-position-horizontal-relative:text;mso-position-vertical:absolute;mso-position-vertical-relative:text;mso-width-percent:0;mso-height-percent:0;mso-width-relative:margin;mso-height-relative:margin" from="-17.55pt,-3pt" to="446.7pt,-2.25pt" o:gfxdata="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" strokecolor="#a5a5a5 [3206]" strokeweight="1.5pt">
                       <v:stroke joinstyle="miter"/>
@@ -9983,7 +8700,7 @@
                     </wp:anchor>
                   </w:drawing>
                 </mc:Choice>
-                <mc:Fallback xmlns:cx1="http://schemas.microsoft.com/office/drawing/2015/9/8/chartex">
+                <mc:Fallback>
                   <w:pict>
                     <v:rect w14:anchorId="2CD8D370" id="Rectángulo 11" o:spid="_x0000_s1026" style="position:absolute;margin-left:280.3pt;margin-top:-3.3pt;width:167.65pt;height:22.4pt;z-index:-251658241;visibility:visible;mso-wrap-style:square;mso-width-percent:0;mso-wrap-distance-left:9pt;mso-wrap-distance-top:0;mso-wrap-distance-right:9pt;mso-wrap-distance-bottom:0;mso-position-horizontal:absolute;mso-position-horizontal-relative:text;mso-position-vertical:absolute;mso-position-vertical-relative:text;mso-width-percent:0;mso-width-relative:margin;v-text-anchor:middle" o:gfxdata="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" fillcolor="#002060" stroked="f" strokeweight="1pt">
                       <v:fill color2="#002060" o:opacity2="15728f" rotate="t" angle="90" colors="0 #002060;34734f #002060;40632f #002060;45815f #072766;46531f #002060;60293f #002060;1 #002060" focus="100%" type="gradient"/>
@@ -10034,7 +8751,7 @@
                 <w:noProof/>
                 <w:color w:val="FFFFFF" w:themeColor="background1"/>
               </w:rPr>
-              <w:t>10</w:t>
+              <w:t>14</w:t>
             </w:r>
             <w:r>
               <w:rPr>
@@ -10088,7 +8805,7 @@
                 <w:noProof/>
                 <w:color w:val="FFFFFF" w:themeColor="background1"/>
               </w:rPr>
-              <w:t>15</w:t>
+              <w:t>14</w:t>
             </w:r>
             <w:r>
               <w:rPr>
@@ -10114,7 +8831,7 @@
 </file>
 
 <file path=word/footnotes.xml><?xml version="1.0" encoding="utf-8"?>
-<w:footnotes xmlns:wpc="http://schemas.microsoft.com/office/word/2010/wordprocessingCanvas" xmlns:cx="http://schemas.microsoft.com/office/drawing/2014/chartex" xmlns:mc="http://schemas.openxmlformats.org/markup-compatibility/2006" xmlns:o="urn:schemas-microsoft-com:office:office" xmlns:r="http://schemas.openxmlformats.org/officeDocument/2006/relationships" xmlns:m="http://schemas.openxmlformats.org/officeDocument/2006/math" xmlns:v="urn:schemas-microsoft-com:vml" xmlns:wp14="http://schemas.microsoft.com/office/word/2010/wordprocessingDrawing" xmlns:wp="http://schemas.openxmlformats.org/drawingml/2006/wordprocessingDrawing" xmlns:w10="urn:schemas-microsoft-com:office:word" xmlns:w="http://schemas.openxmlformats.org/wordprocessingml/2006/main" xmlns:w14="http://schemas.microsoft.com/office/word/2010/wordml" xmlns:w15="http://schemas.microsoft.com/office/word/2012/wordml" xmlns:w16se="http://schemas.microsoft.com/office/word/2015/wordml/symex" xmlns:wpg="http://schemas.microsoft.com/office/word/2010/wordprocessingGroup" xmlns:wpi="http://schemas.microsoft.com/office/word/2010/wordprocessingInk" xmlns:wne="http://schemas.microsoft.com/office/word/2006/wordml" xmlns:wps="http://schemas.microsoft.com/office/word/2010/wordprocessingShape" mc:Ignorable="w14 w15 w16se wp14">
+<w:footnotes xmlns:wpc="http://schemas.microsoft.com/office/word/2010/wordprocessingCanvas" xmlns:cx="http://schemas.microsoft.com/office/drawing/2014/chartex" xmlns:cx1="http://schemas.microsoft.com/office/drawing/2015/9/8/chartex" xmlns:mc="http://schemas.openxmlformats.org/markup-compatibility/2006" xmlns:o="urn:schemas-microsoft-com:office:office" xmlns:r="http://schemas.openxmlformats.org/officeDocument/2006/relationships" xmlns:m="http://schemas.openxmlformats.org/officeDocument/2006/math" xmlns:v="urn:schemas-microsoft-com:vml" xmlns:wp14="http://schemas.microsoft.com/office/word/2010/wordprocessingDrawing" xmlns:wp="http://schemas.openxmlformats.org/drawingml/2006/wordprocessingDrawing" xmlns:w10="urn:schemas-microsoft-com:office:word" xmlns:w="http://schemas.openxmlformats.org/wordprocessingml/2006/main" xmlns:w14="http://schemas.microsoft.com/office/word/2010/wordml" xmlns:w15="http://schemas.microsoft.com/office/word/2012/wordml" xmlns:w16se="http://schemas.microsoft.com/office/word/2015/wordml/symex" xmlns:wpg="http://schemas.microsoft.com/office/word/2010/wordprocessingGroup" xmlns:wpi="http://schemas.microsoft.com/office/word/2010/wordprocessingInk" xmlns:wne="http://schemas.microsoft.com/office/word/2006/wordml" xmlns:wps="http://schemas.microsoft.com/office/word/2010/wordprocessingShape" mc:Ignorable="w14 w15 w16se wp14">
   <w:footnote w:type="separator" w:id="-1">
     <w:p>
       <w:pPr>
@@ -10139,7 +8856,7 @@
 </file>
 
 <file path=word/header1.xml><?xml version="1.0" encoding="utf-8"?>
-<w:hdr xmlns:wpc="http://schemas.microsoft.com/office/word/2010/wordprocessingCanvas" xmlns:cx="http://schemas.microsoft.com/office/drawing/2014/chartex" xmlns:mc="http://schemas.openxmlformats.org/markup-compatibility/2006" xmlns:o="urn:schemas-microsoft-com:office:office" xmlns:r="http://schemas.openxmlformats.org/officeDocument/2006/relationships" xmlns:m="http://schemas.openxmlformats.org/officeDocument/2006/math" xmlns:v="urn:schemas-microsoft-com:vml" xmlns:wp14="http://schemas.microsoft.com/office/word/2010/wordprocessingDrawing" xmlns:wp="http://schemas.openxmlformats.org/drawingml/2006/wordprocessingDrawing" xmlns:w10="urn:schemas-microsoft-com:office:word" xmlns:w="http://schemas.openxmlformats.org/wordprocessingml/2006/main" xmlns:w14="http://schemas.microsoft.com/office/word/2010/wordml" xmlns:w15="http://schemas.microsoft.com/office/word/2012/wordml" xmlns:w16se="http://schemas.microsoft.com/office/word/2015/wordml/symex" xmlns:wpg="http://schemas.microsoft.com/office/word/2010/wordprocessingGroup" xmlns:wpi="http://schemas.microsoft.com/office/word/2010/wordprocessingInk" xmlns:wne="http://schemas.microsoft.com/office/word/2006/wordml" xmlns:wps="http://schemas.microsoft.com/office/word/2010/wordprocessingShape" mc:Ignorable="w14 w15 w16se wp14">
+<w:hdr xmlns:wpc="http://schemas.microsoft.com/office/word/2010/wordprocessingCanvas" xmlns:cx="http://schemas.microsoft.com/office/drawing/2014/chartex" xmlns:cx1="http://schemas.microsoft.com/office/drawing/2015/9/8/chartex" xmlns:mc="http://schemas.openxmlformats.org/markup-compatibility/2006" xmlns:o="urn:schemas-microsoft-com:office:office" xmlns:r="http://schemas.openxmlformats.org/officeDocument/2006/relationships" xmlns:m="http://schemas.openxmlformats.org/officeDocument/2006/math" xmlns:v="urn:schemas-microsoft-com:vml" xmlns:wp14="http://schemas.microsoft.com/office/word/2010/wordprocessingDrawing" xmlns:wp="http://schemas.openxmlformats.org/drawingml/2006/wordprocessingDrawing" xmlns:w10="urn:schemas-microsoft-com:office:word" xmlns:w="http://schemas.openxmlformats.org/wordprocessingml/2006/main" xmlns:w14="http://schemas.microsoft.com/office/word/2010/wordml" xmlns:w15="http://schemas.microsoft.com/office/word/2012/wordml" xmlns:w16se="http://schemas.microsoft.com/office/word/2015/wordml/symex" xmlns:wpg="http://schemas.microsoft.com/office/word/2010/wordprocessingGroup" xmlns:wpi="http://schemas.microsoft.com/office/word/2010/wordprocessingInk" xmlns:wne="http://schemas.microsoft.com/office/word/2006/wordml" xmlns:wps="http://schemas.microsoft.com/office/word/2010/wordprocessingShape" mc:Ignorable="w14 w15 w16se wp14">
   <w:p>
     <w:pPr>
       <w:pStyle w:val="Encabezado"/>
@@ -10283,7 +9000,7 @@
             </wp:anchor>
           </w:drawing>
         </mc:Choice>
-        <mc:Fallback xmlns:cx1="http://schemas.microsoft.com/office/drawing/2015/9/8/chartex">
+        <mc:Fallback>
           <w:pict>
             <v:rect w14:anchorId="3FEC259C" id="Rectángulo 6" o:spid="_x0000_s1035" style="position:absolute;margin-left:388.3pt;margin-top:-1.2pt;width:109.85pt;height:22.1pt;z-index:251659264;visibility:visible;mso-wrap-style:square;mso-width-percent:0;mso-height-percent:0;mso-wrap-distance-left:9pt;mso-wrap-distance-top:0;mso-wrap-distance-right:9pt;mso-wrap-distance-bottom:0;mso-position-horizontal:absolute;mso-position-horizontal-relative:text;mso-position-vertical:absolute;mso-position-vertical-relative:text;mso-width-percent:0;mso-height-percent:0;mso-width-relative:margin;mso-height-relative:margin;v-text-anchor:middle" o:gfxdata="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" fillcolor="#002060" stroked="f" strokeweight="1pt">
               <v:textbox>
@@ -10426,7 +9143,7 @@
 </file>
 
 <file path=word/numbering.xml><?xml version="1.0" encoding="utf-8"?>
-<w:numbering xmlns:wpc="http://schemas.microsoft.com/office/word/2010/wordprocessingCanvas" xmlns:cx="http://schemas.microsoft.com/office/drawing/2014/chartex" xmlns:mc="http://schemas.openxmlformats.org/markup-compatibility/2006" xmlns:o="urn:schemas-microsoft-com:office:office" xmlns:r="http://schemas.openxmlformats.org/officeDocument/2006/relationships" xmlns:m="http://schemas.openxmlformats.org/officeDocument/2006/math" xmlns:v="urn:schemas-microsoft-com:vml" xmlns:wp14="http://schemas.microsoft.com/office/word/2010/wordprocessingDrawing" xmlns:wp="http://schemas.openxmlformats.org/drawingml/2006/wordprocessingDrawing" xmlns:w10="urn:schemas-microsoft-com:office:word" xmlns:w="http://schemas.openxmlformats.org/wordprocessingml/2006/main" xmlns:w14="http://schemas.microsoft.com/office/word/2010/wordml" xmlns:w15="http://schemas.microsoft.com/office/word/2012/wordml" xmlns:w16se="http://schemas.microsoft.com/office/word/2015/wordml/symex" xmlns:wpg="http://schemas.microsoft.com/office/word/2010/wordprocessingGroup" xmlns:wpi="http://schemas.microsoft.com/office/word/2010/wordprocessingInk" xmlns:wne="http://schemas.microsoft.com/office/word/2006/wordml" xmlns:wps="http://schemas.microsoft.com/office/word/2010/wordprocessingShape" mc:Ignorable="w14 w15 w16se wp14">
+<w:numbering xmlns:wpc="http://schemas.microsoft.com/office/word/2010/wordprocessingCanvas" xmlns:cx="http://schemas.microsoft.com/office/drawing/2014/chartex" xmlns:cx1="http://schemas.microsoft.com/office/drawing/2015/9/8/chartex" xmlns:mc="http://schemas.openxmlformats.org/markup-compatibility/2006" xmlns:o="urn:schemas-microsoft-com:office:office" xmlns:r="http://schemas.openxmlformats.org/officeDocument/2006/relationships" xmlns:m="http://schemas.openxmlformats.org/officeDocument/2006/math" xmlns:v="urn:schemas-microsoft-com:vml" xmlns:wp14="http://schemas.microsoft.com/office/word/2010/wordprocessingDrawing" xmlns:wp="http://schemas.openxmlformats.org/drawingml/2006/wordprocessingDrawing" xmlns:w10="urn:schemas-microsoft-com:office:word" xmlns:w="http://schemas.openxmlformats.org/wordprocessingml/2006/main" xmlns:w14="http://schemas.microsoft.com/office/word/2010/wordml" xmlns:w15="http://schemas.microsoft.com/office/word/2012/wordml" xmlns:w16se="http://schemas.microsoft.com/office/word/2015/wordml/symex" xmlns:wpg="http://schemas.microsoft.com/office/word/2010/wordprocessingGroup" xmlns:wpi="http://schemas.microsoft.com/office/word/2010/wordprocessingInk" xmlns:wne="http://schemas.microsoft.com/office/word/2006/wordml" xmlns:wps="http://schemas.microsoft.com/office/word/2010/wordprocessingShape" mc:Ignorable="w14 w15 w16se wp14">
   <w:abstractNum w:abstractNumId="0" w15:restartNumberingAfterBreak="0">
     <w:nsid w:val="33767D3B"/>
     <w:multiLevelType w:val="multilevel"/>
@@ -11042,14 +9759,6 @@
     <w:abstractNumId w:val="3"/>
   </w:num>
 </w:numbering>
-</file>
-
-<file path=word/people.xml><?xml version="1.0" encoding="utf-8"?>
-<w15:people xmlns:wpc="http://schemas.microsoft.com/office/word/2010/wordprocessingCanvas" xmlns:cx="http://schemas.microsoft.com/office/drawing/2014/chartex" xmlns:mc="http://schemas.openxmlformats.org/markup-compatibility/2006" xmlns:o="urn:schemas-microsoft-com:office:office" xmlns:r="http://schemas.openxmlformats.org/officeDocument/2006/relationships" xmlns:m="http://schemas.openxmlformats.org/officeDocument/2006/math" xmlns:v="urn:schemas-microsoft-com:vml" xmlns:wp14="http://schemas.microsoft.com/office/word/2010/wordprocessingDrawing" xmlns:wp="http://schemas.openxmlformats.org/drawingml/2006/wordprocessingDrawing" xmlns:w10="urn:schemas-microsoft-com:office:word" xmlns:w="http://schemas.openxmlformats.org/wordprocessingml/2006/main" xmlns:w14="http://schemas.microsoft.com/office/word/2010/wordml" xmlns:w15="http://schemas.microsoft.com/office/word/2012/wordml" xmlns:w16se="http://schemas.microsoft.com/office/word/2015/wordml/symex" xmlns:wpg="http://schemas.microsoft.com/office/word/2010/wordprocessingGroup" xmlns:wpi="http://schemas.microsoft.com/office/word/2010/wordprocessingInk" xmlns:wne="http://schemas.microsoft.com/office/word/2006/wordml" xmlns:wps="http://schemas.microsoft.com/office/word/2010/wordprocessingShape" mc:Ignorable="w14 w15 w16se wp14">
-  <w15:person w15:author="INAP-QA">
-    <w15:presenceInfo w15:providerId="Windows Live" w15:userId="9ae1c0a492cadcaf"/>
-  </w15:person>
-</w15:people>
 </file>
 
 <file path=word/styles.xml><?xml version="1.0" encoding="utf-8"?>
@@ -12073,7 +10782,7 @@
 </file>
 
 <file path=customXml/itemProps1.xml><?xml version="1.0" encoding="utf-8"?>
-<ds:datastoreItem xmlns:ds="http://schemas.openxmlformats.org/officeDocument/2006/customXml" ds:itemID="{F0D405D0-7272-4026-94D7-692ADC23AD62}">
+<ds:datastoreItem xmlns:ds="http://schemas.openxmlformats.org/officeDocument/2006/customXml" ds:itemID="{C68E2C02-7BFB-4F9A-974D-17E7A2602CEF}">
   <ds:schemaRefs>
     <ds:schemaRef ds:uri="http://schemas.openxmlformats.org/officeDocument/2006/bibliography"/>
   </ds:schemaRefs>

</xml_diff>